<commit_message>
commit before transitioning to swift docx conversion
</commit_message>
<xml_diff>
--- a/aa-test.docx
+++ b/aa-test.docx
@@ -1,22 +1,22 @@
 
 <file path=word/document.xml><?xml version="1.0" encoding="utf-8"?>
-<w:document xmlns:r="http://schemas.openxmlformats.org/officeDocument/2006/relationships" xmlns:wp="http://schemas.openxmlformats.org/drawingml/2006/wordprocessingDrawing" xmlns:w="http://schemas.openxmlformats.org/wordprocessingml/2006/main" xmlns:w10="urn:schemas-microsoft-com:office:word" xmlns:w14="http://schemas.microsoft.com/office/word/2010/wordml" xmlns:wps="http://schemas.microsoft.com/office/word/2010/wordprocessingShape" xmlns:wpg="http://schemas.microsoft.com/office/word/2010/wordprocessingGroup" xmlns:mc="http://schemas.openxmlformats.org/markup-compatibility/2006" xmlns:v="urn:schemas-microsoft-com:vml" xmlns:o="urn:schemas-microsoft-com:office:office" xmlns:m="http://schemas.openxmlformats.org/officeDocument/2006/math" mc:Ignorable="w14">
+<w:document xmlns:wpc="http://schemas.microsoft.com/office/word/2010/wordprocessingCanvas" xmlns:cx="http://schemas.microsoft.com/office/drawing/2014/chartex" xmlns:cx1="http://schemas.microsoft.com/office/drawing/2015/9/8/chartex" xmlns:cx2="http://schemas.microsoft.com/office/drawing/2015/10/21/chartex" xmlns:cx3="http://schemas.microsoft.com/office/drawing/2016/5/9/chartex" xmlns:cx4="http://schemas.microsoft.com/office/drawing/2016/5/10/chartex" xmlns:cx5="http://schemas.microsoft.com/office/drawing/2016/5/11/chartex" xmlns:cx6="http://schemas.microsoft.com/office/drawing/2016/5/12/chartex" xmlns:cx7="http://schemas.microsoft.com/office/drawing/2016/5/13/chartex" xmlns:cx8="http://schemas.microsoft.com/office/drawing/2016/5/14/chartex" xmlns:mc="http://schemas.openxmlformats.org/markup-compatibility/2006" xmlns:aink="http://schemas.microsoft.com/office/drawing/2016/ink" xmlns:am3d="http://schemas.microsoft.com/office/drawing/2017/model3d" xmlns:o="urn:schemas-microsoft-com:office:office" xmlns:oel="http://schemas.microsoft.com/office/2019/extlst" xmlns:r="http://schemas.openxmlformats.org/officeDocument/2006/relationships" xmlns:m="http://schemas.openxmlformats.org/officeDocument/2006/math" xmlns:v="urn:schemas-microsoft-com:vml" xmlns:wp14="http://schemas.microsoft.com/office/word/2010/wordprocessingDrawing" xmlns:wp="http://schemas.openxmlformats.org/drawingml/2006/wordprocessingDrawing" xmlns:w10="urn:schemas-microsoft-com:office:word" xmlns:w="http://schemas.openxmlformats.org/wordprocessingml/2006/main" xmlns:w14="http://schemas.microsoft.com/office/word/2010/wordml" xmlns:w15="http://schemas.microsoft.com/office/word/2012/wordml" xmlns:w16cex="http://schemas.microsoft.com/office/word/2018/wordml/cex" xmlns:w16cid="http://schemas.microsoft.com/office/word/2016/wordml/cid" xmlns:w16="http://schemas.microsoft.com/office/word/2018/wordml" xmlns:w16du="http://schemas.microsoft.com/office/word/2023/wordml/word16du" xmlns:w16sdtdh="http://schemas.microsoft.com/office/word/2020/wordml/sdtdatahash" xmlns:w16sdtfl="http://schemas.microsoft.com/office/word/2024/wordml/sdtformatlock" xmlns:w16se="http://schemas.microsoft.com/office/word/2015/wordml/symex" xmlns:wpg="http://schemas.microsoft.com/office/word/2010/wordprocessingGroup" xmlns:wpi="http://schemas.microsoft.com/office/word/2010/wordprocessingInk" xmlns:wne="http://schemas.microsoft.com/office/word/2006/wordml" xmlns:wps="http://schemas.microsoft.com/office/word/2010/wordprocessingShape" mc:Ignorable="w14 w15 w16se w16cid w16 w16cex w16sdtdh w16sdtfl w16du wp14">
   <w:body>
     <w:tbl>
       <w:tblPr>
         <w:tblW w:w="8394" w:type="dxa"/>
-        <w:jc w:val="left"/>
         <w:tblInd w:w="324" w:type="dxa"/>
         <w:tblBorders>
-          <w:top w:val="single" w:color="ffffff" w:sz="8" w:space="0" w:shadow="0" w:frame="0"/>
-          <w:left w:val="single" w:color="ffffff" w:sz="8" w:space="0" w:shadow="0" w:frame="0"/>
-          <w:bottom w:val="single" w:color="ffffff" w:sz="8" w:space="0" w:shadow="0" w:frame="0"/>
-          <w:right w:val="single" w:color="ffffff" w:sz="8" w:space="0" w:shadow="0" w:frame="0"/>
-          <w:insideH w:val="single" w:color="ffffff" w:sz="8" w:space="0" w:shadow="0" w:frame="0"/>
-          <w:insideV w:val="single" w:color="ffffff" w:sz="8" w:space="0" w:shadow="0" w:frame="0"/>
+          <w:top w:val="single" w:sz="8" w:space="0" w:color="FFFFFF"/>
+          <w:left w:val="single" w:sz="8" w:space="0" w:color="FFFFFF"/>
+          <w:bottom w:val="single" w:sz="8" w:space="0" w:color="FFFFFF"/>
+          <w:right w:val="single" w:sz="8" w:space="0" w:color="FFFFFF"/>
+          <w:insideH w:val="single" w:sz="8" w:space="0" w:color="FFFFFF"/>
+          <w:insideV w:val="single" w:sz="8" w:space="0" w:color="FFFFFF"/>
         </w:tblBorders>
-        <w:shd w:val="clear" w:color="auto" w:fill="cadfff"/>
+        <w:shd w:val="clear" w:color="auto" w:fill="CADFFF"/>
         <w:tblLayout w:type="fixed"/>
+        <w:tblLook w:val="04A0" w:firstRow="1" w:lastRow="0" w:firstColumn="1" w:lastColumn="0" w:noHBand="0" w:noVBand="1"/>
       </w:tblPr>
       <w:tblGrid>
         <w:gridCol w:w="1571"/>
@@ -24,46 +24,39 @@
         <w:gridCol w:w="2570"/>
       </w:tblGrid>
       <w:tr>
-        <w:tblPrEx>
-          <w:shd w:val="clear" w:color="auto" w:fill="cadfff"/>
-        </w:tblPrEx>
         <w:trPr>
-          <w:trHeight w:val="570" w:hRule="atLeast"/>
+          <w:trHeight w:val="570"/>
         </w:trPr>
         <w:tc>
           <w:tcPr>
-            <w:tcW w:type="dxa" w:w="1571"/>
+            <w:tcW w:w="1571" w:type="dxa"/>
             <w:tcBorders>
-              <w:top w:val="single" w:color="000000" w:sz="2" w:space="0" w:shadow="0" w:frame="0"/>
-              <w:left w:val="single" w:color="000000" w:sz="2" w:space="0" w:shadow="0" w:frame="0"/>
-              <w:bottom w:val="single" w:color="000000" w:sz="2" w:space="0" w:shadow="0" w:frame="0"/>
-              <w:right w:val="single" w:color="000000" w:sz="2" w:space="0" w:shadow="0" w:frame="0"/>
+              <w:top w:val="single" w:sz="2" w:space="0" w:color="000000"/>
+              <w:left w:val="single" w:sz="2" w:space="0" w:color="000000"/>
+              <w:bottom w:val="single" w:sz="2" w:space="0" w:color="000000"/>
+              <w:right w:val="single" w:sz="2" w:space="0" w:color="000000"/>
             </w:tcBorders>
-            <w:shd w:val="clear" w:color="auto" w:fill="auto"/>
             <w:tcMar>
-              <w:top w:type="dxa" w:w="80"/>
-              <w:left w:type="dxa" w:w="80"/>
-              <w:bottom w:type="dxa" w:w="80"/>
-              <w:right w:type="dxa" w:w="80"/>
+              <w:top w:w="80" w:type="dxa"/>
+              <w:left w:w="80" w:type="dxa"/>
+              <w:bottom w:w="80" w:type="dxa"/>
+              <w:right w:w="80" w:type="dxa"/>
             </w:tcMar>
             <w:vAlign w:val="center"/>
           </w:tcPr>
           <w:p>
             <w:pPr>
-              <w:pStyle w:val="Table Style 2"/>
-              <w:suppressAutoHyphens w:val="1"/>
+              <w:pStyle w:val="TableStyle2"/>
+              <w:suppressAutoHyphens/>
               <w:jc w:val="center"/>
             </w:pPr>
             <w:r>
               <w:rPr>
                 <w:rFonts w:ascii="Times Roman" w:hAnsi="Times Roman"/>
-                <w:b w:val="1"/>
-                <w:bCs w:val="1"/>
+                <w:b/>
+                <w:bCs/>
                 <w:sz w:val="24"/>
                 <w:szCs w:val="24"/>
-                <w:shd w:val="nil" w:color="auto" w:fill="auto"/>
-                <w:rtl w:val="0"/>
-                <w:lang w:val="en-US"/>
               </w:rPr>
               <w:t>Country</w:t>
             </w:r>
@@ -71,38 +64,34 @@
         </w:tc>
         <w:tc>
           <w:tcPr>
-            <w:tcW w:type="dxa" w:w="4253"/>
+            <w:tcW w:w="4253" w:type="dxa"/>
             <w:tcBorders>
-              <w:top w:val="single" w:color="000000" w:sz="2" w:space="0" w:shadow="0" w:frame="0"/>
-              <w:left w:val="single" w:color="000000" w:sz="2" w:space="0" w:shadow="0" w:frame="0"/>
-              <w:bottom w:val="single" w:color="000000" w:sz="2" w:space="0" w:shadow="0" w:frame="0"/>
-              <w:right w:val="single" w:color="000000" w:sz="2" w:space="0" w:shadow="0" w:frame="0"/>
+              <w:top w:val="single" w:sz="2" w:space="0" w:color="000000"/>
+              <w:left w:val="single" w:sz="2" w:space="0" w:color="000000"/>
+              <w:bottom w:val="single" w:sz="2" w:space="0" w:color="000000"/>
+              <w:right w:val="single" w:sz="2" w:space="0" w:color="000000"/>
             </w:tcBorders>
-            <w:shd w:val="clear" w:color="auto" w:fill="auto"/>
             <w:tcMar>
-              <w:top w:type="dxa" w:w="80"/>
-              <w:left w:type="dxa" w:w="80"/>
-              <w:bottom w:type="dxa" w:w="80"/>
-              <w:right w:type="dxa" w:w="80"/>
+              <w:top w:w="80" w:type="dxa"/>
+              <w:left w:w="80" w:type="dxa"/>
+              <w:bottom w:w="80" w:type="dxa"/>
+              <w:right w:w="80" w:type="dxa"/>
             </w:tcMar>
             <w:vAlign w:val="center"/>
           </w:tcPr>
           <w:p>
             <w:pPr>
-              <w:pStyle w:val="Table Style 2"/>
-              <w:suppressAutoHyphens w:val="1"/>
+              <w:pStyle w:val="TableStyle2"/>
+              <w:suppressAutoHyphens/>
               <w:jc w:val="center"/>
             </w:pPr>
             <w:r>
               <w:rPr>
                 <w:rFonts w:ascii="Times Roman" w:hAnsi="Times Roman"/>
-                <w:b w:val="1"/>
-                <w:bCs w:val="1"/>
+                <w:b/>
+                <w:bCs/>
                 <w:sz w:val="24"/>
                 <w:szCs w:val="24"/>
-                <w:shd w:val="nil" w:color="auto" w:fill="auto"/>
-                <w:rtl w:val="0"/>
-                <w:lang w:val="en-US"/>
               </w:rPr>
               <w:t>Cities</w:t>
             </w:r>
@@ -110,38 +99,34 @@
         </w:tc>
         <w:tc>
           <w:tcPr>
-            <w:tcW w:type="dxa" w:w="2570"/>
+            <w:tcW w:w="2570" w:type="dxa"/>
             <w:tcBorders>
-              <w:top w:val="single" w:color="000000" w:sz="2" w:space="0" w:shadow="0" w:frame="0"/>
-              <w:left w:val="single" w:color="000000" w:sz="2" w:space="0" w:shadow="0" w:frame="0"/>
-              <w:bottom w:val="single" w:color="000000" w:sz="2" w:space="0" w:shadow="0" w:frame="0"/>
-              <w:right w:val="single" w:color="000000" w:sz="2" w:space="0" w:shadow="0" w:frame="0"/>
+              <w:top w:val="single" w:sz="2" w:space="0" w:color="000000"/>
+              <w:left w:val="single" w:sz="2" w:space="0" w:color="000000"/>
+              <w:bottom w:val="single" w:sz="2" w:space="0" w:color="000000"/>
+              <w:right w:val="single" w:sz="2" w:space="0" w:color="000000"/>
             </w:tcBorders>
-            <w:shd w:val="clear" w:color="auto" w:fill="auto"/>
             <w:tcMar>
-              <w:top w:type="dxa" w:w="80"/>
-              <w:left w:type="dxa" w:w="80"/>
-              <w:bottom w:type="dxa" w:w="80"/>
-              <w:right w:type="dxa" w:w="80"/>
+              <w:top w:w="80" w:type="dxa"/>
+              <w:left w:w="80" w:type="dxa"/>
+              <w:bottom w:w="80" w:type="dxa"/>
+              <w:right w:w="80" w:type="dxa"/>
             </w:tcMar>
             <w:vAlign w:val="center"/>
           </w:tcPr>
           <w:p>
             <w:pPr>
-              <w:pStyle w:val="Table Style 2"/>
-              <w:suppressAutoHyphens w:val="1"/>
+              <w:pStyle w:val="TableStyle2"/>
+              <w:suppressAutoHyphens/>
               <w:jc w:val="center"/>
             </w:pPr>
             <w:r>
               <w:rPr>
                 <w:rFonts w:ascii="Times Roman" w:hAnsi="Times Roman"/>
-                <w:b w:val="1"/>
-                <w:bCs w:val="1"/>
+                <w:b/>
+                <w:bCs/>
                 <w:sz w:val="24"/>
                 <w:szCs w:val="24"/>
-                <w:shd w:val="nil" w:color="auto" w:fill="auto"/>
-                <w:rtl w:val="0"/>
-                <w:lang w:val="en-US"/>
               </w:rPr>
               <w:t>Bag fees waived through</w:t>
             </w:r>
@@ -149,79 +134,73 @@
         </w:tc>
       </w:tr>
       <w:tr>
-        <w:tblPrEx>
-          <w:shd w:val="clear" w:color="auto" w:fill="cadfff"/>
-        </w:tblPrEx>
         <w:trPr>
-          <w:trHeight w:val="290" w:hRule="atLeast"/>
+          <w:trHeight w:val="290"/>
         </w:trPr>
         <w:tc>
           <w:tcPr>
-            <w:tcW w:type="dxa" w:w="1571"/>
+            <w:tcW w:w="1571" w:type="dxa"/>
             <w:tcBorders>
-              <w:top w:val="single" w:color="000000" w:sz="2" w:space="0" w:shadow="0" w:frame="0"/>
-              <w:left w:val="single" w:color="000000" w:sz="2" w:space="0" w:shadow="0" w:frame="0"/>
-              <w:bottom w:val="single" w:color="000000" w:sz="2" w:space="0" w:shadow="0" w:frame="0"/>
-              <w:right w:val="single" w:color="000000" w:sz="2" w:space="0" w:shadow="0" w:frame="0"/>
+              <w:top w:val="single" w:sz="2" w:space="0" w:color="000000"/>
+              <w:left w:val="single" w:sz="2" w:space="0" w:color="000000"/>
+              <w:bottom w:val="single" w:sz="2" w:space="0" w:color="000000"/>
+              <w:right w:val="single" w:sz="2" w:space="0" w:color="000000"/>
             </w:tcBorders>
-            <w:shd w:val="clear" w:color="auto" w:fill="f5f5f5"/>
+            <w:shd w:val="clear" w:color="auto" w:fill="F5F5F5"/>
             <w:tcMar>
-              <w:top w:type="dxa" w:w="80"/>
-              <w:left w:type="dxa" w:w="80"/>
-              <w:bottom w:type="dxa" w:w="80"/>
-              <w:right w:type="dxa" w:w="80"/>
+              <w:top w:w="80" w:type="dxa"/>
+              <w:left w:w="80" w:type="dxa"/>
+              <w:bottom w:w="80" w:type="dxa"/>
+              <w:right w:w="80" w:type="dxa"/>
             </w:tcMar>
             <w:vAlign w:val="center"/>
           </w:tcPr>
           <w:p>
             <w:pPr>
-              <w:pStyle w:val="Table Style 2"/>
-              <w:suppressAutoHyphens w:val="1"/>
+              <w:pStyle w:val="TableStyle2"/>
+              <w:suppressAutoHyphens/>
+            </w:pPr>
+            <w:proofErr w:type="spellStart"/>
+            <w:r>
+              <w:rPr>
+                <w:rFonts w:ascii="Times Roman" w:hAnsi="Times Roman"/>
+                <w:sz w:val="24"/>
+                <w:szCs w:val="24"/>
+                <w:lang w:val="fr-FR"/>
+              </w:rPr>
+              <w:t>Jamaica</w:t>
+            </w:r>
+            <w:proofErr w:type="spellEnd"/>
+          </w:p>
+        </w:tc>
+        <w:tc>
+          <w:tcPr>
+            <w:tcW w:w="4253" w:type="dxa"/>
+            <w:tcBorders>
+              <w:top w:val="single" w:sz="2" w:space="0" w:color="000000"/>
+              <w:left w:val="single" w:sz="2" w:space="0" w:color="000000"/>
+              <w:bottom w:val="single" w:sz="2" w:space="0" w:color="000000"/>
+              <w:right w:val="single" w:sz="2" w:space="0" w:color="000000"/>
+            </w:tcBorders>
+            <w:shd w:val="clear" w:color="auto" w:fill="F5F5F5"/>
+            <w:tcMar>
+              <w:top w:w="80" w:type="dxa"/>
+              <w:left w:w="80" w:type="dxa"/>
+              <w:bottom w:w="80" w:type="dxa"/>
+              <w:right w:w="80" w:type="dxa"/>
+            </w:tcMar>
+            <w:vAlign w:val="center"/>
+          </w:tcPr>
+          <w:p>
+            <w:pPr>
+              <w:pStyle w:val="TableStyle2"/>
+              <w:suppressAutoHyphens/>
             </w:pPr>
             <w:r>
               <w:rPr>
                 <w:rFonts w:ascii="Times Roman" w:hAnsi="Times Roman"/>
                 <w:sz w:val="24"/>
                 <w:szCs w:val="24"/>
-                <w:shd w:val="nil" w:color="auto" w:fill="auto"/>
-                <w:rtl w:val="0"/>
-                <w:lang w:val="fr-FR"/>
-              </w:rPr>
-              <w:t>Jamaica</w:t>
-            </w:r>
-          </w:p>
-        </w:tc>
-        <w:tc>
-          <w:tcPr>
-            <w:tcW w:type="dxa" w:w="4253"/>
-            <w:tcBorders>
-              <w:top w:val="single" w:color="000000" w:sz="2" w:space="0" w:shadow="0" w:frame="0"/>
-              <w:left w:val="single" w:color="000000" w:sz="2" w:space="0" w:shadow="0" w:frame="0"/>
-              <w:bottom w:val="single" w:color="000000" w:sz="2" w:space="0" w:shadow="0" w:frame="0"/>
-              <w:right w:val="single" w:color="000000" w:sz="2" w:space="0" w:shadow="0" w:frame="0"/>
-            </w:tcBorders>
-            <w:shd w:val="clear" w:color="auto" w:fill="f5f5f5"/>
-            <w:tcMar>
-              <w:top w:type="dxa" w:w="80"/>
-              <w:left w:type="dxa" w:w="80"/>
-              <w:bottom w:type="dxa" w:w="80"/>
-              <w:right w:type="dxa" w:w="80"/>
-            </w:tcMar>
-            <w:vAlign w:val="center"/>
-          </w:tcPr>
-          <w:p>
-            <w:pPr>
-              <w:pStyle w:val="Table Style 2"/>
-              <w:suppressAutoHyphens w:val="1"/>
-            </w:pPr>
-            <w:r>
-              <w:rPr>
-                <w:rFonts w:ascii="Times Roman" w:hAnsi="Times Roman"/>
-                <w:sz w:val="24"/>
-                <w:szCs w:val="24"/>
-                <w:shd w:val="nil" w:color="auto" w:fill="auto"/>
-                <w:rtl w:val="0"/>
-                <w:lang w:val="en-US"/>
               </w:rPr>
               <w:t>KIN / MBJ / OCJ</w:t>
             </w:r>
@@ -229,35 +208,32 @@
         </w:tc>
         <w:tc>
           <w:tcPr>
-            <w:tcW w:type="dxa" w:w="2570"/>
+            <w:tcW w:w="2570" w:type="dxa"/>
             <w:tcBorders>
-              <w:top w:val="single" w:color="000000" w:sz="2" w:space="0" w:shadow="0" w:frame="0"/>
-              <w:left w:val="single" w:color="000000" w:sz="2" w:space="0" w:shadow="0" w:frame="0"/>
-              <w:bottom w:val="single" w:color="000000" w:sz="2" w:space="0" w:shadow="0" w:frame="0"/>
-              <w:right w:val="single" w:color="000000" w:sz="2" w:space="0" w:shadow="0" w:frame="0"/>
+              <w:top w:val="single" w:sz="2" w:space="0" w:color="000000"/>
+              <w:left w:val="single" w:sz="2" w:space="0" w:color="000000"/>
+              <w:bottom w:val="single" w:sz="2" w:space="0" w:color="000000"/>
+              <w:right w:val="single" w:sz="2" w:space="0" w:color="000000"/>
             </w:tcBorders>
-            <w:shd w:val="clear" w:color="auto" w:fill="f5f5f5"/>
+            <w:shd w:val="clear" w:color="auto" w:fill="F5F5F5"/>
             <w:tcMar>
-              <w:top w:type="dxa" w:w="80"/>
-              <w:left w:type="dxa" w:w="80"/>
-              <w:bottom w:type="dxa" w:w="80"/>
-              <w:right w:type="dxa" w:w="80"/>
+              <w:top w:w="80" w:type="dxa"/>
+              <w:left w:w="80" w:type="dxa"/>
+              <w:bottom w:w="80" w:type="dxa"/>
+              <w:right w:w="80" w:type="dxa"/>
             </w:tcMar>
             <w:vAlign w:val="center"/>
           </w:tcPr>
           <w:p>
             <w:pPr>
-              <w:pStyle w:val="Table Style 2"/>
-              <w:suppressAutoHyphens w:val="1"/>
+              <w:pStyle w:val="TableStyle2"/>
+              <w:suppressAutoHyphens/>
             </w:pPr>
             <w:r>
               <w:rPr>
                 <w:rFonts w:ascii="Times Roman" w:hAnsi="Times Roman"/>
                 <w:sz w:val="24"/>
                 <w:szCs w:val="24"/>
-                <w:shd w:val="nil" w:color="auto" w:fill="auto"/>
-                <w:rtl w:val="0"/>
-                <w:lang w:val="en-US"/>
               </w:rPr>
               <w:t>Nov. 9</w:t>
             </w:r>
@@ -265,43 +241,36 @@
         </w:tc>
       </w:tr>
       <w:tr>
-        <w:tblPrEx>
-          <w:shd w:val="clear" w:color="auto" w:fill="cadfff"/>
-        </w:tblPrEx>
         <w:trPr>
-          <w:trHeight w:val="290" w:hRule="atLeast"/>
+          <w:trHeight w:val="290"/>
         </w:trPr>
         <w:tc>
           <w:tcPr>
-            <w:tcW w:type="dxa" w:w="1571"/>
+            <w:tcW w:w="1571" w:type="dxa"/>
             <w:tcBorders>
-              <w:top w:val="single" w:color="000000" w:sz="2" w:space="0" w:shadow="0" w:frame="0"/>
-              <w:left w:val="single" w:color="000000" w:sz="2" w:space="0" w:shadow="0" w:frame="0"/>
-              <w:bottom w:val="single" w:color="000000" w:sz="2" w:space="0" w:shadow="0" w:frame="0"/>
-              <w:right w:val="single" w:color="000000" w:sz="2" w:space="0" w:shadow="0" w:frame="0"/>
+              <w:top w:val="single" w:sz="2" w:space="0" w:color="000000"/>
+              <w:left w:val="single" w:sz="2" w:space="0" w:color="000000"/>
+              <w:bottom w:val="single" w:sz="2" w:space="0" w:color="000000"/>
+              <w:right w:val="single" w:sz="2" w:space="0" w:color="000000"/>
             </w:tcBorders>
-            <w:shd w:val="clear" w:color="auto" w:fill="auto"/>
             <w:tcMar>
-              <w:top w:type="dxa" w:w="80"/>
-              <w:left w:type="dxa" w:w="80"/>
-              <w:bottom w:type="dxa" w:w="80"/>
-              <w:right w:type="dxa" w:w="80"/>
+              <w:top w:w="80" w:type="dxa"/>
+              <w:left w:w="80" w:type="dxa"/>
+              <w:bottom w:w="80" w:type="dxa"/>
+              <w:right w:w="80" w:type="dxa"/>
             </w:tcMar>
             <w:vAlign w:val="center"/>
           </w:tcPr>
           <w:p>
             <w:pPr>
-              <w:pStyle w:val="Table Style 2"/>
-              <w:suppressAutoHyphens w:val="1"/>
+              <w:pStyle w:val="TableStyle2"/>
+              <w:suppressAutoHyphens/>
             </w:pPr>
             <w:r>
               <w:rPr>
                 <w:rFonts w:ascii="Times Roman" w:hAnsi="Times Roman"/>
                 <w:sz w:val="24"/>
                 <w:szCs w:val="24"/>
-                <w:shd w:val="nil" w:color="auto" w:fill="auto"/>
-                <w:rtl w:val="0"/>
-                <w:lang w:val="en-US"/>
               </w:rPr>
               <w:t>Bahamas</w:t>
             </w:r>
@@ -309,35 +278,31 @@
         </w:tc>
         <w:tc>
           <w:tcPr>
-            <w:tcW w:type="dxa" w:w="4253"/>
+            <w:tcW w:w="4253" w:type="dxa"/>
             <w:tcBorders>
-              <w:top w:val="single" w:color="000000" w:sz="2" w:space="0" w:shadow="0" w:frame="0"/>
-              <w:left w:val="single" w:color="000000" w:sz="2" w:space="0" w:shadow="0" w:frame="0"/>
-              <w:bottom w:val="single" w:color="000000" w:sz="2" w:space="0" w:shadow="0" w:frame="0"/>
-              <w:right w:val="single" w:color="000000" w:sz="2" w:space="0" w:shadow="0" w:frame="0"/>
+              <w:top w:val="single" w:sz="2" w:space="0" w:color="000000"/>
+              <w:left w:val="single" w:sz="2" w:space="0" w:color="000000"/>
+              <w:bottom w:val="single" w:sz="2" w:space="0" w:color="000000"/>
+              <w:right w:val="single" w:sz="2" w:space="0" w:color="000000"/>
             </w:tcBorders>
-            <w:shd w:val="clear" w:color="auto" w:fill="auto"/>
             <w:tcMar>
-              <w:top w:type="dxa" w:w="80"/>
-              <w:left w:type="dxa" w:w="80"/>
-              <w:bottom w:type="dxa" w:w="80"/>
-              <w:right w:type="dxa" w:w="80"/>
+              <w:top w:w="80" w:type="dxa"/>
+              <w:left w:w="80" w:type="dxa"/>
+              <w:bottom w:w="80" w:type="dxa"/>
+              <w:right w:w="80" w:type="dxa"/>
             </w:tcMar>
             <w:vAlign w:val="center"/>
           </w:tcPr>
           <w:p>
             <w:pPr>
-              <w:pStyle w:val="Table Style 2"/>
-              <w:suppressAutoHyphens w:val="1"/>
+              <w:pStyle w:val="TableStyle2"/>
+              <w:suppressAutoHyphens/>
             </w:pPr>
             <w:r>
               <w:rPr>
                 <w:rFonts w:ascii="Times Roman" w:hAnsi="Times Roman"/>
                 <w:sz w:val="24"/>
                 <w:szCs w:val="24"/>
-                <w:shd w:val="nil" w:color="auto" w:fill="auto"/>
-                <w:rtl w:val="0"/>
-                <w:lang w:val="en-US"/>
               </w:rPr>
               <w:t>Georgetown (GGT)</w:t>
             </w:r>
@@ -345,35 +310,31 @@
         </w:tc>
         <w:tc>
           <w:tcPr>
-            <w:tcW w:type="dxa" w:w="2570"/>
+            <w:tcW w:w="2570" w:type="dxa"/>
             <w:tcBorders>
-              <w:top w:val="single" w:color="000000" w:sz="2" w:space="0" w:shadow="0" w:frame="0"/>
-              <w:left w:val="single" w:color="000000" w:sz="2" w:space="0" w:shadow="0" w:frame="0"/>
-              <w:bottom w:val="single" w:color="000000" w:sz="2" w:space="0" w:shadow="0" w:frame="0"/>
-              <w:right w:val="single" w:color="000000" w:sz="2" w:space="0" w:shadow="0" w:frame="0"/>
+              <w:top w:val="single" w:sz="2" w:space="0" w:color="000000"/>
+              <w:left w:val="single" w:sz="2" w:space="0" w:color="000000"/>
+              <w:bottom w:val="single" w:sz="2" w:space="0" w:color="000000"/>
+              <w:right w:val="single" w:sz="2" w:space="0" w:color="000000"/>
             </w:tcBorders>
-            <w:shd w:val="clear" w:color="auto" w:fill="auto"/>
             <w:tcMar>
-              <w:top w:type="dxa" w:w="80"/>
-              <w:left w:type="dxa" w:w="80"/>
-              <w:bottom w:type="dxa" w:w="80"/>
-              <w:right w:type="dxa" w:w="80"/>
+              <w:top w:w="80" w:type="dxa"/>
+              <w:left w:w="80" w:type="dxa"/>
+              <w:bottom w:w="80" w:type="dxa"/>
+              <w:right w:w="80" w:type="dxa"/>
             </w:tcMar>
             <w:vAlign w:val="center"/>
           </w:tcPr>
           <w:p>
             <w:pPr>
-              <w:pStyle w:val="Table Style 2"/>
-              <w:suppressAutoHyphens w:val="1"/>
+              <w:pStyle w:val="TableStyle2"/>
+              <w:suppressAutoHyphens/>
             </w:pPr>
             <w:r>
               <w:rPr>
                 <w:rFonts w:ascii="Times Roman" w:hAnsi="Times Roman"/>
                 <w:sz w:val="24"/>
                 <w:szCs w:val="24"/>
-                <w:shd w:val="nil" w:color="auto" w:fill="auto"/>
-                <w:rtl w:val="0"/>
-                <w:lang w:val="en-US"/>
               </w:rPr>
               <w:t>Nov. 4</w:t>
             </w:r>
@@ -381,42 +342,37 @@
         </w:tc>
       </w:tr>
       <w:tr>
-        <w:tblPrEx>
-          <w:shd w:val="clear" w:color="auto" w:fill="cadfff"/>
-        </w:tblPrEx>
         <w:trPr>
-          <w:trHeight w:val="570" w:hRule="atLeast"/>
+          <w:trHeight w:val="570"/>
         </w:trPr>
         <w:tc>
           <w:tcPr>
-            <w:tcW w:type="dxa" w:w="1571"/>
+            <w:tcW w:w="1571" w:type="dxa"/>
             <w:tcBorders>
-              <w:top w:val="single" w:color="000000" w:sz="2" w:space="0" w:shadow="0" w:frame="0"/>
-              <w:left w:val="single" w:color="000000" w:sz="2" w:space="0" w:shadow="0" w:frame="0"/>
-              <w:bottom w:val="single" w:color="000000" w:sz="2" w:space="0" w:shadow="0" w:frame="0"/>
-              <w:right w:val="single" w:color="000000" w:sz="2" w:space="0" w:shadow="0" w:frame="0"/>
+              <w:top w:val="single" w:sz="2" w:space="0" w:color="000000"/>
+              <w:left w:val="single" w:sz="2" w:space="0" w:color="000000"/>
+              <w:bottom w:val="single" w:sz="2" w:space="0" w:color="000000"/>
+              <w:right w:val="single" w:sz="2" w:space="0" w:color="000000"/>
             </w:tcBorders>
-            <w:shd w:val="clear" w:color="auto" w:fill="f5f5f5"/>
+            <w:shd w:val="clear" w:color="auto" w:fill="F5F5F5"/>
             <w:tcMar>
-              <w:top w:type="dxa" w:w="80"/>
-              <w:left w:type="dxa" w:w="80"/>
-              <w:bottom w:type="dxa" w:w="80"/>
-              <w:right w:type="dxa" w:w="80"/>
+              <w:top w:w="80" w:type="dxa"/>
+              <w:left w:w="80" w:type="dxa"/>
+              <w:bottom w:w="80" w:type="dxa"/>
+              <w:right w:w="80" w:type="dxa"/>
             </w:tcMar>
             <w:vAlign w:val="center"/>
           </w:tcPr>
           <w:p>
             <w:pPr>
-              <w:pStyle w:val="Table Style 2"/>
-              <w:suppressAutoHyphens w:val="1"/>
+              <w:pStyle w:val="TableStyle2"/>
+              <w:suppressAutoHyphens/>
             </w:pPr>
             <w:r>
               <w:rPr>
                 <w:rFonts w:ascii="Times Roman" w:hAnsi="Times Roman"/>
                 <w:sz w:val="24"/>
                 <w:szCs w:val="24"/>
-                <w:shd w:val="nil" w:color="auto" w:fill="auto"/>
-                <w:rtl w:val="0"/>
                 <w:lang w:val="es-ES_tradnl"/>
               </w:rPr>
               <w:t>Cuba</w:t>
@@ -425,71 +381,77 @@
         </w:tc>
         <w:tc>
           <w:tcPr>
-            <w:tcW w:type="dxa" w:w="4253"/>
+            <w:tcW w:w="4253" w:type="dxa"/>
             <w:tcBorders>
-              <w:top w:val="single" w:color="000000" w:sz="2" w:space="0" w:shadow="0" w:frame="0"/>
-              <w:left w:val="single" w:color="000000" w:sz="2" w:space="0" w:shadow="0" w:frame="0"/>
-              <w:bottom w:val="single" w:color="000000" w:sz="2" w:space="0" w:shadow="0" w:frame="0"/>
-              <w:right w:val="single" w:color="000000" w:sz="2" w:space="0" w:shadow="0" w:frame="0"/>
+              <w:top w:val="single" w:sz="2" w:space="0" w:color="000000"/>
+              <w:left w:val="single" w:sz="2" w:space="0" w:color="000000"/>
+              <w:bottom w:val="single" w:sz="2" w:space="0" w:color="000000"/>
+              <w:right w:val="single" w:sz="2" w:space="0" w:color="000000"/>
             </w:tcBorders>
-            <w:shd w:val="clear" w:color="auto" w:fill="f5f5f5"/>
+            <w:shd w:val="clear" w:color="auto" w:fill="F5F5F5"/>
             <w:tcMar>
-              <w:top w:type="dxa" w:w="80"/>
-              <w:left w:type="dxa" w:w="80"/>
-              <w:bottom w:type="dxa" w:w="80"/>
-              <w:right w:type="dxa" w:w="80"/>
+              <w:top w:w="80" w:type="dxa"/>
+              <w:left w:w="80" w:type="dxa"/>
+              <w:bottom w:w="80" w:type="dxa"/>
+              <w:right w:w="80" w:type="dxa"/>
             </w:tcMar>
             <w:vAlign w:val="center"/>
           </w:tcPr>
           <w:p>
             <w:pPr>
-              <w:pStyle w:val="Table Style 2"/>
-              <w:suppressAutoHyphens w:val="1"/>
+              <w:pStyle w:val="TableStyle2"/>
+              <w:suppressAutoHyphens/>
+            </w:pPr>
+            <w:proofErr w:type="spellStart"/>
+            <w:r>
+              <w:rPr>
+                <w:rFonts w:ascii="Times Roman" w:hAnsi="Times Roman"/>
+                <w:sz w:val="24"/>
+                <w:szCs w:val="24"/>
+                <w:lang w:val="es-ES_tradnl"/>
+              </w:rPr>
+              <w:t>Holguin</w:t>
+            </w:r>
+            <w:proofErr w:type="spellEnd"/>
+            <w:r>
+              <w:rPr>
+                <w:rFonts w:ascii="Times Roman" w:hAnsi="Times Roman"/>
+                <w:sz w:val="24"/>
+                <w:szCs w:val="24"/>
+                <w:lang w:val="es-ES_tradnl"/>
+              </w:rPr>
+              <w:t xml:space="preserve"> (HOG) / Santiago de Cuba (SCU)</w:t>
+            </w:r>
+          </w:p>
+        </w:tc>
+        <w:tc>
+          <w:tcPr>
+            <w:tcW w:w="2570" w:type="dxa"/>
+            <w:tcBorders>
+              <w:top w:val="single" w:sz="2" w:space="0" w:color="000000"/>
+              <w:left w:val="single" w:sz="2" w:space="0" w:color="000000"/>
+              <w:bottom w:val="single" w:sz="2" w:space="0" w:color="000000"/>
+              <w:right w:val="single" w:sz="2" w:space="0" w:color="000000"/>
+            </w:tcBorders>
+            <w:shd w:val="clear" w:color="auto" w:fill="F5F5F5"/>
+            <w:tcMar>
+              <w:top w:w="80" w:type="dxa"/>
+              <w:left w:w="80" w:type="dxa"/>
+              <w:bottom w:w="80" w:type="dxa"/>
+              <w:right w:w="80" w:type="dxa"/>
+            </w:tcMar>
+            <w:vAlign w:val="center"/>
+          </w:tcPr>
+          <w:p>
+            <w:pPr>
+              <w:pStyle w:val="TableStyle2"/>
+              <w:suppressAutoHyphens/>
             </w:pPr>
             <w:r>
               <w:rPr>
                 <w:rFonts w:ascii="Times Roman" w:hAnsi="Times Roman"/>
                 <w:sz w:val="24"/>
                 <w:szCs w:val="24"/>
-                <w:shd w:val="nil" w:color="auto" w:fill="auto"/>
-                <w:rtl w:val="0"/>
-                <w:lang w:val="es-ES_tradnl"/>
-              </w:rPr>
-              <w:t>Holguin (HOG) / Santiago de Cuba (SCU)</w:t>
-            </w:r>
-          </w:p>
-        </w:tc>
-        <w:tc>
-          <w:tcPr>
-            <w:tcW w:type="dxa" w:w="2570"/>
-            <w:tcBorders>
-              <w:top w:val="single" w:color="000000" w:sz="2" w:space="0" w:shadow="0" w:frame="0"/>
-              <w:left w:val="single" w:color="000000" w:sz="2" w:space="0" w:shadow="0" w:frame="0"/>
-              <w:bottom w:val="single" w:color="000000" w:sz="2" w:space="0" w:shadow="0" w:frame="0"/>
-              <w:right w:val="single" w:color="000000" w:sz="2" w:space="0" w:shadow="0" w:frame="0"/>
-            </w:tcBorders>
-            <w:shd w:val="clear" w:color="auto" w:fill="f5f5f5"/>
-            <w:tcMar>
-              <w:top w:type="dxa" w:w="80"/>
-              <w:left w:type="dxa" w:w="80"/>
-              <w:bottom w:type="dxa" w:w="80"/>
-              <w:right w:type="dxa" w:w="80"/>
-            </w:tcMar>
-            <w:vAlign w:val="center"/>
-          </w:tcPr>
-          <w:p>
-            <w:pPr>
-              <w:pStyle w:val="Table Style 2"/>
-              <w:suppressAutoHyphens w:val="1"/>
-            </w:pPr>
-            <w:r>
-              <w:rPr>
-                <w:rFonts w:ascii="Times Roman" w:hAnsi="Times Roman"/>
-                <w:sz w:val="24"/>
-                <w:szCs w:val="24"/>
-                <w:shd w:val="nil" w:color="auto" w:fill="auto"/>
-                <w:rtl w:val="0"/>
-                <w:lang w:val="en-US"/>
               </w:rPr>
               <w:t>Nov. 4</w:t>
             </w:r>
@@ -497,43 +459,36 @@
         </w:tc>
       </w:tr>
       <w:tr>
-        <w:tblPrEx>
-          <w:shd w:val="clear" w:color="auto" w:fill="cadfff"/>
-        </w:tblPrEx>
         <w:trPr>
-          <w:trHeight w:val="570" w:hRule="atLeast"/>
+          <w:trHeight w:val="570"/>
         </w:trPr>
         <w:tc>
           <w:tcPr>
-            <w:tcW w:type="dxa" w:w="1571"/>
+            <w:tcW w:w="1571" w:type="dxa"/>
             <w:tcBorders>
-              <w:top w:val="single" w:color="000000" w:sz="2" w:space="0" w:shadow="0" w:frame="0"/>
-              <w:left w:val="single" w:color="000000" w:sz="2" w:space="0" w:shadow="0" w:frame="0"/>
-              <w:bottom w:val="single" w:color="000000" w:sz="2" w:space="0" w:shadow="0" w:frame="0"/>
-              <w:right w:val="single" w:color="000000" w:sz="2" w:space="0" w:shadow="0" w:frame="0"/>
+              <w:top w:val="single" w:sz="2" w:space="0" w:color="000000"/>
+              <w:left w:val="single" w:sz="2" w:space="0" w:color="000000"/>
+              <w:bottom w:val="single" w:sz="2" w:space="0" w:color="000000"/>
+              <w:right w:val="single" w:sz="2" w:space="0" w:color="000000"/>
             </w:tcBorders>
-            <w:shd w:val="clear" w:color="auto" w:fill="auto"/>
             <w:tcMar>
-              <w:top w:type="dxa" w:w="80"/>
-              <w:left w:type="dxa" w:w="80"/>
-              <w:bottom w:type="dxa" w:w="80"/>
-              <w:right w:type="dxa" w:w="80"/>
+              <w:top w:w="80" w:type="dxa"/>
+              <w:left w:w="80" w:type="dxa"/>
+              <w:bottom w:w="80" w:type="dxa"/>
+              <w:right w:w="80" w:type="dxa"/>
             </w:tcMar>
             <w:vAlign w:val="center"/>
           </w:tcPr>
           <w:p>
             <w:pPr>
-              <w:pStyle w:val="Table Style 2"/>
-              <w:suppressAutoHyphens w:val="1"/>
+              <w:pStyle w:val="TableStyle2"/>
+              <w:suppressAutoHyphens/>
             </w:pPr>
             <w:r>
               <w:rPr>
                 <w:rFonts w:ascii="Times Roman" w:hAnsi="Times Roman"/>
                 <w:sz w:val="24"/>
                 <w:szCs w:val="24"/>
-                <w:shd w:val="nil" w:color="auto" w:fill="auto"/>
-                <w:rtl w:val="0"/>
-                <w:lang w:val="en-US"/>
               </w:rPr>
               <w:t>Turks &amp; Caicos</w:t>
             </w:r>
@@ -541,34 +496,31 @@
         </w:tc>
         <w:tc>
           <w:tcPr>
-            <w:tcW w:type="dxa" w:w="4253"/>
+            <w:tcW w:w="4253" w:type="dxa"/>
             <w:tcBorders>
-              <w:top w:val="single" w:color="000000" w:sz="2" w:space="0" w:shadow="0" w:frame="0"/>
-              <w:left w:val="single" w:color="000000" w:sz="2" w:space="0" w:shadow="0" w:frame="0"/>
-              <w:bottom w:val="single" w:color="000000" w:sz="2" w:space="0" w:shadow="0" w:frame="0"/>
-              <w:right w:val="single" w:color="000000" w:sz="2" w:space="0" w:shadow="0" w:frame="0"/>
+              <w:top w:val="single" w:sz="2" w:space="0" w:color="000000"/>
+              <w:left w:val="single" w:sz="2" w:space="0" w:color="000000"/>
+              <w:bottom w:val="single" w:sz="2" w:space="0" w:color="000000"/>
+              <w:right w:val="single" w:sz="2" w:space="0" w:color="000000"/>
             </w:tcBorders>
-            <w:shd w:val="clear" w:color="auto" w:fill="auto"/>
             <w:tcMar>
-              <w:top w:type="dxa" w:w="80"/>
-              <w:left w:type="dxa" w:w="80"/>
-              <w:bottom w:type="dxa" w:w="80"/>
-              <w:right w:type="dxa" w:w="80"/>
+              <w:top w:w="80" w:type="dxa"/>
+              <w:left w:w="80" w:type="dxa"/>
+              <w:bottom w:w="80" w:type="dxa"/>
+              <w:right w:w="80" w:type="dxa"/>
             </w:tcMar>
             <w:vAlign w:val="center"/>
           </w:tcPr>
           <w:p>
             <w:pPr>
-              <w:pStyle w:val="Table Style 2"/>
-              <w:suppressAutoHyphens w:val="1"/>
+              <w:pStyle w:val="TableStyle2"/>
+              <w:suppressAutoHyphens/>
             </w:pPr>
             <w:r>
               <w:rPr>
                 <w:rFonts w:ascii="Times Roman" w:hAnsi="Times Roman"/>
                 <w:sz w:val="24"/>
                 <w:szCs w:val="24"/>
-                <w:shd w:val="nil" w:color="auto" w:fill="auto"/>
-                <w:rtl w:val="0"/>
                 <w:lang w:val="es-ES_tradnl"/>
               </w:rPr>
               <w:t>Providenciales (PLS) / South Caicos (XSC)</w:t>
@@ -577,35 +529,31 @@
         </w:tc>
         <w:tc>
           <w:tcPr>
-            <w:tcW w:type="dxa" w:w="2570"/>
+            <w:tcW w:w="2570" w:type="dxa"/>
             <w:tcBorders>
-              <w:top w:val="single" w:color="000000" w:sz="2" w:space="0" w:shadow="0" w:frame="0"/>
-              <w:left w:val="single" w:color="000000" w:sz="2" w:space="0" w:shadow="0" w:frame="0"/>
-              <w:bottom w:val="single" w:color="000000" w:sz="2" w:space="0" w:shadow="0" w:frame="0"/>
-              <w:right w:val="single" w:color="000000" w:sz="2" w:space="0" w:shadow="0" w:frame="0"/>
+              <w:top w:val="single" w:sz="2" w:space="0" w:color="000000"/>
+              <w:left w:val="single" w:sz="2" w:space="0" w:color="000000"/>
+              <w:bottom w:val="single" w:sz="2" w:space="0" w:color="000000"/>
+              <w:right w:val="single" w:sz="2" w:space="0" w:color="000000"/>
             </w:tcBorders>
-            <w:shd w:val="clear" w:color="auto" w:fill="auto"/>
             <w:tcMar>
-              <w:top w:type="dxa" w:w="80"/>
-              <w:left w:type="dxa" w:w="80"/>
-              <w:bottom w:type="dxa" w:w="80"/>
-              <w:right w:type="dxa" w:w="80"/>
+              <w:top w:w="80" w:type="dxa"/>
+              <w:left w:w="80" w:type="dxa"/>
+              <w:bottom w:w="80" w:type="dxa"/>
+              <w:right w:w="80" w:type="dxa"/>
             </w:tcMar>
             <w:vAlign w:val="center"/>
           </w:tcPr>
           <w:p>
             <w:pPr>
-              <w:pStyle w:val="Table Style 2"/>
-              <w:suppressAutoHyphens w:val="1"/>
+              <w:pStyle w:val="TableStyle2"/>
+              <w:suppressAutoHyphens/>
             </w:pPr>
             <w:r>
               <w:rPr>
                 <w:rFonts w:ascii="Times Roman" w:hAnsi="Times Roman"/>
                 <w:sz w:val="24"/>
                 <w:szCs w:val="24"/>
-                <w:shd w:val="nil" w:color="auto" w:fill="auto"/>
-                <w:rtl w:val="0"/>
-                <w:lang w:val="en-US"/>
               </w:rPr>
               <w:t>Nov. 4</w:t>
             </w:r>
@@ -613,42 +561,37 @@
         </w:tc>
       </w:tr>
       <w:tr>
-        <w:tblPrEx>
-          <w:shd w:val="clear" w:color="auto" w:fill="cadfff"/>
-        </w:tblPrEx>
         <w:trPr>
-          <w:trHeight w:val="290" w:hRule="atLeast"/>
+          <w:trHeight w:val="290"/>
         </w:trPr>
         <w:tc>
           <w:tcPr>
-            <w:tcW w:type="dxa" w:w="1571"/>
+            <w:tcW w:w="1571" w:type="dxa"/>
             <w:tcBorders>
-              <w:top w:val="single" w:color="000000" w:sz="2" w:space="0" w:shadow="0" w:frame="0"/>
-              <w:left w:val="single" w:color="000000" w:sz="2" w:space="0" w:shadow="0" w:frame="0"/>
-              <w:bottom w:val="single" w:color="000000" w:sz="2" w:space="0" w:shadow="0" w:frame="0"/>
-              <w:right w:val="single" w:color="000000" w:sz="2" w:space="0" w:shadow="0" w:frame="0"/>
+              <w:top w:val="single" w:sz="2" w:space="0" w:color="000000"/>
+              <w:left w:val="single" w:sz="2" w:space="0" w:color="000000"/>
+              <w:bottom w:val="single" w:sz="2" w:space="0" w:color="000000"/>
+              <w:right w:val="single" w:sz="2" w:space="0" w:color="000000"/>
             </w:tcBorders>
-            <w:shd w:val="clear" w:color="auto" w:fill="f5f5f5"/>
+            <w:shd w:val="clear" w:color="auto" w:fill="F5F5F5"/>
             <w:tcMar>
-              <w:top w:type="dxa" w:w="80"/>
-              <w:left w:type="dxa" w:w="80"/>
-              <w:bottom w:type="dxa" w:w="80"/>
-              <w:right w:type="dxa" w:w="80"/>
+              <w:top w:w="80" w:type="dxa"/>
+              <w:left w:w="80" w:type="dxa"/>
+              <w:bottom w:w="80" w:type="dxa"/>
+              <w:right w:w="80" w:type="dxa"/>
             </w:tcMar>
             <w:vAlign w:val="center"/>
           </w:tcPr>
           <w:p>
             <w:pPr>
-              <w:pStyle w:val="Table Style 2"/>
-              <w:suppressAutoHyphens w:val="1"/>
+              <w:pStyle w:val="TableStyle2"/>
+              <w:suppressAutoHyphens/>
             </w:pPr>
             <w:r>
               <w:rPr>
                 <w:rFonts w:ascii="Times Roman" w:hAnsi="Times Roman"/>
                 <w:sz w:val="24"/>
                 <w:szCs w:val="24"/>
-                <w:shd w:val="nil" w:color="auto" w:fill="auto"/>
-                <w:rtl w:val="0"/>
                 <w:lang w:val="pt-PT"/>
               </w:rPr>
               <w:t>Bermuda</w:t>
@@ -657,34 +600,32 @@
         </w:tc>
         <w:tc>
           <w:tcPr>
-            <w:tcW w:type="dxa" w:w="4253"/>
+            <w:tcW w:w="4253" w:type="dxa"/>
             <w:tcBorders>
-              <w:top w:val="single" w:color="000000" w:sz="2" w:space="0" w:shadow="0" w:frame="0"/>
-              <w:left w:val="single" w:color="000000" w:sz="2" w:space="0" w:shadow="0" w:frame="0"/>
-              <w:bottom w:val="single" w:color="000000" w:sz="2" w:space="0" w:shadow="0" w:frame="0"/>
-              <w:right w:val="single" w:color="000000" w:sz="2" w:space="0" w:shadow="0" w:frame="0"/>
+              <w:top w:val="single" w:sz="2" w:space="0" w:color="000000"/>
+              <w:left w:val="single" w:sz="2" w:space="0" w:color="000000"/>
+              <w:bottom w:val="single" w:sz="2" w:space="0" w:color="000000"/>
+              <w:right w:val="single" w:sz="2" w:space="0" w:color="000000"/>
             </w:tcBorders>
-            <w:shd w:val="clear" w:color="auto" w:fill="f5f5f5"/>
+            <w:shd w:val="clear" w:color="auto" w:fill="F5F5F5"/>
             <w:tcMar>
-              <w:top w:type="dxa" w:w="80"/>
-              <w:left w:type="dxa" w:w="80"/>
-              <w:bottom w:type="dxa" w:w="80"/>
-              <w:right w:type="dxa" w:w="80"/>
+              <w:top w:w="80" w:type="dxa"/>
+              <w:left w:w="80" w:type="dxa"/>
+              <w:bottom w:w="80" w:type="dxa"/>
+              <w:right w:w="80" w:type="dxa"/>
             </w:tcMar>
             <w:vAlign w:val="center"/>
           </w:tcPr>
           <w:p>
             <w:pPr>
-              <w:pStyle w:val="Table Style 2"/>
-              <w:suppressAutoHyphens w:val="1"/>
+              <w:pStyle w:val="TableStyle2"/>
+              <w:suppressAutoHyphens/>
             </w:pPr>
             <w:r>
               <w:rPr>
                 <w:rFonts w:ascii="Times Roman" w:hAnsi="Times Roman"/>
                 <w:sz w:val="24"/>
                 <w:szCs w:val="24"/>
-                <w:shd w:val="nil" w:color="auto" w:fill="auto"/>
-                <w:rtl w:val="0"/>
                 <w:lang w:val="pt-PT"/>
               </w:rPr>
               <w:t>Bermuda (BDA)</w:t>
@@ -693,35 +634,32 @@
         </w:tc>
         <w:tc>
           <w:tcPr>
-            <w:tcW w:type="dxa" w:w="2570"/>
+            <w:tcW w:w="2570" w:type="dxa"/>
             <w:tcBorders>
-              <w:top w:val="single" w:color="000000" w:sz="2" w:space="0" w:shadow="0" w:frame="0"/>
-              <w:left w:val="single" w:color="000000" w:sz="2" w:space="0" w:shadow="0" w:frame="0"/>
-              <w:bottom w:val="single" w:color="000000" w:sz="2" w:space="0" w:shadow="0" w:frame="0"/>
-              <w:right w:val="single" w:color="000000" w:sz="2" w:space="0" w:shadow="0" w:frame="0"/>
+              <w:top w:val="single" w:sz="2" w:space="0" w:color="000000"/>
+              <w:left w:val="single" w:sz="2" w:space="0" w:color="000000"/>
+              <w:bottom w:val="single" w:sz="2" w:space="0" w:color="000000"/>
+              <w:right w:val="single" w:sz="2" w:space="0" w:color="000000"/>
             </w:tcBorders>
-            <w:shd w:val="clear" w:color="auto" w:fill="f5f5f5"/>
+            <w:shd w:val="clear" w:color="auto" w:fill="F5F5F5"/>
             <w:tcMar>
-              <w:top w:type="dxa" w:w="80"/>
-              <w:left w:type="dxa" w:w="80"/>
-              <w:bottom w:type="dxa" w:w="80"/>
-              <w:right w:type="dxa" w:w="80"/>
+              <w:top w:w="80" w:type="dxa"/>
+              <w:left w:w="80" w:type="dxa"/>
+              <w:bottom w:w="80" w:type="dxa"/>
+              <w:right w:w="80" w:type="dxa"/>
             </w:tcMar>
             <w:vAlign w:val="center"/>
           </w:tcPr>
           <w:p>
             <w:pPr>
-              <w:pStyle w:val="Table Style 2"/>
-              <w:suppressAutoHyphens w:val="1"/>
+              <w:pStyle w:val="TableStyle2"/>
+              <w:suppressAutoHyphens/>
             </w:pPr>
             <w:r>
               <w:rPr>
                 <w:rFonts w:ascii="Times Roman" w:hAnsi="Times Roman"/>
                 <w:sz w:val="24"/>
                 <w:szCs w:val="24"/>
-                <w:shd w:val="nil" w:color="auto" w:fill="auto"/>
-                <w:rtl w:val="0"/>
-                <w:lang w:val="en-US"/>
               </w:rPr>
               <w:t>Nov. 5</w:t>
             </w:r>
@@ -738,7 +676,7 @@
     </w:p>
     <w:p>
       <w:pPr>
-        <w:pStyle w:val="Body A"/>
+        <w:pStyle w:val="BodyA"/>
         <w:widowControl w:val="0"/>
         <w:ind w:left="108" w:hanging="108"/>
       </w:pPr>
@@ -746,39 +684,38 @@
     <w:p>
       <w:pPr>
         <w:pStyle w:val="Default"/>
-        <w:suppressAutoHyphens w:val="1"/>
+        <w:suppressAutoHyphens/>
         <w:spacing w:before="0" w:line="240" w:lineRule="auto"/>
         <w:rPr>
-          <w:rFonts w:ascii="Times Roman" w:cs="Times Roman" w:hAnsi="Times Roman" w:eastAsia="Times Roman"/>
+          <w:rFonts w:ascii="Times Roman" w:eastAsia="Times Roman" w:hAnsi="Times Roman" w:cs="Times Roman"/>
         </w:rPr>
       </w:pPr>
     </w:p>
     <w:p>
       <w:pPr>
         <w:pStyle w:val="Default"/>
-        <w:suppressAutoHyphens w:val="1"/>
+        <w:suppressAutoHyphens/>
         <w:spacing w:before="0" w:line="240" w:lineRule="auto"/>
         <w:rPr>
-          <w:rFonts w:ascii="Times Roman" w:cs="Times Roman" w:hAnsi="Times Roman" w:eastAsia="Times Roman"/>
+          <w:rFonts w:ascii="Times Roman" w:eastAsia="Times Roman" w:hAnsi="Times Roman" w:cs="Times Roman"/>
         </w:rPr>
       </w:pPr>
     </w:p>
     <w:p>
       <w:pPr>
         <w:pStyle w:val="Default"/>
-        <w:suppressAutoHyphens w:val="1"/>
+        <w:suppressAutoHyphens/>
         <w:spacing w:before="0" w:line="240" w:lineRule="auto"/>
         <w:rPr>
-          <w:rFonts w:ascii="Times Roman" w:cs="Times Roman" w:hAnsi="Times Roman" w:eastAsia="Times Roman"/>
+          <w:rFonts w:ascii="Times Roman" w:eastAsia="Times Roman" w:hAnsi="Times Roman" w:cs="Times Roman"/>
         </w:rPr>
       </w:pPr>
     </w:p>
     <w:p>
       <w:pPr>
         <w:pStyle w:val="Heading"/>
-        <w:bidi w:val="0"/>
-        <w:rPr>
-          <w:rFonts w:ascii="Times Roman" w:cs="Times Roman" w:hAnsi="Times Roman" w:eastAsia="Times Roman"/>
+        <w:rPr>
+          <w:rFonts w:ascii="Times Roman" w:eastAsia="Times Roman" w:hAnsi="Times Roman" w:cs="Times Roman"/>
           <w:sz w:val="28"/>
           <w:szCs w:val="28"/>
         </w:rPr>
@@ -788,8 +725,6 @@
           <w:rFonts w:ascii="Times Roman" w:hAnsi="Times Roman"/>
           <w:sz w:val="28"/>
           <w:szCs w:val="28"/>
-          <w:rtl w:val="0"/>
-          <w:lang w:val="en-US"/>
         </w:rPr>
         <w:t>Even more relief through American Red Cross</w:t>
       </w:r>
@@ -797,176 +732,670 @@
     <w:p>
       <w:pPr>
         <w:pStyle w:val="Default"/>
-        <w:suppressAutoHyphens w:val="1"/>
+        <w:suppressAutoHyphens/>
         <w:spacing w:before="0" w:after="240" w:line="240" w:lineRule="auto"/>
         <w:rPr>
-          <w:rFonts w:ascii="Times Roman" w:cs="Times Roman" w:hAnsi="Times Roman" w:eastAsia="Times Roman"/>
-          <w:lang w:val="en-US"/>
+          <w:rFonts w:ascii="Times Roman" w:eastAsia="Times Roman" w:hAnsi="Times Roman" w:cs="Times Roman"/>
         </w:rPr>
       </w:pPr>
       <w:r>
         <w:rPr>
           <w:rFonts w:ascii="Times Roman" w:hAnsi="Times Roman"/>
-          <w:rtl w:val="0"/>
-          <w:lang w:val="en-US"/>
         </w:rPr>
         <w:t>Through a partnership with the American Red Cross, American and AAdvantage</w:t>
       </w:r>
       <w:r>
         <w:rPr>
-          <w:rFonts w:ascii="Times Roman" w:hAnsi="Times Roman" w:hint="default"/>
+          <w:rFonts w:ascii="Times Roman" w:hAnsi="Times Roman"/>
           <w:sz w:val="20"/>
           <w:szCs w:val="20"/>
           <w:vertAlign w:val="superscript"/>
-          <w:rtl w:val="0"/>
         </w:rPr>
         <w:t>®</w:t>
       </w:r>
       <w:r>
         <w:rPr>
           <w:rFonts w:ascii="Times Roman" w:hAnsi="Times Roman"/>
-          <w:rtl w:val="0"/>
-          <w:lang w:val="en-US"/>
         </w:rPr>
         <w:t xml:space="preserve"> members have raised </w:t>
       </w:r>
       <w:r>
         <w:rPr>
           <w:rFonts w:ascii="Times Roman" w:hAnsi="Times Roman"/>
-          <w:b w:val="1"/>
-          <w:bCs w:val="1"/>
-          <w:rtl w:val="0"/>
-          <w:lang w:val="en-US"/>
+          <w:b/>
+          <w:bCs/>
         </w:rPr>
         <w:t>more than $1.45 million</w:t>
       </w:r>
       <w:r>
         <w:rPr>
           <w:rFonts w:ascii="Times Roman" w:hAnsi="Times Roman"/>
-          <w:rtl w:val="0"/>
-          <w:lang w:val="en-US"/>
-        </w:rPr>
-        <w:t xml:space="preserve"> to support relief efforts for communities impacted by Hurricane Melissa. Through Nov. 11, AAdvantage</w:t>
-      </w:r>
-      <w:r>
-        <w:rPr>
-          <w:rFonts w:ascii="Times Roman" w:hAnsi="Times Roman" w:hint="default"/>
+        </w:rPr>
+        <w:t xml:space="preserve"> to </w:t>
+      </w:r>
+      <w:hyperlink r:id="rId7" w:history="1">
+        <w:r>
+          <w:rPr>
+            <w:rStyle w:val="Hyperlink"/>
+            <w:rFonts w:ascii="Times Roman" w:hAnsi="Times Roman"/>
+          </w:rPr>
+          <w:t>support</w:t>
+        </w:r>
+      </w:hyperlink>
+      <w:r>
+        <w:rPr>
+          <w:rFonts w:ascii="Times Roman" w:hAnsi="Times Roman"/>
+        </w:rPr>
+        <w:t xml:space="preserve"> relief efforts for </w:t>
+      </w:r>
+      <w:hyperlink r:id="rId8" w:history="1">
+        <w:r>
+          <w:rPr>
+            <w:rStyle w:val="Hyperlink"/>
+            <w:rFonts w:ascii="Times Roman" w:hAnsi="Times Roman"/>
+          </w:rPr>
+          <w:t>communities</w:t>
+        </w:r>
+      </w:hyperlink>
+      <w:r>
+        <w:rPr>
+          <w:rFonts w:ascii="Times Roman" w:hAnsi="Times Roman"/>
+        </w:rPr>
+        <w:t xml:space="preserve"> impacted by Hurricane Melissa. Through Nov. 11, AAdvantage</w:t>
+      </w:r>
+      <w:r>
+        <w:rPr>
+          <w:rFonts w:ascii="Times Roman" w:hAnsi="Times Roman"/>
           <w:sz w:val="20"/>
           <w:szCs w:val="20"/>
           <w:vertAlign w:val="superscript"/>
-          <w:rtl w:val="0"/>
         </w:rPr>
         <w:t>®</w:t>
       </w:r>
       <w:r>
         <w:rPr>
           <w:rFonts w:ascii="Times Roman" w:hAnsi="Times Roman"/>
-          <w:rtl w:val="0"/>
-          <w:lang w:val="en-US"/>
-        </w:rPr>
-        <w:t xml:space="preserve"> members earn 10 miles per dollar donated to the American Red Cross with a minimum $25 donation.</w:t>
+        </w:rPr>
+        <w:t xml:space="preserve"> </w:t>
+      </w:r>
+      <w:r>
+        <w:rPr>
+          <w:rFonts w:ascii="Times Roman" w:hAnsi="Times Roman"/>
+        </w:rPr>
+        <w:fldChar w:fldCharType="begin"/>
+      </w:r>
+      <w:r>
+        <w:rPr>
+          <w:rFonts w:ascii="Times Roman" w:hAnsi="Times Roman"/>
+        </w:rPr>
+        <w:instrText>HYPERLINK "https://google.com/"</w:instrText>
+      </w:r>
+      <w:r>
+        <w:rPr>
+          <w:rFonts w:ascii="Times Roman" w:hAnsi="Times Roman"/>
+        </w:rPr>
+      </w:r>
+      <w:r>
+        <w:rPr>
+          <w:rFonts w:ascii="Times Roman" w:hAnsi="Times Roman"/>
+        </w:rPr>
+        <w:fldChar w:fldCharType="separate"/>
+      </w:r>
+      <w:r>
+        <w:rPr>
+          <w:rStyle w:val="Hyperlink"/>
+          <w:rFonts w:ascii="Times Roman" w:hAnsi="Times Roman"/>
+        </w:rPr>
+        <w:t>members</w:t>
+      </w:r>
+      <w:r>
+        <w:rPr>
+          <w:rFonts w:ascii="Times Roman" w:hAnsi="Times Roman"/>
+        </w:rPr>
+        <w:fldChar w:fldCharType="end"/>
+      </w:r>
+      <w:r>
+        <w:rPr>
+          <w:rFonts w:ascii="Times Roman" w:hAnsi="Times Roman"/>
+        </w:rPr>
+        <w:t xml:space="preserve"> earn 10 miles per dollar donated to the American Red Cross with a minimum $25 donation.</w:t>
       </w:r>
     </w:p>
     <w:p>
       <w:pPr>
         <w:pStyle w:val="Default"/>
-        <w:suppressAutoHyphens w:val="1"/>
+        <w:suppressAutoHyphens/>
         <w:spacing w:before="0" w:line="240" w:lineRule="auto"/>
-        <w:jc w:val="left"/>
-        <w:rPr>
-          <w:rFonts w:ascii="Times Roman" w:cs="Times Roman" w:hAnsi="Times Roman" w:eastAsia="Times Roman"/>
-          <w:lang w:val="en-US"/>
+        <w:rPr>
+          <w:rFonts w:ascii="Times Roman" w:eastAsia="Times Roman" w:hAnsi="Times Roman" w:cs="Times Roman"/>
         </w:rPr>
       </w:pPr>
       <w:r>
         <w:rPr>
           <w:rFonts w:ascii="Times Roman" w:hAnsi="Times Roman"/>
-          <w:rtl w:val="0"/>
-          <w:lang w:val="en-US"/>
-        </w:rPr>
-        <w:t xml:space="preserve">Lorem ipsum dolor sit amet, consectetur adipiscing elit. Nulla nibh elit, vestibulum non condimentum quis, egestas non dui. Vivamus pellentesque nisi </w:t>
-      </w:r>
-      <w:r>
-        <w:rPr>
-          <w:rFonts w:ascii="Times Roman" w:hAnsi="Times Roman" w:hint="default"/>
-          <w:rtl w:val="0"/>
-          <w:lang w:val="en-US"/>
-        </w:rPr>
-        <w:t>“</w:t>
-      </w:r>
-      <w:r>
-        <w:rPr>
-          <w:rFonts w:ascii="Times Roman" w:hAnsi="Times Roman"/>
-          <w:rtl w:val="0"/>
-          <w:lang w:val="en-US"/>
-        </w:rPr>
-        <w:t>tincidunt magna rhoncus sagittis. Vestibulum consequat feugiat sapien</w:t>
-      </w:r>
-      <w:r>
-        <w:rPr>
-          <w:rFonts w:ascii="Times Roman" w:hAnsi="Times Roman" w:hint="default"/>
-          <w:rtl w:val="0"/>
-          <w:lang w:val="en-US"/>
-        </w:rPr>
-        <w:t>”</w:t>
-      </w:r>
-      <w:r>
-        <w:rPr>
-          <w:rFonts w:ascii="Times Roman" w:hAnsi="Times Roman"/>
-          <w:rtl w:val="0"/>
-          <w:lang w:val="en-US"/>
-        </w:rPr>
-        <w:t xml:space="preserve"> vel porttitor. Aenean </w:t>
-      </w:r>
-      <w:r>
-        <w:rPr>
-          <w:rFonts w:ascii="Times Roman" w:hAnsi="Times Roman" w:hint="default"/>
-          <w:rtl w:val="0"/>
-          <w:lang w:val="en-US"/>
-        </w:rPr>
-        <w:t>“</w:t>
-      </w:r>
-      <w:r>
-        <w:rPr>
-          <w:rFonts w:ascii="Times Roman" w:hAnsi="Times Roman"/>
-          <w:rtl w:val="0"/>
-          <w:lang w:val="en-US"/>
-        </w:rPr>
-        <w:t>efficitur est ut consequat pharetra. In ut risus et lectus tincidunt luctus</w:t>
-      </w:r>
-      <w:r>
-        <w:rPr>
-          <w:rFonts w:ascii="Times Roman" w:hAnsi="Times Roman" w:hint="default"/>
-          <w:rtl w:val="0"/>
-          <w:lang w:val="en-US"/>
-        </w:rPr>
-        <w:t>”</w:t>
-      </w:r>
-      <w:r>
-        <w:rPr>
-          <w:rFonts w:ascii="Times Roman" w:hAnsi="Times Roman"/>
-          <w:rtl w:val="0"/>
-          <w:lang w:val="en-US"/>
-        </w:rPr>
-        <w:t>. Maecenas pulvinar ultricies ipsum sit amet dignissim. Praesent blandit gravida scelerisque. Nunc diam dui, lacinia eget blandit in, aliquam id nunc.</w:t>
+        </w:rPr>
+        <w:t xml:space="preserve">Lorem ipsum dolor </w:t>
+      </w:r>
+      <w:proofErr w:type="gramStart"/>
+      <w:r>
+        <w:rPr>
+          <w:rFonts w:ascii="Times Roman" w:hAnsi="Times Roman"/>
+        </w:rPr>
+        <w:t>sit</w:t>
+      </w:r>
+      <w:proofErr w:type="gramEnd"/>
+      <w:r>
+        <w:rPr>
+          <w:rFonts w:ascii="Times Roman" w:hAnsi="Times Roman"/>
+        </w:rPr>
+        <w:t xml:space="preserve"> </w:t>
+      </w:r>
+      <w:proofErr w:type="spellStart"/>
+      <w:r>
+        <w:rPr>
+          <w:rFonts w:ascii="Times Roman" w:hAnsi="Times Roman"/>
+        </w:rPr>
+        <w:t>amet</w:t>
+      </w:r>
+      <w:proofErr w:type="spellEnd"/>
+      <w:r>
+        <w:rPr>
+          <w:rFonts w:ascii="Times Roman" w:hAnsi="Times Roman"/>
+        </w:rPr>
+        <w:t xml:space="preserve">, </w:t>
+      </w:r>
+      <w:proofErr w:type="spellStart"/>
+      <w:r>
+        <w:rPr>
+          <w:rFonts w:ascii="Times Roman" w:hAnsi="Times Roman"/>
+        </w:rPr>
+        <w:t>consectetur</w:t>
+      </w:r>
+      <w:proofErr w:type="spellEnd"/>
+      <w:r>
+        <w:rPr>
+          <w:rFonts w:ascii="Times Roman" w:hAnsi="Times Roman"/>
+        </w:rPr>
+        <w:t xml:space="preserve"> </w:t>
+      </w:r>
+      <w:proofErr w:type="spellStart"/>
+      <w:r>
+        <w:rPr>
+          <w:rFonts w:ascii="Times Roman" w:hAnsi="Times Roman"/>
+        </w:rPr>
+        <w:t>adipiscing</w:t>
+      </w:r>
+      <w:proofErr w:type="spellEnd"/>
+      <w:r>
+        <w:rPr>
+          <w:rFonts w:ascii="Times Roman" w:hAnsi="Times Roman"/>
+        </w:rPr>
+        <w:t xml:space="preserve"> </w:t>
+      </w:r>
+      <w:proofErr w:type="spellStart"/>
+      <w:r>
+        <w:rPr>
+          <w:rFonts w:ascii="Times Roman" w:hAnsi="Times Roman"/>
+        </w:rPr>
+        <w:t>elit</w:t>
+      </w:r>
+      <w:proofErr w:type="spellEnd"/>
+      <w:r>
+        <w:rPr>
+          <w:rFonts w:ascii="Times Roman" w:hAnsi="Times Roman"/>
+        </w:rPr>
+        <w:t xml:space="preserve">. Nulla </w:t>
+      </w:r>
+      <w:proofErr w:type="spellStart"/>
+      <w:r>
+        <w:rPr>
+          <w:rFonts w:ascii="Times Roman" w:hAnsi="Times Roman"/>
+        </w:rPr>
+        <w:t>nibh</w:t>
+      </w:r>
+      <w:proofErr w:type="spellEnd"/>
+      <w:r>
+        <w:rPr>
+          <w:rFonts w:ascii="Times Roman" w:hAnsi="Times Roman"/>
+        </w:rPr>
+        <w:t xml:space="preserve"> </w:t>
+      </w:r>
+      <w:proofErr w:type="spellStart"/>
+      <w:r>
+        <w:rPr>
+          <w:rFonts w:ascii="Times Roman" w:hAnsi="Times Roman"/>
+        </w:rPr>
+        <w:t>elit</w:t>
+      </w:r>
+      <w:proofErr w:type="spellEnd"/>
+      <w:r>
+        <w:rPr>
+          <w:rFonts w:ascii="Times Roman" w:hAnsi="Times Roman"/>
+        </w:rPr>
+        <w:t xml:space="preserve">, vestibulum non </w:t>
+      </w:r>
+      <w:proofErr w:type="spellStart"/>
+      <w:r>
+        <w:rPr>
+          <w:rFonts w:ascii="Times Roman" w:hAnsi="Times Roman"/>
+        </w:rPr>
+        <w:t>condimentum</w:t>
+      </w:r>
+      <w:proofErr w:type="spellEnd"/>
+      <w:r>
+        <w:rPr>
+          <w:rFonts w:ascii="Times Roman" w:hAnsi="Times Roman"/>
+        </w:rPr>
+        <w:t xml:space="preserve"> </w:t>
+      </w:r>
+      <w:proofErr w:type="spellStart"/>
+      <w:r>
+        <w:rPr>
+          <w:rFonts w:ascii="Times Roman" w:hAnsi="Times Roman"/>
+        </w:rPr>
+        <w:t>quis</w:t>
+      </w:r>
+      <w:proofErr w:type="spellEnd"/>
+      <w:r>
+        <w:rPr>
+          <w:rFonts w:ascii="Times Roman" w:hAnsi="Times Roman"/>
+        </w:rPr>
+        <w:t xml:space="preserve">, </w:t>
+      </w:r>
+      <w:proofErr w:type="spellStart"/>
+      <w:r>
+        <w:rPr>
+          <w:rFonts w:ascii="Times Roman" w:hAnsi="Times Roman"/>
+        </w:rPr>
+        <w:t>egestas</w:t>
+      </w:r>
+      <w:proofErr w:type="spellEnd"/>
+      <w:r>
+        <w:rPr>
+          <w:rFonts w:ascii="Times Roman" w:hAnsi="Times Roman"/>
+        </w:rPr>
+        <w:t xml:space="preserve"> non dui. </w:t>
+      </w:r>
+      <w:proofErr w:type="spellStart"/>
+      <w:r>
+        <w:rPr>
+          <w:rFonts w:ascii="Times Roman" w:hAnsi="Times Roman"/>
+        </w:rPr>
+        <w:t>Vivamus</w:t>
+      </w:r>
+      <w:proofErr w:type="spellEnd"/>
+      <w:r>
+        <w:rPr>
+          <w:rFonts w:ascii="Times Roman" w:hAnsi="Times Roman"/>
+        </w:rPr>
+        <w:t xml:space="preserve"> </w:t>
+      </w:r>
+      <w:proofErr w:type="spellStart"/>
+      <w:r>
+        <w:rPr>
+          <w:rFonts w:ascii="Times Roman" w:hAnsi="Times Roman"/>
+        </w:rPr>
+        <w:t>pellentesque</w:t>
+      </w:r>
+      <w:proofErr w:type="spellEnd"/>
+      <w:r>
+        <w:rPr>
+          <w:rFonts w:ascii="Times Roman" w:hAnsi="Times Roman"/>
+        </w:rPr>
+        <w:t xml:space="preserve"> nisi “</w:t>
+      </w:r>
+      <w:proofErr w:type="spellStart"/>
+      <w:r>
+        <w:rPr>
+          <w:rFonts w:ascii="Times Roman" w:hAnsi="Times Roman"/>
+        </w:rPr>
+        <w:t>tincidunt</w:t>
+      </w:r>
+      <w:proofErr w:type="spellEnd"/>
+      <w:r>
+        <w:rPr>
+          <w:rFonts w:ascii="Times Roman" w:hAnsi="Times Roman"/>
+        </w:rPr>
+        <w:t xml:space="preserve"> magna </w:t>
+      </w:r>
+      <w:proofErr w:type="spellStart"/>
+      <w:r>
+        <w:rPr>
+          <w:rFonts w:ascii="Times Roman" w:hAnsi="Times Roman"/>
+        </w:rPr>
+        <w:t>rhoncus</w:t>
+      </w:r>
+      <w:proofErr w:type="spellEnd"/>
+      <w:r>
+        <w:rPr>
+          <w:rFonts w:ascii="Times Roman" w:hAnsi="Times Roman"/>
+        </w:rPr>
+        <w:t xml:space="preserve"> </w:t>
+      </w:r>
+      <w:proofErr w:type="spellStart"/>
+      <w:r>
+        <w:rPr>
+          <w:rFonts w:ascii="Times Roman" w:hAnsi="Times Roman"/>
+        </w:rPr>
+        <w:t>sagittis</w:t>
+      </w:r>
+      <w:proofErr w:type="spellEnd"/>
+      <w:r>
+        <w:rPr>
+          <w:rFonts w:ascii="Times Roman" w:hAnsi="Times Roman"/>
+        </w:rPr>
+        <w:t xml:space="preserve">. Vestibulum </w:t>
+      </w:r>
+      <w:proofErr w:type="spellStart"/>
+      <w:r>
+        <w:rPr>
+          <w:rFonts w:ascii="Times Roman" w:hAnsi="Times Roman"/>
+        </w:rPr>
+        <w:t>consequat</w:t>
+      </w:r>
+      <w:proofErr w:type="spellEnd"/>
+      <w:r>
+        <w:rPr>
+          <w:rFonts w:ascii="Times Roman" w:hAnsi="Times Roman"/>
+        </w:rPr>
+        <w:t xml:space="preserve"> </w:t>
+      </w:r>
+      <w:proofErr w:type="spellStart"/>
+      <w:r>
+        <w:rPr>
+          <w:rFonts w:ascii="Times Roman" w:hAnsi="Times Roman"/>
+        </w:rPr>
+        <w:t>feugiat</w:t>
+      </w:r>
+      <w:proofErr w:type="spellEnd"/>
+      <w:r>
+        <w:rPr>
+          <w:rFonts w:ascii="Times Roman" w:hAnsi="Times Roman"/>
+        </w:rPr>
+        <w:t xml:space="preserve"> </w:t>
+      </w:r>
+      <w:proofErr w:type="spellStart"/>
+      <w:r>
+        <w:rPr>
+          <w:rFonts w:ascii="Times Roman" w:hAnsi="Times Roman"/>
+        </w:rPr>
+        <w:t>sapien</w:t>
+      </w:r>
+      <w:proofErr w:type="spellEnd"/>
+      <w:r>
+        <w:rPr>
+          <w:rFonts w:ascii="Times Roman" w:hAnsi="Times Roman"/>
+        </w:rPr>
+        <w:t xml:space="preserve">” vel </w:t>
+      </w:r>
+      <w:proofErr w:type="spellStart"/>
+      <w:r>
+        <w:rPr>
+          <w:rFonts w:ascii="Times Roman" w:hAnsi="Times Roman"/>
+        </w:rPr>
+        <w:t>porttitor</w:t>
+      </w:r>
+      <w:proofErr w:type="spellEnd"/>
+      <w:r>
+        <w:rPr>
+          <w:rFonts w:ascii="Times Roman" w:hAnsi="Times Roman"/>
+        </w:rPr>
+        <w:t>. Aenean “</w:t>
+      </w:r>
+      <w:proofErr w:type="spellStart"/>
+      <w:r>
+        <w:rPr>
+          <w:rFonts w:ascii="Times Roman" w:hAnsi="Times Roman"/>
+        </w:rPr>
+        <w:t>efficitur</w:t>
+      </w:r>
+      <w:proofErr w:type="spellEnd"/>
+      <w:r>
+        <w:rPr>
+          <w:rFonts w:ascii="Times Roman" w:hAnsi="Times Roman"/>
+        </w:rPr>
+        <w:t xml:space="preserve"> est </w:t>
+      </w:r>
+      <w:proofErr w:type="spellStart"/>
+      <w:r>
+        <w:rPr>
+          <w:rFonts w:ascii="Times Roman" w:hAnsi="Times Roman"/>
+        </w:rPr>
+        <w:t>ut</w:t>
+      </w:r>
+      <w:proofErr w:type="spellEnd"/>
+      <w:r>
+        <w:rPr>
+          <w:rFonts w:ascii="Times Roman" w:hAnsi="Times Roman"/>
+        </w:rPr>
+        <w:t xml:space="preserve"> </w:t>
+      </w:r>
+      <w:proofErr w:type="spellStart"/>
+      <w:r>
+        <w:rPr>
+          <w:rFonts w:ascii="Times Roman" w:hAnsi="Times Roman"/>
+        </w:rPr>
+        <w:t>consequat</w:t>
+      </w:r>
+      <w:proofErr w:type="spellEnd"/>
+      <w:r>
+        <w:rPr>
+          <w:rFonts w:ascii="Times Roman" w:hAnsi="Times Roman"/>
+        </w:rPr>
+        <w:t xml:space="preserve"> pharetra. In </w:t>
+      </w:r>
+      <w:proofErr w:type="spellStart"/>
+      <w:r>
+        <w:rPr>
+          <w:rFonts w:ascii="Times Roman" w:hAnsi="Times Roman"/>
+        </w:rPr>
+        <w:t>ut</w:t>
+      </w:r>
+      <w:proofErr w:type="spellEnd"/>
+      <w:r>
+        <w:rPr>
+          <w:rFonts w:ascii="Times Roman" w:hAnsi="Times Roman"/>
+        </w:rPr>
+        <w:t xml:space="preserve"> </w:t>
+      </w:r>
+      <w:proofErr w:type="spellStart"/>
+      <w:r>
+        <w:rPr>
+          <w:rFonts w:ascii="Times Roman" w:hAnsi="Times Roman"/>
+        </w:rPr>
+        <w:t>risus</w:t>
+      </w:r>
+      <w:proofErr w:type="spellEnd"/>
+      <w:r>
+        <w:rPr>
+          <w:rFonts w:ascii="Times Roman" w:hAnsi="Times Roman"/>
+        </w:rPr>
+        <w:t xml:space="preserve"> et </w:t>
+      </w:r>
+      <w:proofErr w:type="spellStart"/>
+      <w:r>
+        <w:rPr>
+          <w:rFonts w:ascii="Times Roman" w:hAnsi="Times Roman"/>
+        </w:rPr>
+        <w:t>lectus</w:t>
+      </w:r>
+      <w:proofErr w:type="spellEnd"/>
+      <w:r>
+        <w:rPr>
+          <w:rFonts w:ascii="Times Roman" w:hAnsi="Times Roman"/>
+        </w:rPr>
+        <w:t xml:space="preserve"> </w:t>
+      </w:r>
+      <w:proofErr w:type="spellStart"/>
+      <w:r>
+        <w:rPr>
+          <w:rFonts w:ascii="Times Roman" w:hAnsi="Times Roman"/>
+        </w:rPr>
+        <w:t>tincidunt</w:t>
+      </w:r>
+      <w:proofErr w:type="spellEnd"/>
+      <w:r>
+        <w:rPr>
+          <w:rFonts w:ascii="Times Roman" w:hAnsi="Times Roman"/>
+        </w:rPr>
+        <w:t xml:space="preserve"> </w:t>
+      </w:r>
+      <w:proofErr w:type="spellStart"/>
+      <w:r>
+        <w:rPr>
+          <w:rFonts w:ascii="Times Roman" w:hAnsi="Times Roman"/>
+        </w:rPr>
+        <w:t>luctus</w:t>
+      </w:r>
+      <w:proofErr w:type="spellEnd"/>
+      <w:r>
+        <w:rPr>
+          <w:rFonts w:ascii="Times Roman" w:hAnsi="Times Roman"/>
+        </w:rPr>
+        <w:t xml:space="preserve">”. Maecenas pulvinar </w:t>
+      </w:r>
+      <w:proofErr w:type="spellStart"/>
+      <w:r>
+        <w:rPr>
+          <w:rFonts w:ascii="Times Roman" w:hAnsi="Times Roman"/>
+        </w:rPr>
+        <w:t>ultricies</w:t>
+      </w:r>
+      <w:proofErr w:type="spellEnd"/>
+      <w:r>
+        <w:rPr>
+          <w:rFonts w:ascii="Times Roman" w:hAnsi="Times Roman"/>
+        </w:rPr>
+        <w:t xml:space="preserve"> ipsum sit </w:t>
+      </w:r>
+      <w:proofErr w:type="spellStart"/>
+      <w:r>
+        <w:rPr>
+          <w:rFonts w:ascii="Times Roman" w:hAnsi="Times Roman"/>
+        </w:rPr>
+        <w:t>amet</w:t>
+      </w:r>
+      <w:proofErr w:type="spellEnd"/>
+      <w:r>
+        <w:rPr>
+          <w:rFonts w:ascii="Times Roman" w:hAnsi="Times Roman"/>
+        </w:rPr>
+        <w:t xml:space="preserve"> </w:t>
+      </w:r>
+      <w:proofErr w:type="spellStart"/>
+      <w:r>
+        <w:rPr>
+          <w:rFonts w:ascii="Times Roman" w:hAnsi="Times Roman"/>
+        </w:rPr>
+        <w:t>dignissim</w:t>
+      </w:r>
+      <w:proofErr w:type="spellEnd"/>
+      <w:r>
+        <w:rPr>
+          <w:rFonts w:ascii="Times Roman" w:hAnsi="Times Roman"/>
+        </w:rPr>
+        <w:t xml:space="preserve">. </w:t>
+      </w:r>
+      <w:proofErr w:type="spellStart"/>
+      <w:r>
+        <w:rPr>
+          <w:rFonts w:ascii="Times Roman" w:hAnsi="Times Roman"/>
+        </w:rPr>
+        <w:t>Praesent</w:t>
+      </w:r>
+      <w:proofErr w:type="spellEnd"/>
+      <w:r>
+        <w:rPr>
+          <w:rFonts w:ascii="Times Roman" w:hAnsi="Times Roman"/>
+        </w:rPr>
+        <w:t xml:space="preserve"> </w:t>
+      </w:r>
+      <w:proofErr w:type="spellStart"/>
+      <w:r>
+        <w:rPr>
+          <w:rFonts w:ascii="Times Roman" w:hAnsi="Times Roman"/>
+        </w:rPr>
+        <w:t>blandit</w:t>
+      </w:r>
+      <w:proofErr w:type="spellEnd"/>
+      <w:r>
+        <w:rPr>
+          <w:rFonts w:ascii="Times Roman" w:hAnsi="Times Roman"/>
+        </w:rPr>
+        <w:t xml:space="preserve"> gravida </w:t>
+      </w:r>
+      <w:proofErr w:type="spellStart"/>
+      <w:r>
+        <w:rPr>
+          <w:rFonts w:ascii="Times Roman" w:hAnsi="Times Roman"/>
+        </w:rPr>
+        <w:t>scelerisque</w:t>
+      </w:r>
+      <w:proofErr w:type="spellEnd"/>
+      <w:r>
+        <w:rPr>
+          <w:rFonts w:ascii="Times Roman" w:hAnsi="Times Roman"/>
+        </w:rPr>
+        <w:t xml:space="preserve">. Nunc diam dui, lacinia </w:t>
+      </w:r>
+      <w:proofErr w:type="spellStart"/>
+      <w:r>
+        <w:rPr>
+          <w:rFonts w:ascii="Times Roman" w:hAnsi="Times Roman"/>
+        </w:rPr>
+        <w:t>eget</w:t>
+      </w:r>
+      <w:proofErr w:type="spellEnd"/>
+      <w:r>
+        <w:rPr>
+          <w:rFonts w:ascii="Times Roman" w:hAnsi="Times Roman"/>
+        </w:rPr>
+        <w:t xml:space="preserve"> </w:t>
+      </w:r>
+      <w:proofErr w:type="spellStart"/>
+      <w:r>
+        <w:rPr>
+          <w:rFonts w:ascii="Times Roman" w:hAnsi="Times Roman"/>
+        </w:rPr>
+        <w:t>blandit</w:t>
+      </w:r>
+      <w:proofErr w:type="spellEnd"/>
+      <w:r>
+        <w:rPr>
+          <w:rFonts w:ascii="Times Roman" w:hAnsi="Times Roman"/>
+        </w:rPr>
+        <w:t xml:space="preserve"> in, </w:t>
+      </w:r>
+      <w:proofErr w:type="spellStart"/>
+      <w:r>
+        <w:rPr>
+          <w:rFonts w:ascii="Times Roman" w:hAnsi="Times Roman"/>
+        </w:rPr>
+        <w:t>aliquam</w:t>
+      </w:r>
+      <w:proofErr w:type="spellEnd"/>
+      <w:r>
+        <w:rPr>
+          <w:rFonts w:ascii="Times Roman" w:hAnsi="Times Roman"/>
+        </w:rPr>
+        <w:t xml:space="preserve"> id nunc.</w:t>
       </w:r>
     </w:p>
     <w:p>
       <w:pPr>
         <w:pStyle w:val="Default"/>
-        <w:suppressAutoHyphens w:val="1"/>
+        <w:suppressAutoHyphens/>
         <w:spacing w:before="0" w:after="240" w:line="240" w:lineRule="auto"/>
         <w:rPr>
-          <w:rFonts w:ascii="Times Roman" w:cs="Times Roman" w:hAnsi="Times Roman" w:eastAsia="Times Roman"/>
+          <w:rFonts w:ascii="Times Roman" w:eastAsia="Times Roman" w:hAnsi="Times Roman" w:cs="Times Roman"/>
         </w:rPr>
       </w:pPr>
     </w:p>
     <w:p>
       <w:pPr>
         <w:pStyle w:val="Heading"/>
-        <w:bidi w:val="0"/>
-        <w:rPr>
-          <w:rFonts w:ascii="Times Roman" w:cs="Times Roman" w:hAnsi="Times Roman" w:eastAsia="Times Roman"/>
+        <w:rPr>
+          <w:rFonts w:ascii="Times Roman" w:eastAsia="Times Roman" w:hAnsi="Times Roman" w:cs="Times Roman"/>
           <w:sz w:val="28"/>
           <w:szCs w:val="28"/>
         </w:rPr>
@@ -976,8 +1405,6 @@
           <w:rFonts w:ascii="Times Roman" w:hAnsi="Times Roman"/>
           <w:sz w:val="28"/>
           <w:szCs w:val="28"/>
-          <w:rtl w:val="0"/>
-          <w:lang w:val="en-US"/>
         </w:rPr>
         <w:t>American</w:t>
       </w:r>
@@ -985,7 +1412,7 @@
         <w:rPr>
           <w:sz w:val="28"/>
           <w:szCs w:val="28"/>
-          <w:rtl w:val="1"/>
+          <w:rtl/>
         </w:rPr>
         <w:t>’</w:t>
       </w:r>
@@ -994,8 +1421,6 @@
           <w:rFonts w:ascii="Times Roman" w:hAnsi="Times Roman"/>
           <w:sz w:val="28"/>
           <w:szCs w:val="28"/>
-          <w:rtl w:val="0"/>
-          <w:lang w:val="en-US"/>
         </w:rPr>
         <w:t>s response</w:t>
       </w:r>
@@ -1007,121 +1432,74 @@
           <w:ilvl w:val="0"/>
           <w:numId w:val="2"/>
         </w:numPr>
-        <w:suppressAutoHyphens w:val="1"/>
-        <w:bidi w:val="0"/>
+        <w:suppressAutoHyphens/>
         <w:spacing w:before="0" w:line="240" w:lineRule="auto"/>
-        <w:ind w:right="0"/>
-        <w:jc w:val="left"/>
-        <w:rPr>
-          <w:rFonts w:ascii="Times Roman" w:hAnsi="Times Roman"/>
-          <w:rtl w:val="0"/>
-          <w:lang w:val="en-US"/>
+        <w:rPr>
+          <w:rFonts w:ascii="Times Roman" w:hAnsi="Times Roman"/>
         </w:rPr>
       </w:pPr>
       <w:r>
         <w:rPr>
           <w:rFonts w:ascii="Times Roman" w:hAnsi="Times Roman"/>
-          <w:b w:val="1"/>
-          <w:bCs w:val="1"/>
-          <w:rtl w:val="0"/>
-          <w:lang w:val="en-US"/>
+          <w:b/>
+          <w:bCs/>
         </w:rPr>
         <w:t>Additional flexibility:</w:t>
       </w:r>
       <w:r>
         <w:rPr>
-          <w:rStyle w:val="None A"/>
-          <w:rFonts w:ascii="Times Roman" w:hAnsi="Times Roman"/>
-          <w:rtl w:val="0"/>
+          <w:rStyle w:val="NoneA"/>
+          <w:rFonts w:ascii="Times Roman" w:hAnsi="Times Roman"/>
         </w:rPr>
         <w:t xml:space="preserve"> A </w:t>
       </w:r>
-      <w:r>
-        <w:rPr>
-          <w:rStyle w:val="Hyperlink.0"/>
-          <w:rFonts w:ascii="Times Roman" w:cs="Times Roman" w:hAnsi="Times Roman" w:eastAsia="Times Roman"/>
-        </w:rPr>
-        <w:fldChar w:fldCharType="begin" w:fldLock="0"/>
-      </w:r>
-      <w:r>
-        <w:rPr>
-          <w:rStyle w:val="Hyperlink.0"/>
-          <w:rFonts w:ascii="Times Roman" w:cs="Times Roman" w:hAnsi="Times Roman" w:eastAsia="Times Roman"/>
-        </w:rPr>
-        <w:instrText xml:space="preserve"> HYPERLINK "https://www.aa.com/i18n/travel-info/travel-alerts.jsp"</w:instrText>
-      </w:r>
-      <w:r>
-        <w:rPr>
-          <w:rStyle w:val="Hyperlink.0"/>
-          <w:rFonts w:ascii="Times Roman" w:cs="Times Roman" w:hAnsi="Times Roman" w:eastAsia="Times Roman"/>
-        </w:rPr>
-        <w:fldChar w:fldCharType="separate" w:fldLock="0"/>
-      </w:r>
-      <w:r>
-        <w:rPr>
-          <w:rStyle w:val="Hyperlink.0"/>
-          <w:rFonts w:ascii="Times Roman" w:hAnsi="Times Roman"/>
-          <w:rtl w:val="0"/>
-          <w:lang w:val="pt-PT"/>
-        </w:rPr>
-        <w:t>travel alert</w:t>
-      </w:r>
-      <w:r>
-        <w:rPr>
-          <w:rFonts w:ascii="Times Roman" w:cs="Times Roman" w:hAnsi="Times Roman" w:eastAsia="Times Roman"/>
-        </w:rPr>
-        <w:fldChar w:fldCharType="end" w:fldLock="0"/>
-      </w:r>
-      <w:r>
-        <w:rPr>
-          <w:rStyle w:val="None"/>
-          <w:rFonts w:ascii="Times Roman" w:hAnsi="Times Roman"/>
-          <w:rtl w:val="0"/>
-          <w:lang w:val="en-US"/>
+      <w:hyperlink r:id="rId9" w:history="1">
+        <w:proofErr w:type="spellStart"/>
+        <w:r>
+          <w:rPr>
+            <w:rStyle w:val="Hyperlink0"/>
+            <w:rFonts w:ascii="Times Roman" w:hAnsi="Times Roman"/>
+          </w:rPr>
+          <w:t>travel</w:t>
+        </w:r>
+        <w:proofErr w:type="spellEnd"/>
+        <w:r>
+          <w:rPr>
+            <w:rStyle w:val="Hyperlink0"/>
+            <w:rFonts w:ascii="Times Roman" w:hAnsi="Times Roman"/>
+          </w:rPr>
+          <w:t xml:space="preserve"> </w:t>
+        </w:r>
+        <w:proofErr w:type="spellStart"/>
+        <w:r>
+          <w:rPr>
+            <w:rStyle w:val="Hyperlink0"/>
+            <w:rFonts w:ascii="Times Roman" w:hAnsi="Times Roman"/>
+          </w:rPr>
+          <w:t>alert</w:t>
+        </w:r>
+        <w:proofErr w:type="spellEnd"/>
+      </w:hyperlink>
+      <w:r>
+        <w:rPr>
+          <w:rStyle w:val="None"/>
+          <w:rFonts w:ascii="Times Roman" w:hAnsi="Times Roman"/>
         </w:rPr>
         <w:t xml:space="preserve"> has been in place since Oct. 24, and has expanded to include travel to and from eight airports in the path of Hurricane Melissa: Ocho Rios, Jamaica (OCJ); George Town, Bahamas (GGT); Holguin, Cuba (HOG); Kingston, Jamaica (KIN); Montego Bay, Jamaica (MBJ); Providenciales, Turks and Caicos (PLS); Santiago de Cuba, Cuba (SCU) and South Caicos, Turks and Caicos (XSC). Customers have the flexibility to change their plans through Nov. 1 and can reschedule their travel for a future date on aa.com, the American app or by contacting Reservations at 800-433-7300 in the United States or Canada. Full details are available on </w:t>
       </w:r>
-      <w:r>
-        <w:rPr>
-          <w:rStyle w:val="Hyperlink.1"/>
-          <w:rFonts w:ascii="Times Roman" w:cs="Times Roman" w:hAnsi="Times Roman" w:eastAsia="Times Roman"/>
-        </w:rPr>
-        <w:fldChar w:fldCharType="begin" w:fldLock="0"/>
-      </w:r>
-      <w:r>
-        <w:rPr>
-          <w:rStyle w:val="Hyperlink.1"/>
-          <w:rFonts w:ascii="Times Roman" w:cs="Times Roman" w:hAnsi="Times Roman" w:eastAsia="Times Roman"/>
-        </w:rPr>
-        <w:instrText xml:space="preserve"> HYPERLINK "https://www.aa.com/i18n/travel-info/travel-alerts.jsp"</w:instrText>
-      </w:r>
-      <w:r>
-        <w:rPr>
-          <w:rStyle w:val="Hyperlink.1"/>
-          <w:rFonts w:ascii="Times Roman" w:cs="Times Roman" w:hAnsi="Times Roman" w:eastAsia="Times Roman"/>
-        </w:rPr>
-        <w:fldChar w:fldCharType="separate" w:fldLock="0"/>
-      </w:r>
-      <w:r>
-        <w:rPr>
-          <w:rStyle w:val="Hyperlink.1"/>
-          <w:rFonts w:ascii="Times Roman" w:hAnsi="Times Roman"/>
-          <w:rtl w:val="0"/>
-          <w:lang w:val="it-IT"/>
-        </w:rPr>
-        <w:t>aa.com</w:t>
-      </w:r>
-      <w:r>
-        <w:rPr>
-          <w:rFonts w:ascii="Times Roman" w:cs="Times Roman" w:hAnsi="Times Roman" w:eastAsia="Times Roman"/>
-        </w:rPr>
-        <w:fldChar w:fldCharType="end" w:fldLock="0"/>
-      </w:r>
-      <w:r>
-        <w:rPr>
-          <w:rStyle w:val="None A"/>
-          <w:rFonts w:ascii="Times Roman" w:hAnsi="Times Roman"/>
-          <w:rtl w:val="0"/>
+      <w:hyperlink r:id="rId10" w:history="1">
+        <w:r>
+          <w:rPr>
+            <w:rStyle w:val="Hyperlink1"/>
+            <w:rFonts w:ascii="Times Roman" w:hAnsi="Times Roman"/>
+          </w:rPr>
+          <w:t>aa.com</w:t>
+        </w:r>
+      </w:hyperlink>
+      <w:r>
+        <w:rPr>
+          <w:rStyle w:val="NoneA"/>
+          <w:rFonts w:ascii="Times Roman" w:hAnsi="Times Roman"/>
         </w:rPr>
         <w:t>.</w:t>
       </w:r>
@@ -1133,27 +1511,20 @@
           <w:ilvl w:val="0"/>
           <w:numId w:val="2"/>
         </w:numPr>
-        <w:suppressAutoHyphens w:val="1"/>
-        <w:bidi w:val="0"/>
+        <w:suppressAutoHyphens/>
         <w:spacing w:before="0" w:line="240" w:lineRule="auto"/>
-        <w:ind w:right="0"/>
-        <w:jc w:val="left"/>
-        <w:rPr>
-          <w:rFonts w:ascii="Times Roman" w:hAnsi="Times Roman"/>
-          <w:b w:val="1"/>
-          <w:bCs w:val="1"/>
-          <w:rtl w:val="0"/>
-          <w:lang w:val="en-US"/>
+        <w:rPr>
+          <w:rFonts w:ascii="Times Roman" w:hAnsi="Times Roman"/>
+          <w:b/>
+          <w:bCs/>
         </w:rPr>
       </w:pPr>
       <w:r>
         <w:rPr>
           <w:rStyle w:val="None"/>
           <w:rFonts w:ascii="Times Roman" w:hAnsi="Times Roman"/>
-          <w:b w:val="1"/>
-          <w:bCs w:val="1"/>
-          <w:rtl w:val="0"/>
-          <w:lang w:val="en-US"/>
+          <w:b/>
+          <w:bCs/>
         </w:rPr>
         <w:t>Evacuation efforts:</w:t>
       </w:r>
@@ -1165,31 +1536,23 @@
           <w:ilvl w:val="1"/>
           <w:numId w:val="2"/>
         </w:numPr>
-        <w:suppressAutoHyphens w:val="1"/>
-        <w:bidi w:val="0"/>
+        <w:suppressAutoHyphens/>
         <w:spacing w:before="0" w:line="240" w:lineRule="auto"/>
-        <w:ind w:right="0"/>
-        <w:jc w:val="left"/>
-        <w:rPr>
-          <w:rFonts w:ascii="Times Roman" w:hAnsi="Times Roman"/>
-          <w:rtl w:val="0"/>
-          <w:lang w:val="en-US"/>
+        <w:rPr>
+          <w:rFonts w:ascii="Times Roman" w:hAnsi="Times Roman"/>
         </w:rPr>
       </w:pPr>
       <w:r>
         <w:rPr>
           <w:rStyle w:val="None"/>
           <w:rFonts w:ascii="Times Roman" w:hAnsi="Times Roman"/>
-          <w:rtl w:val="0"/>
-          <w:lang w:val="en-US"/>
         </w:rPr>
         <w:t>To help customers depart Jamaica ahead of the hurricane</w:t>
       </w:r>
       <w:r>
         <w:rPr>
           <w:rStyle w:val="None"/>
-          <w:rFonts w:ascii="Helvetica Neue" w:hAnsi="Helvetica Neue" w:hint="default"/>
-          <w:rtl w:val="1"/>
+          <w:rtl/>
         </w:rPr>
         <w:t>’</w:t>
       </w:r>
@@ -1197,8 +1560,6 @@
         <w:rPr>
           <w:rStyle w:val="None"/>
           <w:rFonts w:ascii="Times Roman" w:hAnsi="Times Roman"/>
-          <w:rtl w:val="0"/>
-          <w:lang w:val="en-US"/>
         </w:rPr>
         <w:t>s arrival, we operated an extra flight from MBJ to Miami (MIA) on Oct. 26 before the airport closed.</w:t>
       </w:r>
@@ -1210,31 +1571,23 @@
           <w:ilvl w:val="1"/>
           <w:numId w:val="2"/>
         </w:numPr>
-        <w:suppressAutoHyphens w:val="1"/>
-        <w:bidi w:val="0"/>
+        <w:suppressAutoHyphens/>
         <w:spacing w:before="0" w:line="240" w:lineRule="auto"/>
-        <w:ind w:right="0"/>
-        <w:jc w:val="left"/>
-        <w:rPr>
-          <w:rFonts w:ascii="Times Roman" w:hAnsi="Times Roman"/>
-          <w:rtl w:val="0"/>
-          <w:lang w:val="en-US"/>
+        <w:rPr>
+          <w:rFonts w:ascii="Times Roman" w:hAnsi="Times Roman"/>
         </w:rPr>
       </w:pPr>
       <w:r>
         <w:rPr>
           <w:rStyle w:val="None"/>
           <w:rFonts w:ascii="Times Roman" w:hAnsi="Times Roman"/>
-          <w:rtl w:val="0"/>
-          <w:lang w:val="en-US"/>
         </w:rPr>
         <w:t>On Oct.28, we focused on helping customers who want to depart Turks and Caicos ahead of the hurricane</w:t>
       </w:r>
       <w:r>
         <w:rPr>
           <w:rStyle w:val="None"/>
-          <w:rFonts w:ascii="Helvetica Neue" w:hAnsi="Helvetica Neue" w:hint="default"/>
-          <w:rtl w:val="1"/>
+          <w:rtl/>
         </w:rPr>
         <w:t>’</w:t>
       </w:r>
@@ -1242,10 +1595,16 @@
         <w:rPr>
           <w:rStyle w:val="None"/>
           <w:rFonts w:ascii="Times Roman" w:hAnsi="Times Roman"/>
-          <w:rtl w:val="0"/>
-          <w:lang w:val="en-US"/>
-        </w:rPr>
-        <w:t>s arrival. We have added one extra flight from PLS to MIA and have upgraded an existing flight to a larger aircraft to accommodate more customers.</w:t>
+        </w:rPr>
+        <w:t xml:space="preserve">s arrival. We have added one extra flight from PLS </w:t>
+      </w:r>
+      <w:r>
+        <w:rPr>
+          <w:rStyle w:val="None"/>
+          <w:rFonts w:ascii="Times Roman" w:hAnsi="Times Roman"/>
+        </w:rPr>
+        <w:lastRenderedPageBreak/>
+        <w:t>to MIA and have upgraded an existing flight to a larger aircraft to accommodate more customers.</w:t>
       </w:r>
     </w:p>
     <w:p>
@@ -1255,25 +1614,18 @@
           <w:ilvl w:val="2"/>
           <w:numId w:val="2"/>
         </w:numPr>
-        <w:suppressAutoHyphens w:val="1"/>
-        <w:bidi w:val="0"/>
+        <w:suppressAutoHyphens/>
         <w:spacing w:before="0" w:line="240" w:lineRule="auto"/>
-        <w:ind w:right="0"/>
-        <w:jc w:val="left"/>
-        <w:rPr>
-          <w:rFonts w:ascii="Times Roman" w:hAnsi="Times Roman"/>
-          <w:rtl w:val="0"/>
-          <w:lang w:val="en-US"/>
+        <w:rPr>
+          <w:rFonts w:ascii="Times Roman" w:hAnsi="Times Roman"/>
         </w:rPr>
       </w:pPr>
       <w:r>
         <w:rPr>
           <w:rStyle w:val="None"/>
           <w:rFonts w:ascii="Times Roman" w:hAnsi="Times Roman"/>
-          <w:b w:val="1"/>
-          <w:bCs w:val="1"/>
-          <w:rtl w:val="0"/>
-          <w:lang w:val="en-US"/>
+          <w:b/>
+          <w:bCs/>
         </w:rPr>
         <w:t>Larger aircraft:</w:t>
       </w:r>
@@ -1281,8 +1633,6 @@
         <w:rPr>
           <w:rStyle w:val="None"/>
           <w:rFonts w:ascii="Times Roman" w:hAnsi="Times Roman"/>
-          <w:rtl w:val="0"/>
-          <w:lang w:val="en-US"/>
         </w:rPr>
         <w:t xml:space="preserve"> AA1900 MIA-PLS-MIA was upgraded from a Boeing 737 to an Airbus A321.</w:t>
       </w:r>
@@ -1294,25 +1644,18 @@
           <w:ilvl w:val="2"/>
           <w:numId w:val="2"/>
         </w:numPr>
-        <w:suppressAutoHyphens w:val="1"/>
-        <w:bidi w:val="0"/>
+        <w:suppressAutoHyphens/>
         <w:spacing w:before="0" w:line="240" w:lineRule="auto"/>
-        <w:ind w:right="0"/>
-        <w:jc w:val="left"/>
-        <w:rPr>
-          <w:rFonts w:ascii="Times Roman" w:hAnsi="Times Roman"/>
-          <w:rtl w:val="0"/>
-          <w:lang w:val="en-US"/>
+        <w:rPr>
+          <w:rFonts w:ascii="Times Roman" w:hAnsi="Times Roman"/>
         </w:rPr>
       </w:pPr>
       <w:r>
         <w:rPr>
           <w:rStyle w:val="None"/>
           <w:rFonts w:ascii="Times Roman" w:hAnsi="Times Roman"/>
-          <w:b w:val="1"/>
-          <w:bCs w:val="1"/>
-          <w:rtl w:val="0"/>
-          <w:lang w:val="en-US"/>
+          <w:b/>
+          <w:bCs/>
         </w:rPr>
         <w:t>Extra flight:</w:t>
       </w:r>
@@ -1320,8 +1663,6 @@
         <w:rPr>
           <w:rStyle w:val="None"/>
           <w:rFonts w:ascii="Times Roman" w:hAnsi="Times Roman"/>
-          <w:rtl w:val="0"/>
-          <w:lang w:val="en-US"/>
         </w:rPr>
         <w:t xml:space="preserve"> The extra flight will operate as AA9601 MIA-PLS and AA9602 PLS-MIA.</w:t>
       </w:r>
@@ -1333,25 +1674,18 @@
           <w:ilvl w:val="2"/>
           <w:numId w:val="2"/>
         </w:numPr>
-        <w:suppressAutoHyphens w:val="1"/>
-        <w:bidi w:val="0"/>
+        <w:suppressAutoHyphens/>
         <w:spacing w:before="0" w:line="240" w:lineRule="auto"/>
-        <w:ind w:right="0"/>
-        <w:jc w:val="left"/>
-        <w:rPr>
-          <w:rFonts w:ascii="Times Roman" w:hAnsi="Times Roman"/>
-          <w:rtl w:val="0"/>
-          <w:lang w:val="en-US"/>
+        <w:rPr>
+          <w:rFonts w:ascii="Times Roman" w:hAnsi="Times Roman"/>
         </w:rPr>
       </w:pPr>
       <w:r>
         <w:rPr>
           <w:rStyle w:val="None"/>
           <w:rFonts w:ascii="Times Roman" w:hAnsi="Times Roman"/>
-          <w:b w:val="1"/>
-          <w:bCs w:val="1"/>
-          <w:rtl w:val="0"/>
-          <w:lang w:val="en-US"/>
+          <w:b/>
+          <w:bCs/>
         </w:rPr>
         <w:t>Relief supplies:</w:t>
       </w:r>
@@ -1359,16 +1693,24 @@
         <w:rPr>
           <w:rStyle w:val="None"/>
           <w:rFonts w:ascii="Times Roman" w:hAnsi="Times Roman"/>
-          <w:rtl w:val="0"/>
           <w:lang w:val="de-DE"/>
         </w:rPr>
-        <w:t xml:space="preserve"> We</w:t>
-      </w:r>
-      <w:r>
-        <w:rPr>
-          <w:rStyle w:val="None"/>
-          <w:rFonts w:ascii="Helvetica Neue" w:hAnsi="Helvetica Neue" w:hint="default"/>
-          <w:rtl w:val="1"/>
+        <w:t xml:space="preserve"> </w:t>
+      </w:r>
+      <w:proofErr w:type="spellStart"/>
+      <w:r>
+        <w:rPr>
+          <w:rStyle w:val="None"/>
+          <w:rFonts w:ascii="Times Roman" w:hAnsi="Times Roman"/>
+          <w:lang w:val="de-DE"/>
+        </w:rPr>
+        <w:t>We</w:t>
+      </w:r>
+      <w:proofErr w:type="spellEnd"/>
+      <w:r>
+        <w:rPr>
+          <w:rStyle w:val="None"/>
+          <w:rtl/>
         </w:rPr>
         <w:t>’</w:t>
       </w:r>
@@ -1376,8 +1718,6 @@
         <w:rPr>
           <w:rStyle w:val="None"/>
           <w:rFonts w:ascii="Times Roman" w:hAnsi="Times Roman"/>
-          <w:rtl w:val="0"/>
-          <w:lang w:val="en-US"/>
         </w:rPr>
         <w:t>re sending relief supplies to PLS on regularly scheduled flights.</w:t>
       </w:r>
@@ -1389,25 +1729,18 @@
           <w:ilvl w:val="0"/>
           <w:numId w:val="2"/>
         </w:numPr>
-        <w:suppressAutoHyphens w:val="1"/>
-        <w:bidi w:val="0"/>
+        <w:suppressAutoHyphens/>
         <w:spacing w:before="0" w:line="240" w:lineRule="auto"/>
-        <w:ind w:right="0"/>
-        <w:jc w:val="left"/>
-        <w:rPr>
-          <w:rFonts w:ascii="Times Roman" w:hAnsi="Times Roman"/>
-          <w:rtl w:val="0"/>
-          <w:lang w:val="en-US"/>
+        <w:rPr>
+          <w:rFonts w:ascii="Times Roman" w:hAnsi="Times Roman"/>
         </w:rPr>
       </w:pPr>
       <w:r>
         <w:rPr>
           <w:rStyle w:val="None"/>
           <w:rFonts w:ascii="Times Roman" w:hAnsi="Times Roman"/>
-          <w:b w:val="1"/>
-          <w:bCs w:val="1"/>
-          <w:rtl w:val="0"/>
-          <w:lang w:val="en-US"/>
+          <w:b/>
+          <w:bCs/>
         </w:rPr>
         <w:t>Capped airfares:</w:t>
       </w:r>
@@ -1415,8 +1748,6 @@
         <w:rPr>
           <w:rStyle w:val="None"/>
           <w:rFonts w:ascii="Times Roman" w:hAnsi="Times Roman"/>
-          <w:rtl w:val="0"/>
-          <w:lang w:val="en-US"/>
         </w:rPr>
         <w:t xml:space="preserve"> American capped fares for all direct flights departing from airports covered by the travel alert.</w:t>
       </w:r>
@@ -1428,25 +1759,18 @@
           <w:ilvl w:val="0"/>
           <w:numId w:val="2"/>
         </w:numPr>
-        <w:suppressAutoHyphens w:val="1"/>
-        <w:bidi w:val="0"/>
+        <w:suppressAutoHyphens/>
         <w:spacing w:before="0" w:line="240" w:lineRule="auto"/>
-        <w:ind w:right="0"/>
-        <w:jc w:val="left"/>
-        <w:rPr>
-          <w:rFonts w:ascii="Times Roman" w:hAnsi="Times Roman"/>
-          <w:rtl w:val="0"/>
-          <w:lang w:val="en-US"/>
+        <w:rPr>
+          <w:rFonts w:ascii="Times Roman" w:hAnsi="Times Roman"/>
         </w:rPr>
       </w:pPr>
       <w:r>
         <w:rPr>
           <w:rStyle w:val="None"/>
           <w:rFonts w:ascii="Times Roman" w:hAnsi="Times Roman"/>
-          <w:b w:val="1"/>
-          <w:bCs w:val="1"/>
-          <w:rtl w:val="0"/>
-          <w:lang w:val="en-US"/>
+          <w:b/>
+          <w:bCs/>
         </w:rPr>
         <w:t>Operational status:</w:t>
       </w:r>
@@ -1454,8 +1778,6 @@
         <w:rPr>
           <w:rStyle w:val="None"/>
           <w:rFonts w:ascii="Times Roman" w:hAnsi="Times Roman"/>
-          <w:rtl w:val="0"/>
-          <w:lang w:val="en-US"/>
         </w:rPr>
         <w:t xml:space="preserve"> American has suspended operations at HOG, KIN, MBJ, OCJ, PLS and SCU due to airport closures and will start damage assessments and making plans to resume operations at airports in the region when it is safe to do so.</w:t>
       </w:r>
@@ -1467,25 +1789,18 @@
           <w:ilvl w:val="0"/>
           <w:numId w:val="2"/>
         </w:numPr>
-        <w:suppressAutoHyphens w:val="1"/>
-        <w:bidi w:val="0"/>
+        <w:suppressAutoHyphens/>
         <w:spacing w:before="0" w:line="240" w:lineRule="auto"/>
-        <w:ind w:right="0"/>
-        <w:jc w:val="left"/>
-        <w:rPr>
-          <w:rFonts w:ascii="Times Roman" w:hAnsi="Times Roman"/>
-          <w:rtl w:val="0"/>
-          <w:lang w:val="en-US"/>
+        <w:rPr>
+          <w:rFonts w:ascii="Times Roman" w:hAnsi="Times Roman"/>
         </w:rPr>
       </w:pPr>
       <w:r>
         <w:rPr>
           <w:rStyle w:val="None"/>
           <w:rFonts w:ascii="Times Roman" w:hAnsi="Times Roman"/>
-          <w:b w:val="1"/>
-          <w:bCs w:val="1"/>
-          <w:rtl w:val="0"/>
-          <w:lang w:val="en-US"/>
+          <w:b/>
+          <w:bCs/>
         </w:rPr>
         <w:t>Community support:</w:t>
       </w:r>
@@ -1493,19 +1808,16 @@
         <w:rPr>
           <w:rStyle w:val="None"/>
           <w:rFonts w:ascii="Times Roman" w:hAnsi="Times Roman"/>
-          <w:rtl w:val="0"/>
-          <w:lang w:val="en-US"/>
         </w:rPr>
         <w:t xml:space="preserve"> From now through Nov. 11, AAdvantage</w:t>
       </w:r>
       <w:r>
         <w:rPr>
           <w:rStyle w:val="None"/>
-          <w:rFonts w:ascii="Times Roman" w:hAnsi="Times Roman" w:hint="default"/>
+          <w:rFonts w:ascii="Times Roman" w:hAnsi="Times Roman"/>
           <w:sz w:val="20"/>
           <w:szCs w:val="20"/>
           <w:vertAlign w:val="superscript"/>
-          <w:rtl w:val="0"/>
         </w:rPr>
         <w:t>®</w:t>
       </w:r>
@@ -1513,53 +1825,22 @@
         <w:rPr>
           <w:rStyle w:val="None"/>
           <w:rFonts w:ascii="Times Roman" w:hAnsi="Times Roman"/>
-          <w:rtl w:val="0"/>
-          <w:lang w:val="en-US"/>
         </w:rPr>
         <w:t xml:space="preserve"> members can earn 10 miles for every dollar donated to the </w:t>
       </w:r>
-      <w:r>
-        <w:rPr>
-          <w:rStyle w:val="Hyperlink.2"/>
-          <w:rFonts w:ascii="Times Roman" w:cs="Times Roman" w:hAnsi="Times Roman" w:eastAsia="Times Roman"/>
-        </w:rPr>
-        <w:fldChar w:fldCharType="begin" w:fldLock="0"/>
-      </w:r>
-      <w:r>
-        <w:rPr>
-          <w:rStyle w:val="Hyperlink.2"/>
-          <w:rFonts w:ascii="Times Roman" w:cs="Times Roman" w:hAnsi="Times Roman" w:eastAsia="Times Roman"/>
-        </w:rPr>
-        <w:instrText xml:space="preserve"> HYPERLINK "https://www.redcross.org/donate/cm/americanairlines-pub.html/"</w:instrText>
-      </w:r>
-      <w:r>
-        <w:rPr>
-          <w:rStyle w:val="Hyperlink.2"/>
-          <w:rFonts w:ascii="Times Roman" w:cs="Times Roman" w:hAnsi="Times Roman" w:eastAsia="Times Roman"/>
-        </w:rPr>
-        <w:fldChar w:fldCharType="separate" w:fldLock="0"/>
-      </w:r>
-      <w:r>
-        <w:rPr>
-          <w:rStyle w:val="Hyperlink.2"/>
-          <w:rFonts w:ascii="Times Roman" w:hAnsi="Times Roman"/>
-          <w:rtl w:val="0"/>
-          <w:lang w:val="en-US"/>
-        </w:rPr>
-        <w:t>American Red Cross</w:t>
-      </w:r>
-      <w:r>
-        <w:rPr>
-          <w:rFonts w:ascii="Times Roman" w:cs="Times Roman" w:hAnsi="Times Roman" w:eastAsia="Times Roman"/>
-        </w:rPr>
-        <w:fldChar w:fldCharType="end" w:fldLock="0"/>
-      </w:r>
-      <w:r>
-        <w:rPr>
-          <w:rStyle w:val="None"/>
-          <w:rFonts w:ascii="Times Roman" w:hAnsi="Times Roman"/>
-          <w:rtl w:val="0"/>
-          <w:lang w:val="en-US"/>
+      <w:hyperlink r:id="rId11" w:history="1">
+        <w:r>
+          <w:rPr>
+            <w:rStyle w:val="Hyperlink2"/>
+            <w:rFonts w:ascii="Times Roman" w:hAnsi="Times Roman"/>
+          </w:rPr>
+          <w:t>American Red Cross</w:t>
+        </w:r>
+      </w:hyperlink>
+      <w:r>
+        <w:rPr>
+          <w:rStyle w:val="None"/>
+          <w:rFonts w:ascii="Times Roman" w:hAnsi="Times Roman"/>
         </w:rPr>
         <w:t xml:space="preserve"> with a minimum $25 donation. We are working with our community partners to assess needs and prepare to support their post-storm relief efforts.</w:t>
       </w:r>
@@ -1571,12 +1852,12 @@
           <w:tab w:val="left" w:pos="220"/>
           <w:tab w:val="left" w:pos="720"/>
         </w:tabs>
-        <w:suppressAutoHyphens w:val="1"/>
+        <w:suppressAutoHyphens/>
         <w:spacing w:before="0" w:line="240" w:lineRule="auto"/>
         <w:ind w:left="720" w:hanging="720"/>
         <w:rPr>
           <w:rStyle w:val="None"/>
-          <w:rFonts w:ascii="Times Roman" w:cs="Times Roman" w:hAnsi="Times Roman" w:eastAsia="Times Roman"/>
+          <w:rFonts w:ascii="Times Roman" w:eastAsia="Times Roman" w:hAnsi="Times Roman" w:cs="Times Roman"/>
         </w:rPr>
       </w:pPr>
     </w:p>
@@ -1587,12 +1868,12 @@
           <w:tab w:val="left" w:pos="220"/>
           <w:tab w:val="left" w:pos="720"/>
         </w:tabs>
-        <w:suppressAutoHyphens w:val="1"/>
+        <w:suppressAutoHyphens/>
         <w:spacing w:before="0" w:line="240" w:lineRule="auto"/>
         <w:ind w:left="720" w:hanging="720"/>
         <w:rPr>
           <w:rStyle w:val="None"/>
-          <w:rFonts w:ascii="Times Roman" w:cs="Times Roman" w:hAnsi="Times Roman" w:eastAsia="Times Roman"/>
+          <w:rFonts w:ascii="Times Roman" w:eastAsia="Times Roman" w:hAnsi="Times Roman" w:cs="Times Roman"/>
         </w:rPr>
       </w:pPr>
     </w:p>
@@ -1603,33 +1884,31 @@
           <w:tab w:val="left" w:pos="220"/>
           <w:tab w:val="left" w:pos="720"/>
         </w:tabs>
-        <w:suppressAutoHyphens w:val="1"/>
+        <w:suppressAutoHyphens/>
         <w:spacing w:before="0" w:line="240" w:lineRule="auto"/>
         <w:ind w:left="720" w:hanging="720"/>
         <w:rPr>
           <w:rStyle w:val="None"/>
-          <w:rFonts w:ascii="Times Roman" w:cs="Times Roman" w:hAnsi="Times Roman" w:eastAsia="Times Roman"/>
+          <w:rFonts w:ascii="Times Roman" w:eastAsia="Times Roman" w:hAnsi="Times Roman" w:cs="Times Roman"/>
         </w:rPr>
       </w:pPr>
     </w:p>
     <w:p>
       <w:pPr>
         <w:pStyle w:val="Default"/>
-        <w:suppressAutoHyphens w:val="1"/>
+        <w:suppressAutoHyphens/>
         <w:spacing w:before="0" w:line="240" w:lineRule="auto"/>
         <w:rPr>
           <w:rStyle w:val="None"/>
-          <w:rFonts w:ascii="Times Roman" w:cs="Times Roman" w:hAnsi="Times Roman" w:eastAsia="Times Roman"/>
+          <w:rFonts w:ascii="Times Roman" w:eastAsia="Times Roman" w:hAnsi="Times Roman" w:cs="Times Roman"/>
         </w:rPr>
       </w:pPr>
       <w:r>
         <w:rPr>
           <w:rStyle w:val="None"/>
           <w:rFonts w:ascii="Times Roman" w:hAnsi="Times Roman"/>
-          <w:b w:val="1"/>
-          <w:bCs w:val="1"/>
-          <w:rtl w:val="0"/>
-          <w:lang w:val="en-US"/>
+          <w:b/>
+          <w:bCs/>
         </w:rPr>
         <w:t>About American Airlines Group</w:t>
       </w:r>
@@ -1637,23 +1916,20 @@
     <w:p>
       <w:pPr>
         <w:pStyle w:val="Default"/>
-        <w:suppressAutoHyphens w:val="1"/>
+        <w:suppressAutoHyphens/>
         <w:spacing w:before="0" w:line="240" w:lineRule="auto"/>
       </w:pPr>
       <w:r>
         <w:rPr>
           <w:rStyle w:val="None"/>
           <w:rFonts w:ascii="Times Roman" w:hAnsi="Times Roman"/>
-          <w:rtl w:val="0"/>
-          <w:lang w:val="en-US"/>
         </w:rPr>
         <w:t>As a leading global airline, American Airlines offers thousands of flights per day to more than 350 destinations in more than 60 countries. The airline is a founding member of the</w:t>
       </w:r>
       <w:r>
         <w:rPr>
           <w:rStyle w:val="None"/>
-          <w:rFonts w:ascii="Arial Unicode MS" w:hAnsi="Arial Unicode MS" w:hint="default"/>
-          <w:rtl w:val="0"/>
+          <w:rFonts w:ascii="Arial Unicode MS" w:hAnsi="Arial Unicode MS"/>
           <w:lang w:val="fr-FR"/>
         </w:rPr>
         <w:t> </w:t>
@@ -1662,7 +1938,6 @@
         <w:rPr>
           <w:rStyle w:val="None"/>
           <w:rFonts w:ascii="Times Roman" w:hAnsi="Times Roman"/>
-          <w:rtl w:val="0"/>
           <w:lang w:val="it-IT"/>
         </w:rPr>
         <w:t>one</w:t>
@@ -1671,15 +1946,13 @@
         <w:rPr>
           <w:rStyle w:val="None"/>
           <w:rFonts w:ascii="Times Roman" w:hAnsi="Times Roman"/>
-          <w:rtl w:val="0"/>
-          <w:lang w:val="en-US"/>
         </w:rPr>
         <w:t>world alliance, whose members serve more than 900 destinations around the globe. Shares of American Airlines Group Inc. trade on Nasdaq under the ticker symbol AAL. Learn more about what</w:t>
       </w:r>
       <w:r>
         <w:rPr>
           <w:rStyle w:val="None"/>
-          <w:rtl w:val="1"/>
+          <w:rtl/>
         </w:rPr>
         <w:t>’</w:t>
       </w:r>
@@ -1687,16 +1960,13 @@
         <w:rPr>
           <w:rStyle w:val="None"/>
           <w:rFonts w:ascii="Times Roman" w:hAnsi="Times Roman"/>
-          <w:rtl w:val="0"/>
-          <w:lang w:val="en-US"/>
         </w:rPr>
         <w:t>s happening at American by visiting</w:t>
       </w:r>
       <w:r>
         <w:rPr>
           <w:rStyle w:val="None"/>
-          <w:rFonts w:ascii="Arial Unicode MS" w:hAnsi="Arial Unicode MS" w:hint="default"/>
-          <w:rtl w:val="0"/>
+          <w:rFonts w:ascii="Arial Unicode MS" w:hAnsi="Arial Unicode MS"/>
           <w:lang w:val="fr-FR"/>
         </w:rPr>
         <w:t> </w:t>
@@ -1705,16 +1975,14 @@
         <w:rPr>
           <w:rStyle w:val="None"/>
           <w:rFonts w:ascii="Times Roman" w:hAnsi="Times Roman"/>
-          <w:u w:color="0000ee"/>
-          <w:rtl w:val="0"/>
+          <w:u w:color="0000EE"/>
         </w:rPr>
         <w:t>news.aa.com</w:t>
       </w:r>
       <w:r>
         <w:rPr>
           <w:rStyle w:val="None"/>
-          <w:rFonts w:ascii="Arial Unicode MS" w:hAnsi="Arial Unicode MS" w:hint="default"/>
-          <w:rtl w:val="0"/>
+          <w:rFonts w:ascii="Arial Unicode MS" w:hAnsi="Arial Unicode MS"/>
           <w:lang w:val="fr-FR"/>
         </w:rPr>
         <w:t> </w:t>
@@ -1723,16 +1991,13 @@
         <w:rPr>
           <w:rStyle w:val="None"/>
           <w:rFonts w:ascii="Times Roman" w:hAnsi="Times Roman"/>
-          <w:rtl w:val="0"/>
-          <w:lang w:val="en-US"/>
         </w:rPr>
         <w:t>and connect with American</w:t>
       </w:r>
       <w:r>
         <w:rPr>
           <w:rStyle w:val="None"/>
-          <w:rFonts w:ascii="Arial Unicode MS" w:hAnsi="Arial Unicode MS" w:hint="default"/>
-          <w:rtl w:val="0"/>
+          <w:rFonts w:ascii="Arial Unicode MS" w:hAnsi="Arial Unicode MS"/>
           <w:lang w:val="fr-FR"/>
         </w:rPr>
         <w:t> </w:t>
@@ -1741,17 +2006,14 @@
         <w:rPr>
           <w:rStyle w:val="None"/>
           <w:rFonts w:ascii="Times Roman" w:hAnsi="Times Roman"/>
-          <w:u w:color="0000ee"/>
-          <w:rtl w:val="0"/>
-          <w:lang w:val="en-US"/>
+          <w:u w:color="0000EE"/>
         </w:rPr>
         <w:t>@AmericanAir</w:t>
       </w:r>
       <w:r>
         <w:rPr>
           <w:rStyle w:val="None"/>
-          <w:rFonts w:ascii="Arial Unicode MS" w:hAnsi="Arial Unicode MS" w:hint="default"/>
-          <w:rtl w:val="0"/>
+          <w:rFonts w:ascii="Arial Unicode MS" w:hAnsi="Arial Unicode MS"/>
           <w:lang w:val="fr-FR"/>
         </w:rPr>
         <w:t> </w:t>
@@ -1760,16 +2022,13 @@
         <w:rPr>
           <w:rStyle w:val="None"/>
           <w:rFonts w:ascii="Times Roman" w:hAnsi="Times Roman"/>
-          <w:rtl w:val="0"/>
-          <w:lang w:val="en-US"/>
         </w:rPr>
         <w:t>and at</w:t>
       </w:r>
       <w:r>
         <w:rPr>
           <w:rStyle w:val="None"/>
-          <w:rFonts w:ascii="Arial Unicode MS" w:hAnsi="Arial Unicode MS" w:hint="default"/>
-          <w:rtl w:val="0"/>
+          <w:rFonts w:ascii="Arial Unicode MS" w:hAnsi="Arial Unicode MS"/>
           <w:lang w:val="fr-FR"/>
         </w:rPr>
         <w:t> </w:t>
@@ -1778,25 +2037,31 @@
         <w:rPr>
           <w:rStyle w:val="None"/>
           <w:rFonts w:ascii="Times Roman" w:hAnsi="Times Roman"/>
-          <w:u w:color="0000ee"/>
-          <w:rtl w:val="0"/>
-          <w:lang w:val="en-US"/>
-        </w:rPr>
-        <w:t>Facebook.com/AmericanAirlines</w:t>
-      </w:r>
-      <w:r>
-        <w:rPr>
-          <w:rStyle w:val="None"/>
-          <w:rFonts w:ascii="Times Roman" w:hAnsi="Times Roman"/>
-          <w:rtl w:val="0"/>
-          <w:lang w:val="en-US"/>
+          <w:u w:color="0000EE"/>
+        </w:rPr>
+        <w:t>Facebook.com/</w:t>
+      </w:r>
+      <w:proofErr w:type="spellStart"/>
+      <w:r>
+        <w:rPr>
+          <w:rStyle w:val="None"/>
+          <w:rFonts w:ascii="Times Roman" w:hAnsi="Times Roman"/>
+          <w:u w:color="0000EE"/>
+        </w:rPr>
+        <w:t>AmericanAirlines</w:t>
+      </w:r>
+      <w:proofErr w:type="spellEnd"/>
+      <w:r>
+        <w:rPr>
+          <w:rStyle w:val="None"/>
+          <w:rFonts w:ascii="Times Roman" w:hAnsi="Times Roman"/>
         </w:rPr>
         <w:t>. To Care for People on Life</w:t>
       </w:r>
       <w:r>
         <w:rPr>
           <w:rStyle w:val="None"/>
-          <w:rtl w:val="1"/>
+          <w:rtl/>
         </w:rPr>
         <w:t>’</w:t>
       </w:r>
@@ -1804,19 +2069,16 @@
         <w:rPr>
           <w:rStyle w:val="None"/>
           <w:rFonts w:ascii="Times Roman" w:hAnsi="Times Roman"/>
-          <w:rtl w:val="0"/>
-          <w:lang w:val="en-US"/>
         </w:rPr>
         <w:t>s Journey</w:t>
       </w:r>
       <w:r>
         <w:rPr>
           <w:rStyle w:val="None"/>
-          <w:rFonts w:ascii="Times Roman" w:hAnsi="Times Roman" w:hint="default"/>
+          <w:rFonts w:ascii="Times Roman" w:hAnsi="Times Roman"/>
           <w:sz w:val="20"/>
           <w:szCs w:val="20"/>
           <w:vertAlign w:val="superscript"/>
-          <w:rtl w:val="0"/>
         </w:rPr>
         <w:t>®</w:t>
       </w:r>
@@ -1824,68 +2086,104 @@
         <w:rPr>
           <w:rStyle w:val="None"/>
           <w:rFonts w:ascii="Times Roman" w:hAnsi="Times Roman"/>
-          <w:rtl w:val="0"/>
         </w:rPr>
         <w:t>.</w:t>
       </w:r>
     </w:p>
     <w:sectPr>
-      <w:headerReference w:type="default" r:id="rId4"/>
-      <w:footerReference w:type="default" r:id="rId5"/>
-      <w:pgSz w:w="12240" w:h="15840" w:orient="portrait"/>
-      <w:pgMar w:top="1440" w:right="1440" w:bottom="1440" w:left="1440" w:header="720" w:footer="864"/>
-      <w:bidi w:val="0"/>
+      <w:headerReference w:type="default" r:id="rId12"/>
+      <w:footerReference w:type="default" r:id="rId13"/>
+      <w:pgSz w:w="12240" w:h="15840"/>
+      <w:pgMar w:top="1440" w:right="1440" w:bottom="1440" w:left="1440" w:header="720" w:footer="864" w:gutter="0"/>
+      <w:cols w:space="720"/>
     </w:sectPr>
   </w:body>
 </w:document>
 </file>
 
+<file path=word/endnotes.xml><?xml version="1.0" encoding="utf-8"?>
+<w:endnotes xmlns:wpc="http://schemas.microsoft.com/office/word/2010/wordprocessingCanvas" xmlns:cx="http://schemas.microsoft.com/office/drawing/2014/chartex" xmlns:cx1="http://schemas.microsoft.com/office/drawing/2015/9/8/chartex" xmlns:cx2="http://schemas.microsoft.com/office/drawing/2015/10/21/chartex" xmlns:cx3="http://schemas.microsoft.com/office/drawing/2016/5/9/chartex" xmlns:cx4="http://schemas.microsoft.com/office/drawing/2016/5/10/chartex" xmlns:cx5="http://schemas.microsoft.com/office/drawing/2016/5/11/chartex" xmlns:cx6="http://schemas.microsoft.com/office/drawing/2016/5/12/chartex" xmlns:cx7="http://schemas.microsoft.com/office/drawing/2016/5/13/chartex" xmlns:cx8="http://schemas.microsoft.com/office/drawing/2016/5/14/chartex" xmlns:mc="http://schemas.openxmlformats.org/markup-compatibility/2006" xmlns:aink="http://schemas.microsoft.com/office/drawing/2016/ink" xmlns:am3d="http://schemas.microsoft.com/office/drawing/2017/model3d" xmlns:o="urn:schemas-microsoft-com:office:office" xmlns:oel="http://schemas.microsoft.com/office/2019/extlst" xmlns:r="http://schemas.openxmlformats.org/officeDocument/2006/relationships" xmlns:m="http://schemas.openxmlformats.org/officeDocument/2006/math" xmlns:v="urn:schemas-microsoft-com:vml" xmlns:wp14="http://schemas.microsoft.com/office/word/2010/wordprocessingDrawing" xmlns:wp="http://schemas.openxmlformats.org/drawingml/2006/wordprocessingDrawing" xmlns:w10="urn:schemas-microsoft-com:office:word" xmlns:w="http://schemas.openxmlformats.org/wordprocessingml/2006/main" xmlns:w14="http://schemas.microsoft.com/office/word/2010/wordml" xmlns:w15="http://schemas.microsoft.com/office/word/2012/wordml" xmlns:w16cex="http://schemas.microsoft.com/office/word/2018/wordml/cex" xmlns:w16cid="http://schemas.microsoft.com/office/word/2016/wordml/cid" xmlns:w16="http://schemas.microsoft.com/office/word/2018/wordml" xmlns:w16du="http://schemas.microsoft.com/office/word/2023/wordml/word16du" xmlns:w16sdtdh="http://schemas.microsoft.com/office/word/2020/wordml/sdtdatahash" xmlns:w16sdtfl="http://schemas.microsoft.com/office/word/2024/wordml/sdtformatlock" xmlns:w16se="http://schemas.microsoft.com/office/word/2015/wordml/symex" xmlns:wpg="http://schemas.microsoft.com/office/word/2010/wordprocessingGroup" xmlns:wpi="http://schemas.microsoft.com/office/word/2010/wordprocessingInk" xmlns:wne="http://schemas.microsoft.com/office/word/2006/wordml" xmlns:wps="http://schemas.microsoft.com/office/word/2010/wordprocessingShape" mc:Ignorable="w14 w15 w16se w16cid w16 w16cex w16sdtdh w16sdtfl w16du wp14">
+  <w:endnote w:type="separator" w:id="-1">
+    <w:p>
+      <w:r>
+        <w:separator/>
+      </w:r>
+    </w:p>
+  </w:endnote>
+  <w:endnote w:type="continuationSeparator" w:id="0">
+    <w:p>
+      <w:r>
+        <w:continuationSeparator/>
+      </w:r>
+    </w:p>
+  </w:endnote>
+</w:endnotes>
+</file>
+
 <file path=word/footer1.xml><?xml version="1.0" encoding="utf-8"?>
-<w:ftr xmlns:r="http://schemas.openxmlformats.org/officeDocument/2006/relationships" xmlns:wp="http://schemas.openxmlformats.org/drawingml/2006/wordprocessingDrawing" xmlns:w="http://schemas.openxmlformats.org/wordprocessingml/2006/main" xmlns:w10="urn:schemas-microsoft-com:office:word" xmlns:w14="http://schemas.microsoft.com/office/word/2010/wordml" xmlns:wps="http://schemas.microsoft.com/office/word/2010/wordprocessingShape" xmlns:wpg="http://schemas.microsoft.com/office/word/2010/wordprocessingGroup" xmlns:mc="http://schemas.openxmlformats.org/markup-compatibility/2006" xmlns:v="urn:schemas-microsoft-com:vml" xmlns:o="urn:schemas-microsoft-com:office:office" xmlns:m="http://schemas.openxmlformats.org/officeDocument/2006/math" mc:Ignorable="w14">
+<w:ftr xmlns:wpc="http://schemas.microsoft.com/office/word/2010/wordprocessingCanvas" xmlns:cx="http://schemas.microsoft.com/office/drawing/2014/chartex" xmlns:cx1="http://schemas.microsoft.com/office/drawing/2015/9/8/chartex" xmlns:cx2="http://schemas.microsoft.com/office/drawing/2015/10/21/chartex" xmlns:cx3="http://schemas.microsoft.com/office/drawing/2016/5/9/chartex" xmlns:cx4="http://schemas.microsoft.com/office/drawing/2016/5/10/chartex" xmlns:cx5="http://schemas.microsoft.com/office/drawing/2016/5/11/chartex" xmlns:cx6="http://schemas.microsoft.com/office/drawing/2016/5/12/chartex" xmlns:cx7="http://schemas.microsoft.com/office/drawing/2016/5/13/chartex" xmlns:cx8="http://schemas.microsoft.com/office/drawing/2016/5/14/chartex" xmlns:mc="http://schemas.openxmlformats.org/markup-compatibility/2006" xmlns:aink="http://schemas.microsoft.com/office/drawing/2016/ink" xmlns:am3d="http://schemas.microsoft.com/office/drawing/2017/model3d" xmlns:o="urn:schemas-microsoft-com:office:office" xmlns:oel="http://schemas.microsoft.com/office/2019/extlst" xmlns:r="http://schemas.openxmlformats.org/officeDocument/2006/relationships" xmlns:m="http://schemas.openxmlformats.org/officeDocument/2006/math" xmlns:v="urn:schemas-microsoft-com:vml" xmlns:wp14="http://schemas.microsoft.com/office/word/2010/wordprocessingDrawing" xmlns:wp="http://schemas.openxmlformats.org/drawingml/2006/wordprocessingDrawing" xmlns:w10="urn:schemas-microsoft-com:office:word" xmlns:w="http://schemas.openxmlformats.org/wordprocessingml/2006/main" xmlns:w14="http://schemas.microsoft.com/office/word/2010/wordml" xmlns:w15="http://schemas.microsoft.com/office/word/2012/wordml" xmlns:w16cex="http://schemas.microsoft.com/office/word/2018/wordml/cex" xmlns:w16cid="http://schemas.microsoft.com/office/word/2016/wordml/cid" xmlns:w16="http://schemas.microsoft.com/office/word/2018/wordml" xmlns:w16du="http://schemas.microsoft.com/office/word/2023/wordml/word16du" xmlns:w16sdtdh="http://schemas.microsoft.com/office/word/2020/wordml/sdtdatahash" xmlns:w16sdtfl="http://schemas.microsoft.com/office/word/2024/wordml/sdtformatlock" xmlns:w16se="http://schemas.microsoft.com/office/word/2015/wordml/symex" xmlns:wpg="http://schemas.microsoft.com/office/word/2010/wordprocessingGroup" xmlns:wpi="http://schemas.microsoft.com/office/word/2010/wordprocessingInk" xmlns:wne="http://schemas.microsoft.com/office/word/2006/wordml" xmlns:wps="http://schemas.microsoft.com/office/word/2010/wordprocessingShape" mc:Ignorable="w14 w15 w16se w16cid w16 w16cex w16sdtdh w16sdtfl w16du wp14">
   <w:p>
     <w:pPr>
-      <w:pStyle w:val="Header &amp; Footer"/>
-      <w:bidi w:val="0"/>
+      <w:pStyle w:val="HeaderFooter"/>
     </w:pPr>
-    <w:r/>
   </w:p>
 </w:ftr>
 </file>
 
+<file path=word/footnotes.xml><?xml version="1.0" encoding="utf-8"?>
+<w:footnotes xmlns:wpc="http://schemas.microsoft.com/office/word/2010/wordprocessingCanvas" xmlns:cx="http://schemas.microsoft.com/office/drawing/2014/chartex" xmlns:cx1="http://schemas.microsoft.com/office/drawing/2015/9/8/chartex" xmlns:cx2="http://schemas.microsoft.com/office/drawing/2015/10/21/chartex" xmlns:cx3="http://schemas.microsoft.com/office/drawing/2016/5/9/chartex" xmlns:cx4="http://schemas.microsoft.com/office/drawing/2016/5/10/chartex" xmlns:cx5="http://schemas.microsoft.com/office/drawing/2016/5/11/chartex" xmlns:cx6="http://schemas.microsoft.com/office/drawing/2016/5/12/chartex" xmlns:cx7="http://schemas.microsoft.com/office/drawing/2016/5/13/chartex" xmlns:cx8="http://schemas.microsoft.com/office/drawing/2016/5/14/chartex" xmlns:mc="http://schemas.openxmlformats.org/markup-compatibility/2006" xmlns:aink="http://schemas.microsoft.com/office/drawing/2016/ink" xmlns:am3d="http://schemas.microsoft.com/office/drawing/2017/model3d" xmlns:o="urn:schemas-microsoft-com:office:office" xmlns:oel="http://schemas.microsoft.com/office/2019/extlst" xmlns:r="http://schemas.openxmlformats.org/officeDocument/2006/relationships" xmlns:m="http://schemas.openxmlformats.org/officeDocument/2006/math" xmlns:v="urn:schemas-microsoft-com:vml" xmlns:wp14="http://schemas.microsoft.com/office/word/2010/wordprocessingDrawing" xmlns:wp="http://schemas.openxmlformats.org/drawingml/2006/wordprocessingDrawing" xmlns:w10="urn:schemas-microsoft-com:office:word" xmlns:w="http://schemas.openxmlformats.org/wordprocessingml/2006/main" xmlns:w14="http://schemas.microsoft.com/office/word/2010/wordml" xmlns:w15="http://schemas.microsoft.com/office/word/2012/wordml" xmlns:w16cex="http://schemas.microsoft.com/office/word/2018/wordml/cex" xmlns:w16cid="http://schemas.microsoft.com/office/word/2016/wordml/cid" xmlns:w16="http://schemas.microsoft.com/office/word/2018/wordml" xmlns:w16du="http://schemas.microsoft.com/office/word/2023/wordml/word16du" xmlns:w16sdtdh="http://schemas.microsoft.com/office/word/2020/wordml/sdtdatahash" xmlns:w16sdtfl="http://schemas.microsoft.com/office/word/2024/wordml/sdtformatlock" xmlns:w16se="http://schemas.microsoft.com/office/word/2015/wordml/symex" xmlns:wpg="http://schemas.microsoft.com/office/word/2010/wordprocessingGroup" xmlns:wpi="http://schemas.microsoft.com/office/word/2010/wordprocessingInk" xmlns:wne="http://schemas.microsoft.com/office/word/2006/wordml" xmlns:wps="http://schemas.microsoft.com/office/word/2010/wordprocessingShape" mc:Ignorable="w14 w15 w16se w16cid w16 w16cex w16sdtdh w16sdtfl w16du wp14">
+  <w:footnote w:type="separator" w:id="-1">
+    <w:p>
+      <w:r>
+        <w:separator/>
+      </w:r>
+    </w:p>
+  </w:footnote>
+  <w:footnote w:type="continuationSeparator" w:id="0">
+    <w:p>
+      <w:r>
+        <w:continuationSeparator/>
+      </w:r>
+    </w:p>
+  </w:footnote>
+</w:footnotes>
+</file>
+
 <file path=word/header1.xml><?xml version="1.0" encoding="utf-8"?>
-<w:hdr xmlns:r="http://schemas.openxmlformats.org/officeDocument/2006/relationships" xmlns:wp="http://schemas.openxmlformats.org/drawingml/2006/wordprocessingDrawing" xmlns:w="http://schemas.openxmlformats.org/wordprocessingml/2006/main" xmlns:w10="urn:schemas-microsoft-com:office:word" xmlns:w14="http://schemas.microsoft.com/office/word/2010/wordml" xmlns:wps="http://schemas.microsoft.com/office/word/2010/wordprocessingShape" xmlns:wpg="http://schemas.microsoft.com/office/word/2010/wordprocessingGroup" xmlns:mc="http://schemas.openxmlformats.org/markup-compatibility/2006" xmlns:v="urn:schemas-microsoft-com:vml" xmlns:o="urn:schemas-microsoft-com:office:office" xmlns:m="http://schemas.openxmlformats.org/officeDocument/2006/math" mc:Ignorable="w14">
+<w:hdr xmlns:wpc="http://schemas.microsoft.com/office/word/2010/wordprocessingCanvas" xmlns:cx="http://schemas.microsoft.com/office/drawing/2014/chartex" xmlns:cx1="http://schemas.microsoft.com/office/drawing/2015/9/8/chartex" xmlns:cx2="http://schemas.microsoft.com/office/drawing/2015/10/21/chartex" xmlns:cx3="http://schemas.microsoft.com/office/drawing/2016/5/9/chartex" xmlns:cx4="http://schemas.microsoft.com/office/drawing/2016/5/10/chartex" xmlns:cx5="http://schemas.microsoft.com/office/drawing/2016/5/11/chartex" xmlns:cx6="http://schemas.microsoft.com/office/drawing/2016/5/12/chartex" xmlns:cx7="http://schemas.microsoft.com/office/drawing/2016/5/13/chartex" xmlns:cx8="http://schemas.microsoft.com/office/drawing/2016/5/14/chartex" xmlns:mc="http://schemas.openxmlformats.org/markup-compatibility/2006" xmlns:aink="http://schemas.microsoft.com/office/drawing/2016/ink" xmlns:am3d="http://schemas.microsoft.com/office/drawing/2017/model3d" xmlns:o="urn:schemas-microsoft-com:office:office" xmlns:oel="http://schemas.microsoft.com/office/2019/extlst" xmlns:r="http://schemas.openxmlformats.org/officeDocument/2006/relationships" xmlns:m="http://schemas.openxmlformats.org/officeDocument/2006/math" xmlns:v="urn:schemas-microsoft-com:vml" xmlns:wp14="http://schemas.microsoft.com/office/word/2010/wordprocessingDrawing" xmlns:wp="http://schemas.openxmlformats.org/drawingml/2006/wordprocessingDrawing" xmlns:w10="urn:schemas-microsoft-com:office:word" xmlns:w="http://schemas.openxmlformats.org/wordprocessingml/2006/main" xmlns:w14="http://schemas.microsoft.com/office/word/2010/wordml" xmlns:w15="http://schemas.microsoft.com/office/word/2012/wordml" xmlns:w16cex="http://schemas.microsoft.com/office/word/2018/wordml/cex" xmlns:w16cid="http://schemas.microsoft.com/office/word/2016/wordml/cid" xmlns:w16="http://schemas.microsoft.com/office/word/2018/wordml" xmlns:w16du="http://schemas.microsoft.com/office/word/2023/wordml/word16du" xmlns:w16sdtdh="http://schemas.microsoft.com/office/word/2020/wordml/sdtdatahash" xmlns:w16sdtfl="http://schemas.microsoft.com/office/word/2024/wordml/sdtformatlock" xmlns:w16se="http://schemas.microsoft.com/office/word/2015/wordml/symex" xmlns:wpg="http://schemas.microsoft.com/office/word/2010/wordprocessingGroup" xmlns:wpi="http://schemas.microsoft.com/office/word/2010/wordprocessingInk" xmlns:wne="http://schemas.microsoft.com/office/word/2006/wordml" xmlns:wps="http://schemas.microsoft.com/office/word/2010/wordprocessingShape" mc:Ignorable="w14 w15 w16se w16cid w16 w16cex w16sdtdh w16sdtfl w16du wp14">
   <w:p>
     <w:pPr>
-      <w:pStyle w:val="Header &amp; Footer"/>
-      <w:bidi w:val="0"/>
+      <w:pStyle w:val="HeaderFooter"/>
     </w:pPr>
-    <w:r/>
   </w:p>
 </w:hdr>
 </file>
 
 <file path=word/numbering.xml><?xml version="1.0" encoding="utf-8"?>
-<w:numbering xmlns:w="http://schemas.openxmlformats.org/wordprocessingml/2006/main" xmlns:wp="http://schemas.openxmlformats.org/drawingml/2006/wordprocessingDrawing" xmlns:w14="http://schemas.microsoft.com/office/word/2010/wordml" xmlns:r="http://schemas.openxmlformats.org/officeDocument/2006/relationships" xmlns:v="urn:schemas-microsoft-com:vml" xmlns:o="urn:schemas-microsoft-com:office:office">
-  <w:abstractNum w:abstractNumId="0">
+<w:numbering xmlns:wpc="http://schemas.microsoft.com/office/word/2010/wordprocessingCanvas" xmlns:cx="http://schemas.microsoft.com/office/drawing/2014/chartex" xmlns:cx1="http://schemas.microsoft.com/office/drawing/2015/9/8/chartex" xmlns:cx2="http://schemas.microsoft.com/office/drawing/2015/10/21/chartex" xmlns:cx3="http://schemas.microsoft.com/office/drawing/2016/5/9/chartex" xmlns:cx4="http://schemas.microsoft.com/office/drawing/2016/5/10/chartex" xmlns:cx5="http://schemas.microsoft.com/office/drawing/2016/5/11/chartex" xmlns:cx6="http://schemas.microsoft.com/office/drawing/2016/5/12/chartex" xmlns:cx7="http://schemas.microsoft.com/office/drawing/2016/5/13/chartex" xmlns:cx8="http://schemas.microsoft.com/office/drawing/2016/5/14/chartex" xmlns:mc="http://schemas.openxmlformats.org/markup-compatibility/2006" xmlns:aink="http://schemas.microsoft.com/office/drawing/2016/ink" xmlns:am3d="http://schemas.microsoft.com/office/drawing/2017/model3d" xmlns:o="urn:schemas-microsoft-com:office:office" xmlns:oel="http://schemas.microsoft.com/office/2019/extlst" xmlns:r="http://schemas.openxmlformats.org/officeDocument/2006/relationships" xmlns:m="http://schemas.openxmlformats.org/officeDocument/2006/math" xmlns:v="urn:schemas-microsoft-com:vml" xmlns:wp14="http://schemas.microsoft.com/office/word/2010/wordprocessingDrawing" xmlns:wp="http://schemas.openxmlformats.org/drawingml/2006/wordprocessingDrawing" xmlns:w10="urn:schemas-microsoft-com:office:word" xmlns:w="http://schemas.openxmlformats.org/wordprocessingml/2006/main" xmlns:w14="http://schemas.microsoft.com/office/word/2010/wordml" xmlns:w15="http://schemas.microsoft.com/office/word/2012/wordml" xmlns:w16cex="http://schemas.microsoft.com/office/word/2018/wordml/cex" xmlns:w16cid="http://schemas.microsoft.com/office/word/2016/wordml/cid" xmlns:w16="http://schemas.microsoft.com/office/word/2018/wordml" xmlns:w16du="http://schemas.microsoft.com/office/word/2023/wordml/word16du" xmlns:w16sdtdh="http://schemas.microsoft.com/office/word/2020/wordml/sdtdatahash" xmlns:w16sdtfl="http://schemas.microsoft.com/office/word/2024/wordml/sdtformatlock" xmlns:w16se="http://schemas.microsoft.com/office/word/2015/wordml/symex" xmlns:wpg="http://schemas.microsoft.com/office/word/2010/wordprocessingGroup" xmlns:wpi="http://schemas.microsoft.com/office/word/2010/wordprocessingInk" xmlns:wne="http://schemas.microsoft.com/office/word/2006/wordml" xmlns:wps="http://schemas.microsoft.com/office/word/2010/wordprocessingShape" mc:Ignorable="w14 w15 w16se w16cid w16 w16cex w16sdtdh w16sdtfl w16du wp14">
+  <w:abstractNum w:abstractNumId="0" w15:restartNumberingAfterBreak="0">
+    <w:nsid w:val="6F1013A8"/>
     <w:multiLevelType w:val="hybridMultilevel"/>
+    <w:tmpl w:val="C31231AA"/>
     <w:numStyleLink w:val="Bullet"/>
   </w:abstractNum>
-  <w:abstractNum w:abstractNumId="1">
+  <w:abstractNum w:abstractNumId="1" w15:restartNumberingAfterBreak="0">
+    <w:nsid w:val="70BF0CB0"/>
     <w:multiLevelType w:val="hybridMultilevel"/>
+    <w:tmpl w:val="C31231AA"/>
     <w:styleLink w:val="Bullet"/>
-    <w:lvl w:ilvl="0">
+    <w:lvl w:ilvl="0" w:tplc="BEDEC20E">
       <w:start w:val="1"/>
       <w:numFmt w:val="bullet"/>
-      <w:suff w:val="tab"/>
       <w:lvlText w:val="•"/>
       <w:lvlJc w:val="left"/>
       <w:pPr>
         <w:ind w:left="720" w:hanging="500"/>
       </w:pPr>
       <w:rPr>
-        <w:rFonts w:ascii="Times Roman" w:cs="Times Roman" w:hAnsi="Times Roman" w:eastAsia="Times Roman"/>
-        <w:b w:val="1"/>
-        <w:bCs w:val="1"/>
+        <w:rFonts w:ascii="Times Roman" w:eastAsia="Times Roman" w:hAnsi="Times Roman" w:cs="Times Roman"/>
+        <w:b/>
+        <w:bCs/>
         <w:i w:val="0"/>
         <w:iCs w:val="0"/>
         <w:caps w:val="0"/>
@@ -1903,17 +2201,16 @@
         <w:vertAlign w:val="baseline"/>
       </w:rPr>
     </w:lvl>
-    <w:lvl w:ilvl="1">
+    <w:lvl w:ilvl="1" w:tplc="12C8F154">
       <w:start w:val="1"/>
       <w:numFmt w:val="bullet"/>
-      <w:suff w:val="tab"/>
       <w:lvlText w:val="◦"/>
       <w:lvlJc w:val="left"/>
       <w:pPr>
         <w:ind w:left="1440" w:hanging="500"/>
       </w:pPr>
       <w:rPr>
-        <w:rFonts w:ascii="Arial Unicode MS" w:cs="Arial Unicode MS" w:hAnsi="Arial Unicode MS" w:eastAsia="Arial Unicode MS"/>
+        <w:rFonts w:ascii="Arial Unicode MS" w:eastAsia="Arial Unicode MS" w:hAnsi="Arial Unicode MS" w:cs="Arial Unicode MS"/>
         <w:b w:val="0"/>
         <w:bCs w:val="0"/>
         <w:i w:val="0"/>
@@ -1933,17 +2230,16 @@
         <w:vertAlign w:val="baseline"/>
       </w:rPr>
     </w:lvl>
-    <w:lvl w:ilvl="2">
+    <w:lvl w:ilvl="2" w:tplc="A3988BE4">
       <w:start w:val="1"/>
       <w:numFmt w:val="bullet"/>
-      <w:suff w:val="tab"/>
       <w:lvlText w:val="▪"/>
       <w:lvlJc w:val="left"/>
       <w:pPr>
         <w:ind w:left="2160" w:hanging="500"/>
       </w:pPr>
       <w:rPr>
-        <w:rFonts w:ascii="Arial Unicode MS" w:cs="Arial Unicode MS" w:hAnsi="Arial Unicode MS" w:eastAsia="Arial Unicode MS"/>
+        <w:rFonts w:ascii="Arial Unicode MS" w:eastAsia="Arial Unicode MS" w:hAnsi="Arial Unicode MS" w:cs="Arial Unicode MS"/>
         <w:b w:val="0"/>
         <w:bCs w:val="0"/>
         <w:i w:val="0"/>
@@ -1963,17 +2259,16 @@
         <w:vertAlign w:val="baseline"/>
       </w:rPr>
     </w:lvl>
-    <w:lvl w:ilvl="3">
+    <w:lvl w:ilvl="3" w:tplc="4EAA612C">
       <w:start w:val="1"/>
       <w:numFmt w:val="bullet"/>
-      <w:suff w:val="tab"/>
       <w:lvlText w:val="▪"/>
       <w:lvlJc w:val="left"/>
       <w:pPr>
         <w:ind w:left="2880" w:hanging="500"/>
       </w:pPr>
       <w:rPr>
-        <w:rFonts w:ascii="Arial Unicode MS" w:cs="Arial Unicode MS" w:hAnsi="Arial Unicode MS" w:eastAsia="Arial Unicode MS"/>
+        <w:rFonts w:ascii="Arial Unicode MS" w:eastAsia="Arial Unicode MS" w:hAnsi="Arial Unicode MS" w:cs="Arial Unicode MS"/>
         <w:b w:val="0"/>
         <w:bCs w:val="0"/>
         <w:i w:val="0"/>
@@ -1993,17 +2288,16 @@
         <w:vertAlign w:val="baseline"/>
       </w:rPr>
     </w:lvl>
-    <w:lvl w:ilvl="4">
+    <w:lvl w:ilvl="4" w:tplc="3EF47414">
       <w:start w:val="1"/>
       <w:numFmt w:val="bullet"/>
-      <w:suff w:val="tab"/>
       <w:lvlText w:val="▪"/>
       <w:lvlJc w:val="left"/>
       <w:pPr>
         <w:ind w:left="3600" w:hanging="500"/>
       </w:pPr>
       <w:rPr>
-        <w:rFonts w:ascii="Arial Unicode MS" w:cs="Arial Unicode MS" w:hAnsi="Arial Unicode MS" w:eastAsia="Arial Unicode MS"/>
+        <w:rFonts w:ascii="Arial Unicode MS" w:eastAsia="Arial Unicode MS" w:hAnsi="Arial Unicode MS" w:cs="Arial Unicode MS"/>
         <w:b w:val="0"/>
         <w:bCs w:val="0"/>
         <w:i w:val="0"/>
@@ -2023,17 +2317,16 @@
         <w:vertAlign w:val="baseline"/>
       </w:rPr>
     </w:lvl>
-    <w:lvl w:ilvl="5">
+    <w:lvl w:ilvl="5" w:tplc="A3C8A350">
       <w:start w:val="1"/>
       <w:numFmt w:val="bullet"/>
-      <w:suff w:val="tab"/>
       <w:lvlText w:val="▪"/>
       <w:lvlJc w:val="left"/>
       <w:pPr>
         <w:ind w:left="4320" w:hanging="500"/>
       </w:pPr>
       <w:rPr>
-        <w:rFonts w:ascii="Arial Unicode MS" w:cs="Arial Unicode MS" w:hAnsi="Arial Unicode MS" w:eastAsia="Arial Unicode MS"/>
+        <w:rFonts w:ascii="Arial Unicode MS" w:eastAsia="Arial Unicode MS" w:hAnsi="Arial Unicode MS" w:cs="Arial Unicode MS"/>
         <w:b w:val="0"/>
         <w:bCs w:val="0"/>
         <w:i w:val="0"/>
@@ -2053,17 +2346,16 @@
         <w:vertAlign w:val="baseline"/>
       </w:rPr>
     </w:lvl>
-    <w:lvl w:ilvl="6">
+    <w:lvl w:ilvl="6" w:tplc="B6B488DC">
       <w:start w:val="1"/>
       <w:numFmt w:val="bullet"/>
-      <w:suff w:val="tab"/>
       <w:lvlText w:val="▪"/>
       <w:lvlJc w:val="left"/>
       <w:pPr>
         <w:ind w:left="5040" w:hanging="500"/>
       </w:pPr>
       <w:rPr>
-        <w:rFonts w:ascii="Arial Unicode MS" w:cs="Arial Unicode MS" w:hAnsi="Arial Unicode MS" w:eastAsia="Arial Unicode MS"/>
+        <w:rFonts w:ascii="Arial Unicode MS" w:eastAsia="Arial Unicode MS" w:hAnsi="Arial Unicode MS" w:cs="Arial Unicode MS"/>
         <w:b w:val="0"/>
         <w:bCs w:val="0"/>
         <w:i w:val="0"/>
@@ -2083,17 +2375,16 @@
         <w:vertAlign w:val="baseline"/>
       </w:rPr>
     </w:lvl>
-    <w:lvl w:ilvl="7">
+    <w:lvl w:ilvl="7" w:tplc="FBC2D662">
       <w:start w:val="1"/>
       <w:numFmt w:val="bullet"/>
-      <w:suff w:val="tab"/>
       <w:lvlText w:val="▪"/>
       <w:lvlJc w:val="left"/>
       <w:pPr>
         <w:ind w:left="5760" w:hanging="500"/>
       </w:pPr>
       <w:rPr>
-        <w:rFonts w:ascii="Arial Unicode MS" w:cs="Arial Unicode MS" w:hAnsi="Arial Unicode MS" w:eastAsia="Arial Unicode MS"/>
+        <w:rFonts w:ascii="Arial Unicode MS" w:eastAsia="Arial Unicode MS" w:hAnsi="Arial Unicode MS" w:cs="Arial Unicode MS"/>
         <w:b w:val="0"/>
         <w:bCs w:val="0"/>
         <w:i w:val="0"/>
@@ -2113,17 +2404,16 @@
         <w:vertAlign w:val="baseline"/>
       </w:rPr>
     </w:lvl>
-    <w:lvl w:ilvl="8">
+    <w:lvl w:ilvl="8" w:tplc="EC203328">
       <w:start w:val="1"/>
       <w:numFmt w:val="bullet"/>
-      <w:suff w:val="tab"/>
       <w:lvlText w:val="▪"/>
       <w:lvlJc w:val="left"/>
       <w:pPr>
         <w:ind w:left="6480" w:hanging="500"/>
       </w:pPr>
       <w:rPr>
-        <w:rFonts w:ascii="Arial Unicode MS" w:cs="Arial Unicode MS" w:hAnsi="Arial Unicode MS" w:eastAsia="Arial Unicode MS"/>
+        <w:rFonts w:ascii="Arial Unicode MS" w:eastAsia="Arial Unicode MS" w:hAnsi="Arial Unicode MS" w:cs="Arial Unicode MS"/>
         <w:b w:val="0"/>
         <w:bCs w:val="0"/>
         <w:i w:val="0"/>
@@ -2144,58 +2434,27 @@
       </w:rPr>
     </w:lvl>
   </w:abstractNum>
-  <w:num w:numId="1">
+  <w:num w:numId="1" w16cid:durableId="1107383918">
     <w:abstractNumId w:val="1"/>
   </w:num>
-  <w:num w:numId="2">
+  <w:num w:numId="2" w16cid:durableId="946932693">
     <w:abstractNumId w:val="0"/>
   </w:num>
 </w:numbering>
 </file>
 
 <file path=word/styles.xml><?xml version="1.0" encoding="utf-8"?>
-<w:styles xmlns:w="http://schemas.openxmlformats.org/wordprocessingml/2006/main" xmlns:mc="http://schemas.openxmlformats.org/markup-compatibility/2006" xmlns:w14="http://schemas.microsoft.com/office/word/2010/wordml" mc:Ignorable="w14">
+<w:styles xmlns:mc="http://schemas.openxmlformats.org/markup-compatibility/2006" xmlns:r="http://schemas.openxmlformats.org/officeDocument/2006/relationships" xmlns:w="http://schemas.openxmlformats.org/wordprocessingml/2006/main" xmlns:w14="http://schemas.microsoft.com/office/word/2010/wordml" xmlns:w15="http://schemas.microsoft.com/office/word/2012/wordml" xmlns:w16cex="http://schemas.microsoft.com/office/word/2018/wordml/cex" xmlns:w16cid="http://schemas.microsoft.com/office/word/2016/wordml/cid" xmlns:w16="http://schemas.microsoft.com/office/word/2018/wordml" xmlns:w16du="http://schemas.microsoft.com/office/word/2023/wordml/word16du" xmlns:w16sdtdh="http://schemas.microsoft.com/office/word/2020/wordml/sdtdatahash" xmlns:w16sdtfl="http://schemas.microsoft.com/office/word/2024/wordml/sdtformatlock" xmlns:w16se="http://schemas.microsoft.com/office/word/2015/wordml/symex" mc:Ignorable="w14 w15 w16se w16cid w16 w16cex w16sdtdh w16sdtfl w16du">
   <w:docDefaults>
     <w:rPrDefault>
       <w:rPr>
-        <w:rFonts w:ascii="Times New Roman" w:cs="Times New Roman" w:hAnsi="Times New Roman" w:eastAsia="Arial Unicode MS"/>
-        <w:b w:val="0"/>
-        <w:bCs w:val="0"/>
-        <w:i w:val="0"/>
-        <w:iCs w:val="0"/>
-        <w:caps w:val="0"/>
-        <w:smallCaps w:val="0"/>
-        <w:strike w:val="0"/>
-        <w:dstrike w:val="0"/>
-        <w:outline w:val="0"/>
-        <w:emboss w:val="0"/>
-        <w:imprint w:val="0"/>
-        <w:vanish w:val="0"/>
-        <w:color w:val="auto"/>
-        <w:spacing w:val="0"/>
-        <w:w w:val="100"/>
-        <w:kern w:val="0"/>
-        <w:position w:val="0"/>
-        <w:sz w:val="20"/>
-        <w:szCs w:val="20"/>
-        <w:u w:val="none" w:color="auto"/>
+        <w:rFonts w:ascii="Times New Roman" w:eastAsia="Arial Unicode MS" w:hAnsi="Times New Roman" w:cs="Times New Roman"/>
         <w:bdr w:val="nil"/>
-        <w:vertAlign w:val="baseline"/>
-        <w:lang/>
+        <w:lang w:val="en-US" w:eastAsia="en-US" w:bidi="ar-SA"/>
       </w:rPr>
     </w:rPrDefault>
     <w:pPrDefault>
       <w:pPr>
-        <w:keepNext w:val="0"/>
-        <w:keepLines w:val="0"/>
-        <w:pageBreakBefore w:val="0"/>
-        <w:framePr w:anchorLock="0" w:w="0" w:h="0" w:vSpace="0" w:hSpace="0" w:xAlign="left" w:y="0" w:hRule="exact" w:vAnchor="margin"/>
-        <w:widowControl w:val="1"/>
-        <w:numPr>
-          <w:ilvl w:val="0"/>
-          <w:numId w:val="0"/>
-        </w:numPr>
-        <w:suppressLineNumbers w:val="0"/>
         <w:pBdr>
           <w:top w:val="nil"/>
           <w:left w:val="nil"/>
@@ -2204,28 +2463,421 @@
           <w:between w:val="nil"/>
           <w:bar w:val="nil"/>
         </w:pBdr>
-        <w:shd w:val="clear" w:color="auto" w:fill="auto"/>
-        <w:suppressAutoHyphens w:val="0"/>
-        <w:spacing w:before="0" w:beforeAutospacing="0" w:after="0" w:afterAutospacing="0" w:line="240" w:lineRule="auto"/>
-        <w:ind w:left="0" w:right="0" w:firstLine="0"/>
-        <w:jc w:val="left"/>
-        <w:outlineLvl w:val="9"/>
       </w:pPr>
     </w:pPrDefault>
   </w:docDefaults>
+  <w:latentStyles w:defLockedState="0" w:defUIPriority="99" w:defSemiHidden="0" w:defUnhideWhenUsed="0" w:defQFormat="0" w:count="376">
+    <w:lsdException w:name="Normal" w:uiPriority="0" w:qFormat="1"/>
+    <w:lsdException w:name="heading 1" w:uiPriority="9" w:qFormat="1"/>
+    <w:lsdException w:name="heading 2" w:semiHidden="1" w:uiPriority="9" w:unhideWhenUsed="1" w:qFormat="1"/>
+    <w:lsdException w:name="heading 3" w:semiHidden="1" w:uiPriority="9" w:unhideWhenUsed="1" w:qFormat="1"/>
+    <w:lsdException w:name="heading 4" w:semiHidden="1" w:uiPriority="9" w:unhideWhenUsed="1" w:qFormat="1"/>
+    <w:lsdException w:name="heading 5" w:semiHidden="1" w:uiPriority="9" w:unhideWhenUsed="1" w:qFormat="1"/>
+    <w:lsdException w:name="heading 6" w:semiHidden="1" w:uiPriority="9" w:unhideWhenUsed="1" w:qFormat="1"/>
+    <w:lsdException w:name="heading 7" w:semiHidden="1" w:uiPriority="9" w:unhideWhenUsed="1" w:qFormat="1"/>
+    <w:lsdException w:name="heading 8" w:semiHidden="1" w:uiPriority="9" w:unhideWhenUsed="1" w:qFormat="1"/>
+    <w:lsdException w:name="heading 9" w:semiHidden="1" w:uiPriority="9" w:unhideWhenUsed="1" w:qFormat="1"/>
+    <w:lsdException w:name="index 1" w:semiHidden="1" w:unhideWhenUsed="1"/>
+    <w:lsdException w:name="index 2" w:semiHidden="1" w:unhideWhenUsed="1"/>
+    <w:lsdException w:name="index 3" w:semiHidden="1" w:unhideWhenUsed="1"/>
+    <w:lsdException w:name="index 4" w:semiHidden="1" w:unhideWhenUsed="1"/>
+    <w:lsdException w:name="index 5" w:semiHidden="1" w:unhideWhenUsed="1"/>
+    <w:lsdException w:name="index 6" w:semiHidden="1" w:unhideWhenUsed="1"/>
+    <w:lsdException w:name="index 7" w:semiHidden="1" w:unhideWhenUsed="1"/>
+    <w:lsdException w:name="index 8" w:semiHidden="1" w:unhideWhenUsed="1"/>
+    <w:lsdException w:name="index 9" w:semiHidden="1" w:unhideWhenUsed="1"/>
+    <w:lsdException w:name="toc 1" w:semiHidden="1" w:uiPriority="39" w:unhideWhenUsed="1"/>
+    <w:lsdException w:name="toc 2" w:semiHidden="1" w:uiPriority="39" w:unhideWhenUsed="1"/>
+    <w:lsdException w:name="toc 3" w:semiHidden="1" w:uiPriority="39" w:unhideWhenUsed="1"/>
+    <w:lsdException w:name="toc 4" w:semiHidden="1" w:uiPriority="39" w:unhideWhenUsed="1"/>
+    <w:lsdException w:name="toc 5" w:semiHidden="1" w:uiPriority="39" w:unhideWhenUsed="1"/>
+    <w:lsdException w:name="toc 6" w:semiHidden="1" w:uiPriority="39" w:unhideWhenUsed="1"/>
+    <w:lsdException w:name="toc 7" w:semiHidden="1" w:uiPriority="39" w:unhideWhenUsed="1"/>
+    <w:lsdException w:name="toc 8" w:semiHidden="1" w:uiPriority="39" w:unhideWhenUsed="1"/>
+    <w:lsdException w:name="toc 9" w:semiHidden="1" w:uiPriority="39" w:unhideWhenUsed="1"/>
+    <w:lsdException w:name="Normal Indent" w:semiHidden="1" w:unhideWhenUsed="1"/>
+    <w:lsdException w:name="footnote text" w:semiHidden="1" w:unhideWhenUsed="1"/>
+    <w:lsdException w:name="annotation text" w:semiHidden="1" w:unhideWhenUsed="1"/>
+    <w:lsdException w:name="header" w:semiHidden="1" w:unhideWhenUsed="1"/>
+    <w:lsdException w:name="footer" w:semiHidden="1" w:unhideWhenUsed="1"/>
+    <w:lsdException w:name="index heading" w:semiHidden="1" w:unhideWhenUsed="1"/>
+    <w:lsdException w:name="caption" w:semiHidden="1" w:uiPriority="35" w:unhideWhenUsed="1" w:qFormat="1"/>
+    <w:lsdException w:name="table of figures" w:semiHidden="1" w:unhideWhenUsed="1"/>
+    <w:lsdException w:name="envelope address" w:semiHidden="1" w:unhideWhenUsed="1"/>
+    <w:lsdException w:name="envelope return" w:semiHidden="1" w:unhideWhenUsed="1"/>
+    <w:lsdException w:name="footnote reference" w:semiHidden="1" w:unhideWhenUsed="1"/>
+    <w:lsdException w:name="annotation reference" w:semiHidden="1" w:unhideWhenUsed="1"/>
+    <w:lsdException w:name="line number" w:semiHidden="1" w:unhideWhenUsed="1"/>
+    <w:lsdException w:name="page number" w:semiHidden="1" w:unhideWhenUsed="1"/>
+    <w:lsdException w:name="endnote reference" w:semiHidden="1" w:unhideWhenUsed="1"/>
+    <w:lsdException w:name="endnote text" w:semiHidden="1" w:unhideWhenUsed="1"/>
+    <w:lsdException w:name="table of authorities" w:semiHidden="1" w:unhideWhenUsed="1"/>
+    <w:lsdException w:name="macro" w:semiHidden="1" w:unhideWhenUsed="1"/>
+    <w:lsdException w:name="toa heading" w:semiHidden="1" w:unhideWhenUsed="1"/>
+    <w:lsdException w:name="List" w:semiHidden="1" w:unhideWhenUsed="1"/>
+    <w:lsdException w:name="List Bullet" w:semiHidden="1" w:unhideWhenUsed="1"/>
+    <w:lsdException w:name="List Number" w:semiHidden="1" w:unhideWhenUsed="1"/>
+    <w:lsdException w:name="List 2" w:semiHidden="1" w:unhideWhenUsed="1"/>
+    <w:lsdException w:name="List 3" w:semiHidden="1" w:unhideWhenUsed="1"/>
+    <w:lsdException w:name="List 4" w:semiHidden="1" w:unhideWhenUsed="1"/>
+    <w:lsdException w:name="List 5" w:semiHidden="1" w:unhideWhenUsed="1"/>
+    <w:lsdException w:name="List Bullet 2" w:semiHidden="1" w:unhideWhenUsed="1"/>
+    <w:lsdException w:name="List Bullet 3" w:semiHidden="1" w:unhideWhenUsed="1"/>
+    <w:lsdException w:name="List Bullet 4" w:semiHidden="1" w:unhideWhenUsed="1"/>
+    <w:lsdException w:name="List Bullet 5" w:semiHidden="1" w:unhideWhenUsed="1"/>
+    <w:lsdException w:name="List Number 2" w:semiHidden="1" w:unhideWhenUsed="1"/>
+    <w:lsdException w:name="List Number 3" w:semiHidden="1" w:unhideWhenUsed="1"/>
+    <w:lsdException w:name="List Number 4" w:semiHidden="1" w:unhideWhenUsed="1"/>
+    <w:lsdException w:name="List Number 5" w:semiHidden="1" w:unhideWhenUsed="1"/>
+    <w:lsdException w:name="Title" w:uiPriority="10" w:qFormat="1"/>
+    <w:lsdException w:name="Closing" w:semiHidden="1" w:unhideWhenUsed="1"/>
+    <w:lsdException w:name="Signature" w:semiHidden="1" w:unhideWhenUsed="1"/>
+    <w:lsdException w:name="Default Paragraph Font" w:semiHidden="1" w:uiPriority="1" w:unhideWhenUsed="1"/>
+    <w:lsdException w:name="Body Text" w:semiHidden="1" w:unhideWhenUsed="1"/>
+    <w:lsdException w:name="Body Text Indent" w:semiHidden="1" w:unhideWhenUsed="1"/>
+    <w:lsdException w:name="List Continue" w:semiHidden="1" w:unhideWhenUsed="1"/>
+    <w:lsdException w:name="List Continue 2" w:semiHidden="1" w:unhideWhenUsed="1"/>
+    <w:lsdException w:name="List Continue 3" w:semiHidden="1" w:unhideWhenUsed="1"/>
+    <w:lsdException w:name="List Continue 4" w:semiHidden="1" w:unhideWhenUsed="1"/>
+    <w:lsdException w:name="List Continue 5" w:semiHidden="1" w:unhideWhenUsed="1"/>
+    <w:lsdException w:name="Message Header" w:semiHidden="1" w:unhideWhenUsed="1"/>
+    <w:lsdException w:name="Subtitle" w:uiPriority="11" w:qFormat="1"/>
+    <w:lsdException w:name="Salutation" w:semiHidden="1" w:unhideWhenUsed="1"/>
+    <w:lsdException w:name="Date" w:semiHidden="1" w:unhideWhenUsed="1"/>
+    <w:lsdException w:name="Body Text First Indent" w:semiHidden="1" w:unhideWhenUsed="1"/>
+    <w:lsdException w:name="Body Text First Indent 2" w:semiHidden="1" w:unhideWhenUsed="1"/>
+    <w:lsdException w:name="Note Heading" w:semiHidden="1" w:unhideWhenUsed="1"/>
+    <w:lsdException w:name="Body Text 2" w:semiHidden="1" w:unhideWhenUsed="1"/>
+    <w:lsdException w:name="Body Text 3" w:semiHidden="1" w:unhideWhenUsed="1"/>
+    <w:lsdException w:name="Body Text Indent 2" w:semiHidden="1" w:unhideWhenUsed="1"/>
+    <w:lsdException w:name="Body Text Indent 3" w:semiHidden="1" w:unhideWhenUsed="1"/>
+    <w:lsdException w:name="Block Text" w:semiHidden="1" w:unhideWhenUsed="1"/>
+    <w:lsdException w:name="Hyperlink" w:semiHidden="1" w:unhideWhenUsed="1"/>
+    <w:lsdException w:name="FollowedHyperlink" w:semiHidden="1" w:unhideWhenUsed="1"/>
+    <w:lsdException w:name="Strong" w:uiPriority="22" w:qFormat="1"/>
+    <w:lsdException w:name="Emphasis" w:uiPriority="20" w:qFormat="1"/>
+    <w:lsdException w:name="Document Map" w:semiHidden="1" w:unhideWhenUsed="1"/>
+    <w:lsdException w:name="Plain Text" w:semiHidden="1" w:unhideWhenUsed="1"/>
+    <w:lsdException w:name="E-mail Signature" w:semiHidden="1" w:unhideWhenUsed="1"/>
+    <w:lsdException w:name="HTML Top of Form" w:semiHidden="1" w:unhideWhenUsed="1"/>
+    <w:lsdException w:name="HTML Bottom of Form" w:semiHidden="1" w:unhideWhenUsed="1"/>
+    <w:lsdException w:name="Normal (Web)" w:semiHidden="1" w:unhideWhenUsed="1"/>
+    <w:lsdException w:name="HTML Acronym" w:semiHidden="1" w:unhideWhenUsed="1"/>
+    <w:lsdException w:name="HTML Address" w:semiHidden="1" w:unhideWhenUsed="1"/>
+    <w:lsdException w:name="HTML Cite" w:semiHidden="1" w:unhideWhenUsed="1"/>
+    <w:lsdException w:name="HTML Code" w:semiHidden="1" w:unhideWhenUsed="1"/>
+    <w:lsdException w:name="HTML Definition" w:semiHidden="1" w:unhideWhenUsed="1"/>
+    <w:lsdException w:name="HTML Keyboard" w:semiHidden="1" w:unhideWhenUsed="1"/>
+    <w:lsdException w:name="HTML Preformatted" w:semiHidden="1" w:unhideWhenUsed="1"/>
+    <w:lsdException w:name="HTML Sample" w:semiHidden="1" w:unhideWhenUsed="1"/>
+    <w:lsdException w:name="HTML Typewriter" w:semiHidden="1" w:unhideWhenUsed="1"/>
+    <w:lsdException w:name="HTML Variable" w:semiHidden="1" w:unhideWhenUsed="1"/>
+    <w:lsdException w:name="Normal Table" w:semiHidden="1" w:unhideWhenUsed="1"/>
+    <w:lsdException w:name="annotation subject" w:semiHidden="1" w:unhideWhenUsed="1"/>
+    <w:lsdException w:name="No List" w:semiHidden="1" w:unhideWhenUsed="1"/>
+    <w:lsdException w:name="Outline List 1" w:semiHidden="1" w:unhideWhenUsed="1"/>
+    <w:lsdException w:name="Outline List 2" w:semiHidden="1" w:unhideWhenUsed="1"/>
+    <w:lsdException w:name="Outline List 3" w:semiHidden="1" w:unhideWhenUsed="1"/>
+    <w:lsdException w:name="Table Simple 1" w:semiHidden="1" w:unhideWhenUsed="1"/>
+    <w:lsdException w:name="Table Simple 2" w:semiHidden="1" w:unhideWhenUsed="1"/>
+    <w:lsdException w:name="Table Simple 3" w:semiHidden="1" w:unhideWhenUsed="1"/>
+    <w:lsdException w:name="Table Classic 1" w:semiHidden="1" w:unhideWhenUsed="1"/>
+    <w:lsdException w:name="Table Classic 2" w:semiHidden="1" w:unhideWhenUsed="1"/>
+    <w:lsdException w:name="Table Classic 3" w:semiHidden="1" w:unhideWhenUsed="1"/>
+    <w:lsdException w:name="Table Classic 4" w:semiHidden="1" w:unhideWhenUsed="1"/>
+    <w:lsdException w:name="Table Colorful 1" w:semiHidden="1" w:unhideWhenUsed="1"/>
+    <w:lsdException w:name="Table Colorful 2" w:semiHidden="1" w:unhideWhenUsed="1"/>
+    <w:lsdException w:name="Table Colorful 3" w:semiHidden="1" w:unhideWhenUsed="1"/>
+    <w:lsdException w:name="Table Columns 1" w:semiHidden="1" w:unhideWhenUsed="1"/>
+    <w:lsdException w:name="Table Columns 2" w:semiHidden="1" w:unhideWhenUsed="1"/>
+    <w:lsdException w:name="Table Columns 3" w:semiHidden="1" w:unhideWhenUsed="1"/>
+    <w:lsdException w:name="Table Columns 4" w:semiHidden="1" w:unhideWhenUsed="1"/>
+    <w:lsdException w:name="Table Columns 5" w:semiHidden="1" w:unhideWhenUsed="1"/>
+    <w:lsdException w:name="Table Grid 1" w:semiHidden="1" w:unhideWhenUsed="1"/>
+    <w:lsdException w:name="Table Grid 2" w:semiHidden="1" w:unhideWhenUsed="1"/>
+    <w:lsdException w:name="Table Grid 3" w:semiHidden="1" w:unhideWhenUsed="1"/>
+    <w:lsdException w:name="Table Grid 4" w:semiHidden="1" w:unhideWhenUsed="1"/>
+    <w:lsdException w:name="Table Grid 5" w:semiHidden="1" w:unhideWhenUsed="1"/>
+    <w:lsdException w:name="Table Grid 6" w:semiHidden="1" w:unhideWhenUsed="1"/>
+    <w:lsdException w:name="Table Grid 7" w:semiHidden="1" w:unhideWhenUsed="1"/>
+    <w:lsdException w:name="Table Grid 8" w:semiHidden="1" w:unhideWhenUsed="1"/>
+    <w:lsdException w:name="Table List 1" w:semiHidden="1" w:unhideWhenUsed="1"/>
+    <w:lsdException w:name="Table List 2" w:semiHidden="1" w:unhideWhenUsed="1"/>
+    <w:lsdException w:name="Table List 3" w:semiHidden="1" w:unhideWhenUsed="1"/>
+    <w:lsdException w:name="Table List 4" w:semiHidden="1" w:unhideWhenUsed="1"/>
+    <w:lsdException w:name="Table List 5" w:semiHidden="1" w:unhideWhenUsed="1"/>
+    <w:lsdException w:name="Table List 6" w:semiHidden="1" w:unhideWhenUsed="1"/>
+    <w:lsdException w:name="Table List 7" w:semiHidden="1" w:unhideWhenUsed="1"/>
+    <w:lsdException w:name="Table List 8" w:semiHidden="1" w:unhideWhenUsed="1"/>
+    <w:lsdException w:name="Table 3D effects 1" w:semiHidden="1" w:unhideWhenUsed="1"/>
+    <w:lsdException w:name="Table 3D effects 2" w:semiHidden="1" w:unhideWhenUsed="1"/>
+    <w:lsdException w:name="Table 3D effects 3" w:semiHidden="1" w:unhideWhenUsed="1"/>
+    <w:lsdException w:name="Table Contemporary" w:semiHidden="1" w:unhideWhenUsed="1"/>
+    <w:lsdException w:name="Table Elegant" w:semiHidden="1" w:unhideWhenUsed="1"/>
+    <w:lsdException w:name="Table Professional" w:semiHidden="1" w:unhideWhenUsed="1"/>
+    <w:lsdException w:name="Table Subtle 1" w:semiHidden="1" w:unhideWhenUsed="1"/>
+    <w:lsdException w:name="Table Subtle 2" w:semiHidden="1" w:unhideWhenUsed="1"/>
+    <w:lsdException w:name="Table Web 1" w:semiHidden="1" w:unhideWhenUsed="1"/>
+    <w:lsdException w:name="Table Web 2" w:semiHidden="1" w:unhideWhenUsed="1"/>
+    <w:lsdException w:name="Table Web 3" w:semiHidden="1" w:unhideWhenUsed="1"/>
+    <w:lsdException w:name="Balloon Text" w:semiHidden="1" w:unhideWhenUsed="1"/>
+    <w:lsdException w:name="Table Grid" w:uiPriority="39"/>
+    <w:lsdException w:name="Table Theme" w:semiHidden="1" w:unhideWhenUsed="1"/>
+    <w:lsdException w:name="Placeholder Text" w:semiHidden="1"/>
+    <w:lsdException w:name="No Spacing" w:uiPriority="1" w:qFormat="1"/>
+    <w:lsdException w:name="Light Shading" w:uiPriority="60"/>
+    <w:lsdException w:name="Light List" w:uiPriority="61"/>
+    <w:lsdException w:name="Light Grid" w:uiPriority="62"/>
+    <w:lsdException w:name="Medium Shading 1" w:uiPriority="63"/>
+    <w:lsdException w:name="Medium Shading 2" w:uiPriority="64"/>
+    <w:lsdException w:name="Medium List 1" w:uiPriority="65"/>
+    <w:lsdException w:name="Medium List 2" w:uiPriority="66"/>
+    <w:lsdException w:name="Medium Grid 1" w:uiPriority="67"/>
+    <w:lsdException w:name="Medium Grid 2" w:uiPriority="68"/>
+    <w:lsdException w:name="Medium Grid 3" w:uiPriority="69"/>
+    <w:lsdException w:name="Dark List" w:uiPriority="70"/>
+    <w:lsdException w:name="Colorful Shading" w:uiPriority="71"/>
+    <w:lsdException w:name="Colorful List" w:uiPriority="72"/>
+    <w:lsdException w:name="Colorful Grid" w:uiPriority="73"/>
+    <w:lsdException w:name="Light Shading Accent 1" w:uiPriority="60"/>
+    <w:lsdException w:name="Light List Accent 1" w:uiPriority="61"/>
+    <w:lsdException w:name="Light Grid Accent 1" w:uiPriority="62"/>
+    <w:lsdException w:name="Medium Shading 1 Accent 1" w:uiPriority="63"/>
+    <w:lsdException w:name="Medium Shading 2 Accent 1" w:uiPriority="64"/>
+    <w:lsdException w:name="Medium List 1 Accent 1" w:uiPriority="65"/>
+    <w:lsdException w:name="Revision" w:semiHidden="1"/>
+    <w:lsdException w:name="List Paragraph" w:uiPriority="34" w:qFormat="1"/>
+    <w:lsdException w:name="Quote" w:uiPriority="29" w:qFormat="1"/>
+    <w:lsdException w:name="Intense Quote" w:uiPriority="30" w:qFormat="1"/>
+    <w:lsdException w:name="Medium List 2 Accent 1" w:uiPriority="66"/>
+    <w:lsdException w:name="Medium Grid 1 Accent 1" w:uiPriority="67"/>
+    <w:lsdException w:name="Medium Grid 2 Accent 1" w:uiPriority="68"/>
+    <w:lsdException w:name="Medium Grid 3 Accent 1" w:uiPriority="69"/>
+    <w:lsdException w:name="Dark List Accent 1" w:uiPriority="70"/>
+    <w:lsdException w:name="Colorful Shading Accent 1" w:uiPriority="71"/>
+    <w:lsdException w:name="Colorful List Accent 1" w:uiPriority="72"/>
+    <w:lsdException w:name="Colorful Grid Accent 1" w:uiPriority="73"/>
+    <w:lsdException w:name="Light Shading Accent 2" w:uiPriority="60"/>
+    <w:lsdException w:name="Light List Accent 2" w:uiPriority="61"/>
+    <w:lsdException w:name="Light Grid Accent 2" w:uiPriority="62"/>
+    <w:lsdException w:name="Medium Shading 1 Accent 2" w:uiPriority="63"/>
+    <w:lsdException w:name="Medium Shading 2 Accent 2" w:uiPriority="64"/>
+    <w:lsdException w:name="Medium List 1 Accent 2" w:uiPriority="65"/>
+    <w:lsdException w:name="Medium List 2 Accent 2" w:uiPriority="66"/>
+    <w:lsdException w:name="Medium Grid 1 Accent 2" w:uiPriority="67"/>
+    <w:lsdException w:name="Medium Grid 2 Accent 2" w:uiPriority="68"/>
+    <w:lsdException w:name="Medium Grid 3 Accent 2" w:uiPriority="69"/>
+    <w:lsdException w:name="Dark List Accent 2" w:uiPriority="70"/>
+    <w:lsdException w:name="Colorful Shading Accent 2" w:uiPriority="71"/>
+    <w:lsdException w:name="Colorful List Accent 2" w:uiPriority="72"/>
+    <w:lsdException w:name="Colorful Grid Accent 2" w:uiPriority="73"/>
+    <w:lsdException w:name="Light Shading Accent 3" w:uiPriority="60"/>
+    <w:lsdException w:name="Light List Accent 3" w:uiPriority="61"/>
+    <w:lsdException w:name="Light Grid Accent 3" w:uiPriority="62"/>
+    <w:lsdException w:name="Medium Shading 1 Accent 3" w:uiPriority="63"/>
+    <w:lsdException w:name="Medium Shading 2 Accent 3" w:uiPriority="64"/>
+    <w:lsdException w:name="Medium List 1 Accent 3" w:uiPriority="65"/>
+    <w:lsdException w:name="Medium List 2 Accent 3" w:uiPriority="66"/>
+    <w:lsdException w:name="Medium Grid 1 Accent 3" w:uiPriority="67"/>
+    <w:lsdException w:name="Medium Grid 2 Accent 3" w:uiPriority="68"/>
+    <w:lsdException w:name="Medium Grid 3 Accent 3" w:uiPriority="69"/>
+    <w:lsdException w:name="Dark List Accent 3" w:uiPriority="70"/>
+    <w:lsdException w:name="Colorful Shading Accent 3" w:uiPriority="71"/>
+    <w:lsdException w:name="Colorful List Accent 3" w:uiPriority="72"/>
+    <w:lsdException w:name="Colorful Grid Accent 3" w:uiPriority="73"/>
+    <w:lsdException w:name="Light Shading Accent 4" w:uiPriority="60"/>
+    <w:lsdException w:name="Light List Accent 4" w:uiPriority="61"/>
+    <w:lsdException w:name="Light Grid Accent 4" w:uiPriority="62"/>
+    <w:lsdException w:name="Medium Shading 1 Accent 4" w:uiPriority="63"/>
+    <w:lsdException w:name="Medium Shading 2 Accent 4" w:uiPriority="64"/>
+    <w:lsdException w:name="Medium List 1 Accent 4" w:uiPriority="65"/>
+    <w:lsdException w:name="Medium List 2 Accent 4" w:uiPriority="66"/>
+    <w:lsdException w:name="Medium Grid 1 Accent 4" w:uiPriority="67"/>
+    <w:lsdException w:name="Medium Grid 2 Accent 4" w:uiPriority="68"/>
+    <w:lsdException w:name="Medium Grid 3 Accent 4" w:uiPriority="69"/>
+    <w:lsdException w:name="Dark List Accent 4" w:uiPriority="70"/>
+    <w:lsdException w:name="Colorful Shading Accent 4" w:uiPriority="71"/>
+    <w:lsdException w:name="Colorful List Accent 4" w:uiPriority="72"/>
+    <w:lsdException w:name="Colorful Grid Accent 4" w:uiPriority="73"/>
+    <w:lsdException w:name="Light Shading Accent 5" w:uiPriority="60"/>
+    <w:lsdException w:name="Light List Accent 5" w:uiPriority="61"/>
+    <w:lsdException w:name="Light Grid Accent 5" w:uiPriority="62"/>
+    <w:lsdException w:name="Medium Shading 1 Accent 5" w:uiPriority="63"/>
+    <w:lsdException w:name="Medium Shading 2 Accent 5" w:uiPriority="64"/>
+    <w:lsdException w:name="Medium List 1 Accent 5" w:uiPriority="65"/>
+    <w:lsdException w:name="Medium List 2 Accent 5" w:uiPriority="66"/>
+    <w:lsdException w:name="Medium Grid 1 Accent 5" w:uiPriority="67"/>
+    <w:lsdException w:name="Medium Grid 2 Accent 5" w:uiPriority="68"/>
+    <w:lsdException w:name="Medium Grid 3 Accent 5" w:uiPriority="69"/>
+    <w:lsdException w:name="Dark List Accent 5" w:uiPriority="70"/>
+    <w:lsdException w:name="Colorful Shading Accent 5" w:uiPriority="71"/>
+    <w:lsdException w:name="Colorful List Accent 5" w:uiPriority="72"/>
+    <w:lsdException w:name="Colorful Grid Accent 5" w:uiPriority="73"/>
+    <w:lsdException w:name="Light Shading Accent 6" w:uiPriority="60"/>
+    <w:lsdException w:name="Light List Accent 6" w:uiPriority="61"/>
+    <w:lsdException w:name="Light Grid Accent 6" w:uiPriority="62"/>
+    <w:lsdException w:name="Medium Shading 1 Accent 6" w:uiPriority="63"/>
+    <w:lsdException w:name="Medium Shading 2 Accent 6" w:uiPriority="64"/>
+    <w:lsdException w:name="Medium List 1 Accent 6" w:uiPriority="65"/>
+    <w:lsdException w:name="Medium List 2 Accent 6" w:uiPriority="66"/>
+    <w:lsdException w:name="Medium Grid 1 Accent 6" w:uiPriority="67"/>
+    <w:lsdException w:name="Medium Grid 2 Accent 6" w:uiPriority="68"/>
+    <w:lsdException w:name="Medium Grid 3 Accent 6" w:uiPriority="69"/>
+    <w:lsdException w:name="Dark List Accent 6" w:uiPriority="70"/>
+    <w:lsdException w:name="Colorful Shading Accent 6" w:uiPriority="71"/>
+    <w:lsdException w:name="Colorful List Accent 6" w:uiPriority="72"/>
+    <w:lsdException w:name="Colorful Grid Accent 6" w:uiPriority="73"/>
+    <w:lsdException w:name="Subtle Emphasis" w:uiPriority="19" w:qFormat="1"/>
+    <w:lsdException w:name="Intense Emphasis" w:uiPriority="21" w:qFormat="1"/>
+    <w:lsdException w:name="Subtle Reference" w:uiPriority="31" w:qFormat="1"/>
+    <w:lsdException w:name="Intense Reference" w:uiPriority="32" w:qFormat="1"/>
+    <w:lsdException w:name="Book Title" w:uiPriority="33" w:qFormat="1"/>
+    <w:lsdException w:name="Bibliography" w:semiHidden="1" w:uiPriority="37" w:unhideWhenUsed="1"/>
+    <w:lsdException w:name="TOC Heading" w:semiHidden="1" w:uiPriority="39" w:unhideWhenUsed="1" w:qFormat="1"/>
+    <w:lsdException w:name="Plain Table 1" w:uiPriority="41"/>
+    <w:lsdException w:name="Plain Table 2" w:uiPriority="42"/>
+    <w:lsdException w:name="Plain Table 3" w:uiPriority="43"/>
+    <w:lsdException w:name="Plain Table 4" w:uiPriority="44"/>
+    <w:lsdException w:name="Plain Table 5" w:uiPriority="45"/>
+    <w:lsdException w:name="Grid Table Light" w:uiPriority="40"/>
+    <w:lsdException w:name="Grid Table 1 Light" w:uiPriority="46"/>
+    <w:lsdException w:name="Grid Table 2" w:uiPriority="47"/>
+    <w:lsdException w:name="Grid Table 3" w:uiPriority="48"/>
+    <w:lsdException w:name="Grid Table 4" w:uiPriority="49"/>
+    <w:lsdException w:name="Grid Table 5 Dark" w:uiPriority="50"/>
+    <w:lsdException w:name="Grid Table 6 Colorful" w:uiPriority="51"/>
+    <w:lsdException w:name="Grid Table 7 Colorful" w:uiPriority="52"/>
+    <w:lsdException w:name="Grid Table 1 Light Accent 1" w:uiPriority="46"/>
+    <w:lsdException w:name="Grid Table 2 Accent 1" w:uiPriority="47"/>
+    <w:lsdException w:name="Grid Table 3 Accent 1" w:uiPriority="48"/>
+    <w:lsdException w:name="Grid Table 4 Accent 1" w:uiPriority="49"/>
+    <w:lsdException w:name="Grid Table 5 Dark Accent 1" w:uiPriority="50"/>
+    <w:lsdException w:name="Grid Table 6 Colorful Accent 1" w:uiPriority="51"/>
+    <w:lsdException w:name="Grid Table 7 Colorful Accent 1" w:uiPriority="52"/>
+    <w:lsdException w:name="Grid Table 1 Light Accent 2" w:uiPriority="46"/>
+    <w:lsdException w:name="Grid Table 2 Accent 2" w:uiPriority="47"/>
+    <w:lsdException w:name="Grid Table 3 Accent 2" w:uiPriority="48"/>
+    <w:lsdException w:name="Grid Table 4 Accent 2" w:uiPriority="49"/>
+    <w:lsdException w:name="Grid Table 5 Dark Accent 2" w:uiPriority="50"/>
+    <w:lsdException w:name="Grid Table 6 Colorful Accent 2" w:uiPriority="51"/>
+    <w:lsdException w:name="Grid Table 7 Colorful Accent 2" w:uiPriority="52"/>
+    <w:lsdException w:name="Grid Table 1 Light Accent 3" w:uiPriority="46"/>
+    <w:lsdException w:name="Grid Table 2 Accent 3" w:uiPriority="47"/>
+    <w:lsdException w:name="Grid Table 3 Accent 3" w:uiPriority="48"/>
+    <w:lsdException w:name="Grid Table 4 Accent 3" w:uiPriority="49"/>
+    <w:lsdException w:name="Grid Table 5 Dark Accent 3" w:uiPriority="50"/>
+    <w:lsdException w:name="Grid Table 6 Colorful Accent 3" w:uiPriority="51"/>
+    <w:lsdException w:name="Grid Table 7 Colorful Accent 3" w:uiPriority="52"/>
+    <w:lsdException w:name="Grid Table 1 Light Accent 4" w:uiPriority="46"/>
+    <w:lsdException w:name="Grid Table 2 Accent 4" w:uiPriority="47"/>
+    <w:lsdException w:name="Grid Table 3 Accent 4" w:uiPriority="48"/>
+    <w:lsdException w:name="Grid Table 4 Accent 4" w:uiPriority="49"/>
+    <w:lsdException w:name="Grid Table 5 Dark Accent 4" w:uiPriority="50"/>
+    <w:lsdException w:name="Grid Table 6 Colorful Accent 4" w:uiPriority="51"/>
+    <w:lsdException w:name="Grid Table 7 Colorful Accent 4" w:uiPriority="52"/>
+    <w:lsdException w:name="Grid Table 1 Light Accent 5" w:uiPriority="46"/>
+    <w:lsdException w:name="Grid Table 2 Accent 5" w:uiPriority="47"/>
+    <w:lsdException w:name="Grid Table 3 Accent 5" w:uiPriority="48"/>
+    <w:lsdException w:name="Grid Table 4 Accent 5" w:uiPriority="49"/>
+    <w:lsdException w:name="Grid Table 5 Dark Accent 5" w:uiPriority="50"/>
+    <w:lsdException w:name="Grid Table 6 Colorful Accent 5" w:uiPriority="51"/>
+    <w:lsdException w:name="Grid Table 7 Colorful Accent 5" w:uiPriority="52"/>
+    <w:lsdException w:name="Grid Table 1 Light Accent 6" w:uiPriority="46"/>
+    <w:lsdException w:name="Grid Table 2 Accent 6" w:uiPriority="47"/>
+    <w:lsdException w:name="Grid Table 3 Accent 6" w:uiPriority="48"/>
+    <w:lsdException w:name="Grid Table 4 Accent 6" w:uiPriority="49"/>
+    <w:lsdException w:name="Grid Table 5 Dark Accent 6" w:uiPriority="50"/>
+    <w:lsdException w:name="Grid Table 6 Colorful Accent 6" w:uiPriority="51"/>
+    <w:lsdException w:name="Grid Table 7 Colorful Accent 6" w:uiPriority="52"/>
+    <w:lsdException w:name="List Table 1 Light" w:uiPriority="46"/>
+    <w:lsdException w:name="List Table 2" w:uiPriority="47"/>
+    <w:lsdException w:name="List Table 3" w:uiPriority="48"/>
+    <w:lsdException w:name="List Table 4" w:uiPriority="49"/>
+    <w:lsdException w:name="List Table 5 Dark" w:uiPriority="50"/>
+    <w:lsdException w:name="List Table 6 Colorful" w:uiPriority="51"/>
+    <w:lsdException w:name="List Table 7 Colorful" w:uiPriority="52"/>
+    <w:lsdException w:name="List Table 1 Light Accent 1" w:uiPriority="46"/>
+    <w:lsdException w:name="List Table 2 Accent 1" w:uiPriority="47"/>
+    <w:lsdException w:name="List Table 3 Accent 1" w:uiPriority="48"/>
+    <w:lsdException w:name="List Table 4 Accent 1" w:uiPriority="49"/>
+    <w:lsdException w:name="List Table 5 Dark Accent 1" w:uiPriority="50"/>
+    <w:lsdException w:name="List Table 6 Colorful Accent 1" w:uiPriority="51"/>
+    <w:lsdException w:name="List Table 7 Colorful Accent 1" w:uiPriority="52"/>
+    <w:lsdException w:name="List Table 1 Light Accent 2" w:uiPriority="46"/>
+    <w:lsdException w:name="List Table 2 Accent 2" w:uiPriority="47"/>
+    <w:lsdException w:name="List Table 3 Accent 2" w:uiPriority="48"/>
+    <w:lsdException w:name="List Table 4 Accent 2" w:uiPriority="49"/>
+    <w:lsdException w:name="List Table 5 Dark Accent 2" w:uiPriority="50"/>
+    <w:lsdException w:name="List Table 6 Colorful Accent 2" w:uiPriority="51"/>
+    <w:lsdException w:name="List Table 7 Colorful Accent 2" w:uiPriority="52"/>
+    <w:lsdException w:name="List Table 1 Light Accent 3" w:uiPriority="46"/>
+    <w:lsdException w:name="List Table 2 Accent 3" w:uiPriority="47"/>
+    <w:lsdException w:name="List Table 3 Accent 3" w:uiPriority="48"/>
+    <w:lsdException w:name="List Table 4 Accent 3" w:uiPriority="49"/>
+    <w:lsdException w:name="List Table 5 Dark Accent 3" w:uiPriority="50"/>
+    <w:lsdException w:name="List Table 6 Colorful Accent 3" w:uiPriority="51"/>
+    <w:lsdException w:name="List Table 7 Colorful Accent 3" w:uiPriority="52"/>
+    <w:lsdException w:name="List Table 1 Light Accent 4" w:uiPriority="46"/>
+    <w:lsdException w:name="List Table 2 Accent 4" w:uiPriority="47"/>
+    <w:lsdException w:name="List Table 3 Accent 4" w:uiPriority="48"/>
+    <w:lsdException w:name="List Table 4 Accent 4" w:uiPriority="49"/>
+    <w:lsdException w:name="List Table 5 Dark Accent 4" w:uiPriority="50"/>
+    <w:lsdException w:name="List Table 6 Colorful Accent 4" w:uiPriority="51"/>
+    <w:lsdException w:name="List Table 7 Colorful Accent 4" w:uiPriority="52"/>
+    <w:lsdException w:name="List Table 1 Light Accent 5" w:uiPriority="46"/>
+    <w:lsdException w:name="List Table 2 Accent 5" w:uiPriority="47"/>
+    <w:lsdException w:name="List Table 3 Accent 5" w:uiPriority="48"/>
+    <w:lsdException w:name="List Table 4 Accent 5" w:uiPriority="49"/>
+    <w:lsdException w:name="List Table 5 Dark Accent 5" w:uiPriority="50"/>
+    <w:lsdException w:name="List Table 6 Colorful Accent 5" w:uiPriority="51"/>
+    <w:lsdException w:name="List Table 7 Colorful Accent 5" w:uiPriority="52"/>
+    <w:lsdException w:name="List Table 1 Light Accent 6" w:uiPriority="46"/>
+    <w:lsdException w:name="List Table 2 Accent 6" w:uiPriority="47"/>
+    <w:lsdException w:name="List Table 3 Accent 6" w:uiPriority="48"/>
+    <w:lsdException w:name="List Table 4 Accent 6" w:uiPriority="49"/>
+    <w:lsdException w:name="List Table 5 Dark Accent 6" w:uiPriority="50"/>
+    <w:lsdException w:name="List Table 6 Colorful Accent 6" w:uiPriority="51"/>
+    <w:lsdException w:name="List Table 7 Colorful Accent 6" w:uiPriority="52"/>
+    <w:lsdException w:name="Mention" w:semiHidden="1" w:unhideWhenUsed="1"/>
+    <w:lsdException w:name="Smart Hyperlink" w:semiHidden="1" w:unhideWhenUsed="1"/>
+    <w:lsdException w:name="Hashtag" w:semiHidden="1" w:unhideWhenUsed="1"/>
+    <w:lsdException w:name="Unresolved Mention" w:semiHidden="1" w:unhideWhenUsed="1"/>
+    <w:lsdException w:name="Smart Link" w:semiHidden="1" w:unhideWhenUsed="1"/>
+  </w:latentStyles>
   <w:style w:type="paragraph" w:default="1" w:styleId="Normal">
     <w:name w:val="Normal"/>
-    <w:next w:val="Normal"/>
-    <w:pPr/>
+    <w:qFormat/>
     <w:rPr>
       <w:sz w:val="24"/>
       <w:szCs w:val="24"/>
-      <w:lang w:val="en-US" w:eastAsia="en-US" w:bidi="ar-SA"/>
     </w:rPr>
   </w:style>
-  <w:style w:type="character" w:default="1" w:styleId="Default Paragraph Font">
+  <w:style w:type="character" w:default="1" w:styleId="DefaultParagraphFont">
     <w:name w:val="Default Paragraph Font"/>
-    <w:next w:val="Default Paragraph Font"/>
+    <w:uiPriority w:val="1"/>
+    <w:semiHidden/>
+    <w:unhideWhenUsed/>
+  </w:style>
+  <w:style w:type="table" w:default="1" w:styleId="TableNormal">
+    <w:name w:val="Normal Table"/>
+    <w:uiPriority w:val="99"/>
+    <w:semiHidden/>
+    <w:unhideWhenUsed/>
+    <w:tblPr>
+      <w:tblInd w:w="0" w:type="dxa"/>
+      <w:tblCellMar>
+        <w:top w:w="0" w:type="dxa"/>
+        <w:left w:w="108" w:type="dxa"/>
+        <w:bottom w:w="0" w:type="dxa"/>
+        <w:right w:w="108" w:type="dxa"/>
+      </w:tblCellMar>
+    </w:tblPr>
+  </w:style>
+  <w:style w:type="numbering" w:default="1" w:styleId="NoList">
+    <w:name w:val="No List"/>
+    <w:uiPriority w:val="99"/>
+    <w:semiHidden/>
+    <w:unhideWhenUsed/>
   </w:style>
   <w:style w:type="character" w:styleId="Hyperlink">
     <w:name w:val="Hyperlink"/>
@@ -2233,318 +2885,108 @@
       <w:u w:val="single"/>
     </w:rPr>
   </w:style>
-  <w:style w:type="table" w:default="1" w:styleId="Table Normal">
-    <w:name w:val="Table Normal"/>
-    <w:next w:val="Table Normal"/>
-    <w:pPr/>
-    <w:tblPr>
-      <w:tblInd w:w="0" w:type="dxa"/>
-    </w:tblPr>
-    <w:trPr/>
-    <w:tcPr/>
-    <w:tblStylePr w:type="firstRow"/>
-    <w:tblStylePr w:type="lastRow"/>
-    <w:tblStylePr w:type="firstCol"/>
-    <w:tblStylePr w:type="lastCol"/>
-    <w:tblStylePr w:type="band1Vert"/>
-    <w:tblStylePr w:type="band2Vert"/>
-    <w:tblStylePr w:type="band1Horz"/>
-    <w:tblStylePr w:type="band2Horz"/>
-    <w:tblStylePr w:type="neCell"/>
-    <w:tblStylePr w:type="nwCell"/>
-    <w:tblStylePr w:type="seCell"/>
-    <w:tblStylePr w:type="swCell"/>
-  </w:style>
-  <w:style w:type="numbering" w:default="1" w:styleId="No List">
-    <w:name w:val="No List"/>
-    <w:next w:val="No List"/>
-    <w:pPr/>
-  </w:style>
-  <w:style w:type="paragraph" w:styleId="Header &amp; Footer">
+  <w:style w:type="paragraph" w:customStyle="1" w:styleId="HeaderFooter">
     <w:name w:val="Header &amp; Footer"/>
-    <w:next w:val="Header &amp; Footer"/>
     <w:pPr>
-      <w:keepNext w:val="0"/>
-      <w:keepLines w:val="0"/>
-      <w:pageBreakBefore w:val="0"/>
-      <w:widowControl w:val="1"/>
-      <w:shd w:val="clear" w:color="auto" w:fill="auto"/>
       <w:tabs>
         <w:tab w:val="right" w:pos="9020"/>
       </w:tabs>
-      <w:suppressAutoHyphens w:val="0"/>
-      <w:bidi w:val="0"/>
-      <w:spacing w:before="0" w:after="0" w:line="240" w:lineRule="auto"/>
-      <w:ind w:left="0" w:right="0" w:firstLine="0"/>
-      <w:jc w:val="left"/>
-      <w:outlineLvl w:val="9"/>
     </w:pPr>
     <w:rPr>
-      <w:rFonts w:ascii="Helvetica Neue" w:cs="Arial Unicode MS" w:hAnsi="Helvetica Neue" w:eastAsia="Arial Unicode MS"/>
-      <w:b w:val="0"/>
-      <w:bCs w:val="0"/>
-      <w:i w:val="0"/>
-      <w:iCs w:val="0"/>
-      <w:caps w:val="0"/>
-      <w:smallCaps w:val="0"/>
-      <w:strike w:val="0"/>
-      <w:dstrike w:val="0"/>
-      <w:outline w:val="0"/>
+      <w:rFonts w:ascii="Helvetica Neue" w:hAnsi="Helvetica Neue" w:cs="Arial Unicode MS"/>
       <w:color w:val="000000"/>
-      <w:spacing w:val="0"/>
-      <w:kern w:val="0"/>
-      <w:position w:val="0"/>
       <w:sz w:val="24"/>
       <w:szCs w:val="24"/>
-      <w:u w:val="none"/>
-      <w:shd w:val="nil" w:color="auto" w:fill="auto"/>
-      <w:vertAlign w:val="baseline"/>
-      <w14:textOutline>
+      <w14:textOutline w14:w="0" w14:cap="flat" w14:cmpd="sng" w14:algn="ctr">
         <w14:noFill/>
+        <w14:prstDash w14:val="solid"/>
+        <w14:bevel/>
       </w14:textOutline>
-      <w14:textFill>
-        <w14:solidFill>
-          <w14:srgbClr w14:val="000000"/>
-        </w14:solidFill>
-      </w14:textFill>
     </w:rPr>
   </w:style>
-  <w:style w:type="paragraph" w:styleId="Body">
+  <w:style w:type="paragraph" w:customStyle="1" w:styleId="Body">
     <w:name w:val="Body"/>
-    <w:next w:val="Body"/>
+    <w:rPr>
+      <w:rFonts w:cs="Arial Unicode MS"/>
+      <w:color w:val="000000"/>
+      <w:sz w:val="24"/>
+      <w:szCs w:val="24"/>
+      <w:u w:color="000000"/>
+      <w14:textOutline w14:w="0" w14:cap="flat" w14:cmpd="sng" w14:algn="ctr">
+        <w14:noFill/>
+        <w14:prstDash w14:val="solid"/>
+        <w14:bevel/>
+      </w14:textOutline>
+    </w:rPr>
+  </w:style>
+  <w:style w:type="paragraph" w:customStyle="1" w:styleId="TableStyle2">
+    <w:name w:val="Table Style 2"/>
+    <w:rPr>
+      <w:rFonts w:ascii="Helvetica Neue" w:hAnsi="Helvetica Neue" w:cs="Arial Unicode MS"/>
+      <w:color w:val="000000"/>
+      <w:u w:color="000000"/>
+      <w14:textOutline w14:w="12700" w14:cap="flat" w14:cmpd="sng" w14:algn="ctr">
+        <w14:noFill/>
+        <w14:prstDash w14:val="solid"/>
+        <w14:miter w14:lim="400000"/>
+      </w14:textOutline>
+    </w:rPr>
+  </w:style>
+  <w:style w:type="paragraph" w:customStyle="1" w:styleId="BodyA">
+    <w:name w:val="Body A"/>
+    <w:rPr>
+      <w:rFonts w:eastAsia="Times New Roman"/>
+      <w:color w:val="000000"/>
+      <w:sz w:val="24"/>
+      <w:szCs w:val="24"/>
+      <w:u w:color="000000"/>
+      <w14:textOutline w14:w="12700" w14:cap="flat" w14:cmpd="sng" w14:algn="ctr">
+        <w14:noFill/>
+        <w14:prstDash w14:val="solid"/>
+        <w14:miter w14:lim="400000"/>
+      </w14:textOutline>
+    </w:rPr>
+  </w:style>
+  <w:style w:type="paragraph" w:customStyle="1" w:styleId="Default">
+    <w:name w:val="Default"/>
     <w:pPr>
-      <w:keepNext w:val="0"/>
-      <w:keepLines w:val="0"/>
-      <w:pageBreakBefore w:val="0"/>
-      <w:widowControl w:val="1"/>
-      <w:shd w:val="clear" w:color="auto" w:fill="auto"/>
-      <w:suppressAutoHyphens w:val="0"/>
-      <w:bidi w:val="0"/>
-      <w:spacing w:before="0" w:after="0" w:line="240" w:lineRule="auto"/>
-      <w:ind w:left="0" w:right="0" w:firstLine="0"/>
-      <w:jc w:val="left"/>
-      <w:outlineLvl w:val="9"/>
+      <w:spacing w:before="160" w:line="288" w:lineRule="auto"/>
     </w:pPr>
     <w:rPr>
-      <w:rFonts w:ascii="Times New Roman" w:cs="Arial Unicode MS" w:hAnsi="Times New Roman" w:eastAsia="Arial Unicode MS"/>
-      <w:b w:val="0"/>
-      <w:bCs w:val="0"/>
-      <w:i w:val="0"/>
-      <w:iCs w:val="0"/>
-      <w:caps w:val="0"/>
-      <w:smallCaps w:val="0"/>
-      <w:strike w:val="0"/>
-      <w:dstrike w:val="0"/>
-      <w:outline w:val="0"/>
+      <w:rFonts w:ascii="Helvetica Neue" w:eastAsia="Helvetica Neue" w:hAnsi="Helvetica Neue" w:cs="Helvetica Neue"/>
       <w:color w:val="000000"/>
-      <w:spacing w:val="0"/>
-      <w:kern w:val="0"/>
-      <w:position w:val="0"/>
       <w:sz w:val="24"/>
       <w:szCs w:val="24"/>
-      <w:u w:val="none" w:color="000000"/>
-      <w:shd w:val="nil" w:color="auto" w:fill="auto"/>
-      <w:vertAlign w:val="baseline"/>
-      <w14:textOutline>
+      <w:u w:color="000000"/>
+      <w14:textOutline w14:w="12700" w14:cap="flat" w14:cmpd="sng" w14:algn="ctr">
         <w14:noFill/>
+        <w14:prstDash w14:val="solid"/>
+        <w14:miter w14:lim="400000"/>
       </w14:textOutline>
-      <w14:textFill>
-        <w14:solidFill>
-          <w14:srgbClr w14:val="000000"/>
-        </w14:solidFill>
-      </w14:textFill>
     </w:rPr>
   </w:style>
-  <w:style w:type="paragraph" w:styleId="Table Style 2">
-    <w:name w:val="Table Style 2"/>
-    <w:next w:val="Table Style 2"/>
-    <w:pPr>
-      <w:keepNext w:val="0"/>
-      <w:keepLines w:val="0"/>
-      <w:pageBreakBefore w:val="0"/>
-      <w:widowControl w:val="1"/>
-      <w:shd w:val="clear" w:color="auto" w:fill="auto"/>
-      <w:suppressAutoHyphens w:val="0"/>
-      <w:bidi w:val="0"/>
-      <w:spacing w:before="0" w:after="0" w:line="240" w:lineRule="auto"/>
-      <w:ind w:left="0" w:right="0" w:firstLine="0"/>
-      <w:jc w:val="left"/>
-      <w:outlineLvl w:val="9"/>
-    </w:pPr>
-    <w:rPr>
-      <w:rFonts w:ascii="Helvetica Neue" w:cs="Arial Unicode MS" w:hAnsi="Helvetica Neue" w:eastAsia="Arial Unicode MS"/>
-      <w:b w:val="0"/>
-      <w:bCs w:val="0"/>
-      <w:i w:val="0"/>
-      <w:iCs w:val="0"/>
-      <w:caps w:val="0"/>
-      <w:smallCaps w:val="0"/>
-      <w:strike w:val="0"/>
-      <w:dstrike w:val="0"/>
-      <w:outline w:val="0"/>
-      <w:color w:val="000000"/>
-      <w:spacing w:val="0"/>
-      <w:kern w:val="0"/>
-      <w:position w:val="0"/>
-      <w:sz w:val="20"/>
-      <w:szCs w:val="20"/>
-      <w:u w:val="none" w:color="000000"/>
-      <w:shd w:val="nil" w:color="auto" w:fill="auto"/>
-      <w:vertAlign w:val="baseline"/>
-      <w:lang w:val="en-US"/>
-      <w14:textOutline w14:w="12700" w14:cap="flat">
-        <w14:noFill/>
-        <w14:miter w14:lim="400000"/>
-      </w14:textOutline>
-      <w14:textFill>
-        <w14:solidFill>
-          <w14:srgbClr w14:val="000000"/>
-        </w14:solidFill>
-      </w14:textFill>
-    </w:rPr>
-  </w:style>
-  <w:style w:type="paragraph" w:styleId="Body A">
-    <w:name w:val="Body A"/>
-    <w:next w:val="Body A"/>
-    <w:pPr>
-      <w:keepNext w:val="0"/>
-      <w:keepLines w:val="0"/>
-      <w:pageBreakBefore w:val="0"/>
-      <w:widowControl w:val="1"/>
-      <w:shd w:val="clear" w:color="auto" w:fill="auto"/>
-      <w:suppressAutoHyphens w:val="0"/>
-      <w:bidi w:val="0"/>
-      <w:spacing w:before="0" w:after="0" w:line="240" w:lineRule="auto"/>
-      <w:ind w:left="0" w:right="0" w:firstLine="0"/>
-      <w:jc w:val="left"/>
-      <w:outlineLvl w:val="9"/>
-    </w:pPr>
-    <w:rPr>
-      <w:rFonts w:ascii="Times New Roman" w:cs="Times New Roman" w:hAnsi="Times New Roman" w:eastAsia="Times New Roman"/>
-      <w:b w:val="0"/>
-      <w:bCs w:val="0"/>
-      <w:i w:val="0"/>
-      <w:iCs w:val="0"/>
-      <w:caps w:val="0"/>
-      <w:smallCaps w:val="0"/>
-      <w:strike w:val="0"/>
-      <w:dstrike w:val="0"/>
-      <w:outline w:val="0"/>
-      <w:color w:val="000000"/>
-      <w:spacing w:val="0"/>
-      <w:kern w:val="0"/>
-      <w:position w:val="0"/>
-      <w:sz w:val="24"/>
-      <w:szCs w:val="24"/>
-      <w:u w:val="none" w:color="000000"/>
-      <w:shd w:val="nil" w:color="auto" w:fill="auto"/>
-      <w:vertAlign w:val="baseline"/>
-      <w14:textOutline w14:w="12700" w14:cap="flat">
-        <w14:noFill/>
-        <w14:miter w14:lim="400000"/>
-      </w14:textOutline>
-      <w14:textFill>
-        <w14:solidFill>
-          <w14:srgbClr w14:val="000000"/>
-        </w14:solidFill>
-      </w14:textFill>
-    </w:rPr>
-  </w:style>
-  <w:style w:type="paragraph" w:styleId="Default">
-    <w:name w:val="Default"/>
-    <w:next w:val="Default"/>
-    <w:pPr>
-      <w:keepNext w:val="0"/>
-      <w:keepLines w:val="0"/>
-      <w:pageBreakBefore w:val="0"/>
-      <w:widowControl w:val="1"/>
-      <w:shd w:val="clear" w:color="auto" w:fill="auto"/>
-      <w:suppressAutoHyphens w:val="0"/>
-      <w:bidi w:val="0"/>
-      <w:spacing w:before="160" w:after="0" w:line="288" w:lineRule="auto"/>
-      <w:ind w:left="0" w:right="0" w:firstLine="0"/>
-      <w:jc w:val="left"/>
-      <w:outlineLvl w:val="9"/>
-    </w:pPr>
-    <w:rPr>
-      <w:rFonts w:ascii="Helvetica Neue" w:cs="Helvetica Neue" w:hAnsi="Helvetica Neue" w:eastAsia="Helvetica Neue"/>
-      <w:b w:val="0"/>
-      <w:bCs w:val="0"/>
-      <w:i w:val="0"/>
-      <w:iCs w:val="0"/>
-      <w:caps w:val="0"/>
-      <w:smallCaps w:val="0"/>
-      <w:strike w:val="0"/>
-      <w:dstrike w:val="0"/>
-      <w:outline w:val="0"/>
-      <w:color w:val="000000"/>
-      <w:spacing w:val="0"/>
-      <w:kern w:val="0"/>
-      <w:position w:val="0"/>
-      <w:sz w:val="24"/>
-      <w:szCs w:val="24"/>
-      <w:u w:val="none" w:color="000000"/>
-      <w:shd w:val="nil" w:color="auto" w:fill="auto"/>
-      <w:vertAlign w:val="baseline"/>
-      <w14:textOutline w14:w="12700" w14:cap="flat">
-        <w14:noFill/>
-        <w14:miter w14:lim="400000"/>
-      </w14:textOutline>
-      <w14:textFill>
-        <w14:solidFill>
-          <w14:srgbClr w14:val="000000"/>
-        </w14:solidFill>
-      </w14:textFill>
-    </w:rPr>
-  </w:style>
-  <w:style w:type="paragraph" w:styleId="Heading">
+  <w:style w:type="paragraph" w:customStyle="1" w:styleId="Heading">
     <w:name w:val="Heading"/>
     <w:next w:val="Body"/>
     <w:pPr>
-      <w:keepNext w:val="1"/>
-      <w:keepLines w:val="0"/>
-      <w:pageBreakBefore w:val="0"/>
-      <w:widowControl w:val="1"/>
-      <w:shd w:val="clear" w:color="auto" w:fill="auto"/>
-      <w:suppressAutoHyphens w:val="0"/>
-      <w:bidi w:val="0"/>
-      <w:spacing w:before="0" w:after="0" w:line="240" w:lineRule="auto"/>
-      <w:ind w:left="0" w:right="0" w:firstLine="0"/>
-      <w:jc w:val="left"/>
+      <w:keepNext/>
       <w:outlineLvl w:val="0"/>
     </w:pPr>
     <w:rPr>
-      <w:rFonts w:ascii="Helvetica Neue" w:cs="Arial Unicode MS" w:hAnsi="Helvetica Neue" w:eastAsia="Arial Unicode MS"/>
-      <w:b w:val="1"/>
-      <w:bCs w:val="1"/>
-      <w:i w:val="0"/>
-      <w:iCs w:val="0"/>
-      <w:caps w:val="0"/>
-      <w:smallCaps w:val="0"/>
-      <w:strike w:val="0"/>
-      <w:dstrike w:val="0"/>
-      <w:outline w:val="0"/>
+      <w:rFonts w:ascii="Helvetica Neue" w:hAnsi="Helvetica Neue" w:cs="Arial Unicode MS"/>
+      <w:b/>
+      <w:bCs/>
       <w:color w:val="000000"/>
-      <w:spacing w:val="0"/>
-      <w:kern w:val="0"/>
-      <w:position w:val="0"/>
       <w:sz w:val="36"/>
       <w:szCs w:val="36"/>
-      <w:u w:val="none"/>
-      <w:shd w:val="nil" w:color="auto" w:fill="auto"/>
-      <w:vertAlign w:val="baseline"/>
-      <w:lang w:val="en-US"/>
-      <w14:textOutline>
+      <w14:textOutline w14:w="0" w14:cap="flat" w14:cmpd="sng" w14:algn="ctr">
         <w14:noFill/>
+        <w14:prstDash w14:val="solid"/>
+        <w14:bevel/>
       </w14:textOutline>
-      <w14:textFill>
-        <w14:solidFill>
-          <w14:srgbClr w14:val="000000"/>
-        </w14:solidFill>
-      </w14:textFill>
     </w:rPr>
   </w:style>
-  <w:style w:type="numbering" w:styleId="Bullet">
+  <w:style w:type="numbering" w:customStyle="1" w:styleId="Bullet">
     <w:name w:val="Bullet"/>
     <w:pPr>
       <w:numPr>
@@ -2552,65 +2994,71 @@
       </w:numPr>
     </w:pPr>
   </w:style>
-  <w:style w:type="character" w:styleId="None A">
+  <w:style w:type="character" w:customStyle="1" w:styleId="NoneA">
     <w:name w:val="None A"/>
   </w:style>
-  <w:style w:type="character" w:styleId="None">
+  <w:style w:type="character" w:customStyle="1" w:styleId="None">
     <w:name w:val="None"/>
   </w:style>
-  <w:style w:type="character" w:styleId="Hyperlink.0">
+  <w:style w:type="character" w:customStyle="1" w:styleId="Hyperlink0">
     <w:name w:val="Hyperlink.0"/>
     <w:basedOn w:val="None"/>
-    <w:next w:val="Hyperlink.0"/>
     <w:rPr>
       <w:outline w:val="0"/>
-      <w:color w:val="0000ee"/>
-      <w:u w:val="single" w:color="0000ee"/>
+      <w:color w:val="0000EE"/>
+      <w:u w:val="single" w:color="0000EE"/>
       <w:lang w:val="pt-PT"/>
-      <w14:textFill>
-        <w14:solidFill>
-          <w14:srgbClr w14:val="0000EE"/>
-        </w14:solidFill>
-      </w14:textFill>
     </w:rPr>
   </w:style>
-  <w:style w:type="character" w:styleId="Hyperlink.1">
+  <w:style w:type="character" w:customStyle="1" w:styleId="Hyperlink1">
     <w:name w:val="Hyperlink.1"/>
     <w:basedOn w:val="None"/>
-    <w:next w:val="Hyperlink.1"/>
     <w:rPr>
       <w:outline w:val="0"/>
-      <w:color w:val="0000ee"/>
-      <w:u w:val="single" w:color="0000ee"/>
+      <w:color w:val="0000EE"/>
+      <w:u w:val="single" w:color="0000EE"/>
       <w:lang w:val="it-IT"/>
-      <w14:textFill>
-        <w14:solidFill>
-          <w14:srgbClr w14:val="0000EE"/>
-        </w14:solidFill>
-      </w14:textFill>
     </w:rPr>
   </w:style>
-  <w:style w:type="character" w:styleId="Hyperlink.2">
+  <w:style w:type="character" w:customStyle="1" w:styleId="Hyperlink2">
     <w:name w:val="Hyperlink.2"/>
     <w:basedOn w:val="None"/>
-    <w:next w:val="Hyperlink.2"/>
     <w:rPr>
       <w:outline w:val="0"/>
-      <w:color w:val="0000ee"/>
-      <w:u w:val="single" w:color="0000ee"/>
+      <w:color w:val="0000EE"/>
+      <w:u w:val="single" w:color="0000EE"/>
       <w:lang w:val="en-US"/>
-      <w14:textFill>
-        <w14:solidFill>
-          <w14:srgbClr w14:val="0000EE"/>
-        </w14:solidFill>
-      </w14:textFill>
+    </w:rPr>
+  </w:style>
+  <w:style w:type="character" w:styleId="UnresolvedMention">
+    <w:name w:val="Unresolved Mention"/>
+    <w:basedOn w:val="DefaultParagraphFont"/>
+    <w:uiPriority w:val="99"/>
+    <w:semiHidden/>
+    <w:unhideWhenUsed/>
+    <w:rsid w:val="00E01E57"/>
+    <w:rPr>
+      <w:color w:val="605E5C"/>
+      <w:shd w:val="clear" w:color="auto" w:fill="E1DFDD"/>
+    </w:rPr>
+  </w:style>
+  <w:style w:type="character" w:styleId="FollowedHyperlink">
+    <w:name w:val="FollowedHyperlink"/>
+    <w:basedOn w:val="DefaultParagraphFont"/>
+    <w:uiPriority w:val="99"/>
+    <w:semiHidden/>
+    <w:unhideWhenUsed/>
+    <w:rsid w:val="00766B8F"/>
+    <w:rPr>
+      <w:color w:val="FF00FF" w:themeColor="followedHyperlink"/>
+      <w:u w:val="single"/>
     </w:rPr>
   </w:style>
 </w:styles>
 </file>
 
 <file path=word/theme/theme1.xml><?xml version="1.0" encoding="utf-8"?>
-<a:theme xmlns:a="http://schemas.openxmlformats.org/drawingml/2006/main" xmlns:r="http://schemas.openxmlformats.org/officeDocument/2006/relationships" name="Blank">
+<a:theme xmlns:a="http://schemas.openxmlformats.org/drawingml/2006/main" name="Blank">
   <a:themeElements>
     <a:clrScheme name="Blank">
       <a:dk1>
@@ -2812,7 +3260,7 @@
         <a:effectLst/>
         <a:sp3d/>
       </a:spPr>
-      <a:bodyPr rot="0" spcFirstLastPara="1" vertOverflow="overflow" horzOverflow="overflow" vert="horz" wrap="square" lIns="50800" tIns="50800" rIns="50800" bIns="50800" numCol="1" spcCol="38100" rtlCol="0" anchor="ctr" upright="0">
+      <a:bodyPr rot="0" spcFirstLastPara="1" vertOverflow="overflow" horzOverflow="overflow" vert="horz" wrap="square" lIns="50800" tIns="50800" rIns="50800" bIns="50800" numCol="1" spcCol="38100" rtlCol="0" anchor="ctr">
         <a:spAutoFit/>
       </a:bodyPr>
       <a:lstStyle>
@@ -2831,7 +3279,7 @@
           <a:buFontTx/>
           <a:buNone/>
           <a:tabLst/>
-          <a:defRPr b="0" baseline="0" cap="none" i="0" spc="0" strike="noStrike" sz="1800" u="none" kumimoji="0" normalizeH="0">
+          <a:defRPr kumimoji="0" sz="1800" b="0" i="0" u="none" strike="noStrike" cap="none" spc="0" normalizeH="0" baseline="0">
             <a:ln>
               <a:noFill/>
             </a:ln>
@@ -2861,7 +3309,7 @@
           <a:buFontTx/>
           <a:buNone/>
           <a:tabLst/>
-          <a:defRPr b="0" baseline="0" cap="none" i="0" spc="0" strike="noStrike" sz="1800" u="none" kumimoji="0" normalizeH="0">
+          <a:defRPr kumimoji="0" sz="1800" b="0" i="0" u="none" strike="noStrike" cap="none" spc="0" normalizeH="0" baseline="0">
             <a:ln>
               <a:noFill/>
             </a:ln>
@@ -2887,7 +3335,7 @@
           <a:buFontTx/>
           <a:buNone/>
           <a:tabLst/>
-          <a:defRPr b="0" baseline="0" cap="none" i="0" spc="0" strike="noStrike" sz="1800" u="none" kumimoji="0" normalizeH="0">
+          <a:defRPr kumimoji="0" sz="1800" b="0" i="0" u="none" strike="noStrike" cap="none" spc="0" normalizeH="0" baseline="0">
             <a:ln>
               <a:noFill/>
             </a:ln>
@@ -2913,7 +3361,7 @@
           <a:buFontTx/>
           <a:buNone/>
           <a:tabLst/>
-          <a:defRPr b="0" baseline="0" cap="none" i="0" spc="0" strike="noStrike" sz="1800" u="none" kumimoji="0" normalizeH="0">
+          <a:defRPr kumimoji="0" sz="1800" b="0" i="0" u="none" strike="noStrike" cap="none" spc="0" normalizeH="0" baseline="0">
             <a:ln>
               <a:noFill/>
             </a:ln>
@@ -2939,7 +3387,7 @@
           <a:buFontTx/>
           <a:buNone/>
           <a:tabLst/>
-          <a:defRPr b="0" baseline="0" cap="none" i="0" spc="0" strike="noStrike" sz="1800" u="none" kumimoji="0" normalizeH="0">
+          <a:defRPr kumimoji="0" sz="1800" b="0" i="0" u="none" strike="noStrike" cap="none" spc="0" normalizeH="0" baseline="0">
             <a:ln>
               <a:noFill/>
             </a:ln>
@@ -2965,7 +3413,7 @@
           <a:buFontTx/>
           <a:buNone/>
           <a:tabLst/>
-          <a:defRPr b="0" baseline="0" cap="none" i="0" spc="0" strike="noStrike" sz="1800" u="none" kumimoji="0" normalizeH="0">
+          <a:defRPr kumimoji="0" sz="1800" b="0" i="0" u="none" strike="noStrike" cap="none" spc="0" normalizeH="0" baseline="0">
             <a:ln>
               <a:noFill/>
             </a:ln>
@@ -2991,7 +3439,7 @@
           <a:buFontTx/>
           <a:buNone/>
           <a:tabLst/>
-          <a:defRPr b="0" baseline="0" cap="none" i="0" spc="0" strike="noStrike" sz="1800" u="none" kumimoji="0" normalizeH="0">
+          <a:defRPr kumimoji="0" sz="1800" b="0" i="0" u="none" strike="noStrike" cap="none" spc="0" normalizeH="0" baseline="0">
             <a:ln>
               <a:noFill/>
             </a:ln>
@@ -3017,7 +3465,7 @@
           <a:buFontTx/>
           <a:buNone/>
           <a:tabLst/>
-          <a:defRPr b="0" baseline="0" cap="none" i="0" spc="0" strike="noStrike" sz="1800" u="none" kumimoji="0" normalizeH="0">
+          <a:defRPr kumimoji="0" sz="1800" b="0" i="0" u="none" strike="noStrike" cap="none" spc="0" normalizeH="0" baseline="0">
             <a:ln>
               <a:noFill/>
             </a:ln>
@@ -3043,7 +3491,7 @@
           <a:buFontTx/>
           <a:buNone/>
           <a:tabLst/>
-          <a:defRPr b="0" baseline="0" cap="none" i="0" spc="0" strike="noStrike" sz="1800" u="none" kumimoji="0" normalizeH="0">
+          <a:defRPr kumimoji="0" sz="1800" b="0" i="0" u="none" strike="noStrike" cap="none" spc="0" normalizeH="0" baseline="0">
             <a:ln>
               <a:noFill/>
             </a:ln>
@@ -3069,7 +3517,7 @@
           <a:buFontTx/>
           <a:buNone/>
           <a:tabLst/>
-          <a:defRPr b="0" baseline="0" cap="none" i="0" spc="0" strike="noStrike" sz="1800" u="none" kumimoji="0" normalizeH="0">
+          <a:defRPr kumimoji="0" sz="1800" b="0" i="0" u="none" strike="noStrike" cap="none" spc="0" normalizeH="0" baseline="0">
             <a:ln>
               <a:noFill/>
             </a:ln>
@@ -3082,9 +3530,15 @@
         </a:lvl9pPr>
       </a:lstStyle>
       <a:style>
-        <a:lnRef idx="0"/>
-        <a:fillRef idx="0"/>
-        <a:effectRef idx="0"/>
+        <a:lnRef idx="0">
+          <a:scrgbClr r="0" g="0" b="0"/>
+        </a:lnRef>
+        <a:fillRef idx="0">
+          <a:scrgbClr r="0" g="0" b="0"/>
+        </a:fillRef>
+        <a:effectRef idx="0">
+          <a:scrgbClr r="0" g="0" b="0"/>
+        </a:effectRef>
         <a:fontRef idx="none"/>
       </a:style>
     </a:spDef>
@@ -3101,7 +3555,7 @@
         <a:effectLst/>
         <a:sp3d/>
       </a:spPr>
-      <a:bodyPr rot="0" spcFirstLastPara="1" vertOverflow="overflow" horzOverflow="overflow" vert="horz" wrap="square" lIns="91439" tIns="45719" rIns="91439" bIns="45719" numCol="1" spcCol="38100" rtlCol="0" anchor="t" upright="0">
+      <a:bodyPr rot="0" spcFirstLastPara="1" vertOverflow="overflow" horzOverflow="overflow" vert="horz" wrap="square" lIns="91439" tIns="45719" rIns="91439" bIns="45719" numCol="1" spcCol="38100" rtlCol="0" anchor="t">
         <a:noAutofit/>
       </a:bodyPr>
       <a:lstStyle>
@@ -3120,7 +3574,7 @@
           <a:buFontTx/>
           <a:buNone/>
           <a:tabLst/>
-          <a:defRPr b="0" baseline="0" cap="none" i="0" spc="0" strike="noStrike" sz="1800" u="none" kumimoji="0" normalizeH="0">
+          <a:defRPr kumimoji="0" sz="1800" b="0" i="0" u="none" strike="noStrike" cap="none" spc="0" normalizeH="0" baseline="0">
             <a:ln>
               <a:noFill/>
             </a:ln>
@@ -3146,7 +3600,7 @@
           <a:buFontTx/>
           <a:buNone/>
           <a:tabLst/>
-          <a:defRPr b="0" baseline="0" cap="none" i="0" spc="0" strike="noStrike" sz="1800" u="none" kumimoji="0" normalizeH="0">
+          <a:defRPr kumimoji="0" sz="1800" b="0" i="0" u="none" strike="noStrike" cap="none" spc="0" normalizeH="0" baseline="0">
             <a:ln>
               <a:noFill/>
             </a:ln>
@@ -3172,7 +3626,7 @@
           <a:buFontTx/>
           <a:buNone/>
           <a:tabLst/>
-          <a:defRPr b="0" baseline="0" cap="none" i="0" spc="0" strike="noStrike" sz="1800" u="none" kumimoji="0" normalizeH="0">
+          <a:defRPr kumimoji="0" sz="1800" b="0" i="0" u="none" strike="noStrike" cap="none" spc="0" normalizeH="0" baseline="0">
             <a:ln>
               <a:noFill/>
             </a:ln>
@@ -3198,7 +3652,7 @@
           <a:buFontTx/>
           <a:buNone/>
           <a:tabLst/>
-          <a:defRPr b="0" baseline="0" cap="none" i="0" spc="0" strike="noStrike" sz="1800" u="none" kumimoji="0" normalizeH="0">
+          <a:defRPr kumimoji="0" sz="1800" b="0" i="0" u="none" strike="noStrike" cap="none" spc="0" normalizeH="0" baseline="0">
             <a:ln>
               <a:noFill/>
             </a:ln>
@@ -3224,7 +3678,7 @@
           <a:buFontTx/>
           <a:buNone/>
           <a:tabLst/>
-          <a:defRPr b="0" baseline="0" cap="none" i="0" spc="0" strike="noStrike" sz="1800" u="none" kumimoji="0" normalizeH="0">
+          <a:defRPr kumimoji="0" sz="1800" b="0" i="0" u="none" strike="noStrike" cap="none" spc="0" normalizeH="0" baseline="0">
             <a:ln>
               <a:noFill/>
             </a:ln>
@@ -3250,7 +3704,7 @@
           <a:buFontTx/>
           <a:buNone/>
           <a:tabLst/>
-          <a:defRPr b="0" baseline="0" cap="none" i="0" spc="0" strike="noStrike" sz="1800" u="none" kumimoji="0" normalizeH="0">
+          <a:defRPr kumimoji="0" sz="1800" b="0" i="0" u="none" strike="noStrike" cap="none" spc="0" normalizeH="0" baseline="0">
             <a:ln>
               <a:noFill/>
             </a:ln>
@@ -3276,7 +3730,7 @@
           <a:buFontTx/>
           <a:buNone/>
           <a:tabLst/>
-          <a:defRPr b="0" baseline="0" cap="none" i="0" spc="0" strike="noStrike" sz="1800" u="none" kumimoji="0" normalizeH="0">
+          <a:defRPr kumimoji="0" sz="1800" b="0" i="0" u="none" strike="noStrike" cap="none" spc="0" normalizeH="0" baseline="0">
             <a:ln>
               <a:noFill/>
             </a:ln>
@@ -3302,7 +3756,7 @@
           <a:buFontTx/>
           <a:buNone/>
           <a:tabLst/>
-          <a:defRPr b="0" baseline="0" cap="none" i="0" spc="0" strike="noStrike" sz="1800" u="none" kumimoji="0" normalizeH="0">
+          <a:defRPr kumimoji="0" sz="1800" b="0" i="0" u="none" strike="noStrike" cap="none" spc="0" normalizeH="0" baseline="0">
             <a:ln>
               <a:noFill/>
             </a:ln>
@@ -3328,7 +3782,7 @@
           <a:buFontTx/>
           <a:buNone/>
           <a:tabLst/>
-          <a:defRPr b="0" baseline="0" cap="none" i="0" spc="0" strike="noStrike" sz="1800" u="none" kumimoji="0" normalizeH="0">
+          <a:defRPr kumimoji="0" sz="1800" b="0" i="0" u="none" strike="noStrike" cap="none" spc="0" normalizeH="0" baseline="0">
             <a:ln>
               <a:noFill/>
             </a:ln>
@@ -3354,7 +3808,7 @@
           <a:buFontTx/>
           <a:buNone/>
           <a:tabLst/>
-          <a:defRPr b="0" baseline="0" cap="none" i="0" spc="0" strike="noStrike" sz="1800" u="none" kumimoji="0" normalizeH="0">
+          <a:defRPr kumimoji="0" sz="1800" b="0" i="0" u="none" strike="noStrike" cap="none" spc="0" normalizeH="0" baseline="0">
             <a:ln>
               <a:noFill/>
             </a:ln>
@@ -3367,9 +3821,15 @@
         </a:lvl9pPr>
       </a:lstStyle>
       <a:style>
-        <a:lnRef idx="0"/>
-        <a:fillRef idx="0"/>
-        <a:effectRef idx="0"/>
+        <a:lnRef idx="0">
+          <a:scrgbClr r="0" g="0" b="0"/>
+        </a:lnRef>
+        <a:fillRef idx="0">
+          <a:scrgbClr r="0" g="0" b="0"/>
+        </a:fillRef>
+        <a:effectRef idx="0">
+          <a:scrgbClr r="0" g="0" b="0"/>
+        </a:effectRef>
         <a:fontRef idx="none"/>
       </a:style>
     </a:lnDef>
@@ -3383,7 +3843,7 @@
         <a:effectLst/>
         <a:sp3d/>
       </a:spPr>
-      <a:bodyPr rot="0" spcFirstLastPara="1" vertOverflow="overflow" horzOverflow="overflow" vert="horz" wrap="square" lIns="50800" tIns="50800" rIns="50800" bIns="50800" numCol="1" spcCol="38100" rtlCol="0" anchor="t" upright="0">
+      <a:bodyPr rot="0" spcFirstLastPara="1" vertOverflow="overflow" horzOverflow="overflow" vert="horz" wrap="square" lIns="50800" tIns="50800" rIns="50800" bIns="50800" numCol="1" spcCol="38100" rtlCol="0" anchor="t">
         <a:spAutoFit/>
       </a:bodyPr>
       <a:lstStyle>
@@ -3402,7 +3862,7 @@
           <a:buFontTx/>
           <a:buNone/>
           <a:tabLst/>
-          <a:defRPr b="0" baseline="0" cap="none" i="0" spc="0" strike="noStrike" sz="1800" u="none" kumimoji="0" normalizeH="0">
+          <a:defRPr kumimoji="0" sz="1800" b="0" i="0" u="none" strike="noStrike" cap="none" spc="0" normalizeH="0" baseline="0">
             <a:ln>
               <a:noFill/>
             </a:ln>
@@ -3432,7 +3892,7 @@
           <a:buFontTx/>
           <a:buNone/>
           <a:tabLst/>
-          <a:defRPr b="0" baseline="0" cap="none" i="0" spc="0" strike="noStrike" sz="1800" u="none" kumimoji="0" normalizeH="0">
+          <a:defRPr kumimoji="0" sz="1800" b="0" i="0" u="none" strike="noStrike" cap="none" spc="0" normalizeH="0" baseline="0">
             <a:ln>
               <a:noFill/>
             </a:ln>
@@ -3458,7 +3918,7 @@
           <a:buFontTx/>
           <a:buNone/>
           <a:tabLst/>
-          <a:defRPr b="0" baseline="0" cap="none" i="0" spc="0" strike="noStrike" sz="1800" u="none" kumimoji="0" normalizeH="0">
+          <a:defRPr kumimoji="0" sz="1800" b="0" i="0" u="none" strike="noStrike" cap="none" spc="0" normalizeH="0" baseline="0">
             <a:ln>
               <a:noFill/>
             </a:ln>
@@ -3484,7 +3944,7 @@
           <a:buFontTx/>
           <a:buNone/>
           <a:tabLst/>
-          <a:defRPr b="0" baseline="0" cap="none" i="0" spc="0" strike="noStrike" sz="1800" u="none" kumimoji="0" normalizeH="0">
+          <a:defRPr kumimoji="0" sz="1800" b="0" i="0" u="none" strike="noStrike" cap="none" spc="0" normalizeH="0" baseline="0">
             <a:ln>
               <a:noFill/>
             </a:ln>
@@ -3510,7 +3970,7 @@
           <a:buFontTx/>
           <a:buNone/>
           <a:tabLst/>
-          <a:defRPr b="0" baseline="0" cap="none" i="0" spc="0" strike="noStrike" sz="1800" u="none" kumimoji="0" normalizeH="0">
+          <a:defRPr kumimoji="0" sz="1800" b="0" i="0" u="none" strike="noStrike" cap="none" spc="0" normalizeH="0" baseline="0">
             <a:ln>
               <a:noFill/>
             </a:ln>
@@ -3536,7 +3996,7 @@
           <a:buFontTx/>
           <a:buNone/>
           <a:tabLst/>
-          <a:defRPr b="0" baseline="0" cap="none" i="0" spc="0" strike="noStrike" sz="1800" u="none" kumimoji="0" normalizeH="0">
+          <a:defRPr kumimoji="0" sz="1800" b="0" i="0" u="none" strike="noStrike" cap="none" spc="0" normalizeH="0" baseline="0">
             <a:ln>
               <a:noFill/>
             </a:ln>
@@ -3562,7 +4022,7 @@
           <a:buFontTx/>
           <a:buNone/>
           <a:tabLst/>
-          <a:defRPr b="0" baseline="0" cap="none" i="0" spc="0" strike="noStrike" sz="1800" u="none" kumimoji="0" normalizeH="0">
+          <a:defRPr kumimoji="0" sz="1800" b="0" i="0" u="none" strike="noStrike" cap="none" spc="0" normalizeH="0" baseline="0">
             <a:ln>
               <a:noFill/>
             </a:ln>
@@ -3588,7 +4048,7 @@
           <a:buFontTx/>
           <a:buNone/>
           <a:tabLst/>
-          <a:defRPr b="0" baseline="0" cap="none" i="0" spc="0" strike="noStrike" sz="1800" u="none" kumimoji="0" normalizeH="0">
+          <a:defRPr kumimoji="0" sz="1800" b="0" i="0" u="none" strike="noStrike" cap="none" spc="0" normalizeH="0" baseline="0">
             <a:ln>
               <a:noFill/>
             </a:ln>
@@ -3614,7 +4074,7 @@
           <a:buFontTx/>
           <a:buNone/>
           <a:tabLst/>
-          <a:defRPr b="0" baseline="0" cap="none" i="0" spc="0" strike="noStrike" sz="1800" u="none" kumimoji="0" normalizeH="0">
+          <a:defRPr kumimoji="0" sz="1800" b="0" i="0" u="none" strike="noStrike" cap="none" spc="0" normalizeH="0" baseline="0">
             <a:ln>
               <a:noFill/>
             </a:ln>
@@ -3640,7 +4100,7 @@
           <a:buFontTx/>
           <a:buNone/>
           <a:tabLst/>
-          <a:defRPr b="0" baseline="0" cap="none" i="0" spc="0" strike="noStrike" sz="1800" u="none" kumimoji="0" normalizeH="0">
+          <a:defRPr kumimoji="0" sz="1800" b="0" i="0" u="none" strike="noStrike" cap="none" spc="0" normalizeH="0" baseline="0">
             <a:ln>
               <a:noFill/>
             </a:ln>
@@ -3653,12 +4113,19 @@
         </a:lvl9pPr>
       </a:lstStyle>
       <a:style>
-        <a:lnRef idx="0"/>
-        <a:fillRef idx="0"/>
-        <a:effectRef idx="0"/>
+        <a:lnRef idx="0">
+          <a:scrgbClr r="0" g="0" b="0"/>
+        </a:lnRef>
+        <a:fillRef idx="0">
+          <a:scrgbClr r="0" g="0" b="0"/>
+        </a:fillRef>
+        <a:effectRef idx="0">
+          <a:scrgbClr r="0" g="0" b="0"/>
+        </a:effectRef>
         <a:fontRef idx="none"/>
       </a:style>
     </a:txDef>
   </a:objectDefaults>
+  <a:extraClrSchemeLst/>
 </a:theme>
 </file>
</xml_diff>